<commit_message>
Add vignette knitr file and start drafting it
</commit_message>
<xml_diff>
--- a/inst/ms/ss3sim-ms.docx
+++ b/inst/ms/ss3sim-ms.docx
@@ -1916,7 +1916,7 @@
 <file path=word/numbering.xml><?xml version="1.0" encoding="utf-8"?>
 <w:numbering xmlns:w="http://schemas.openxmlformats.org/wordprocessingml/2006/main">
   <w:abstractNum w:abstractNumId="0">
-    <w:nsid w:val="c9dc53ad"/>
+    <w:nsid w:val="af3481f5"/>
     <w:multiLevelType w:val="multilevel"/>
     <w:lvl w:ilvl="0">
       <w:numFmt w:val="bullet"/>
@@ -1997,7 +1997,7 @@
     </w:lvl>
   </w:abstractNum>
   <w:abstractNum w:abstractNumId="2">
-    <w:nsid w:val="f73c2a0b"/>
+    <w:nsid w:val="f450eff8"/>
     <w:multiLevelType w:val="multilevel"/>
     <w:lvl w:ilvl="0">
       <w:numFmt w:val="bullet"/>
@@ -2078,7 +2078,7 @@
     </w:lvl>
   </w:abstractNum>
   <w:abstractNum w:abstractNumId="3">
-    <w:nsid w:val="8eb8f522"/>
+    <w:nsid w:val="aa86c23d"/>
     <w:multiLevelType w:val="multilevel"/>
     <w:lvl w:ilvl="0">
       <w:start w:val="1"/>

</xml_diff>

<commit_message>
Add to vignette supp document, move vig. data
</commit_message>
<xml_diff>
--- a/inst/ms/ss3sim-ms.docx
+++ b/inst/ms/ss3sim-ms.docx
@@ -1916,7 +1916,7 @@
 <file path=word/numbering.xml><?xml version="1.0" encoding="utf-8"?>
 <w:numbering xmlns:w="http://schemas.openxmlformats.org/wordprocessingml/2006/main">
   <w:abstractNum w:abstractNumId="0">
-    <w:nsid w:val="af3481f5"/>
+    <w:nsid w:val="bd67f310"/>
     <w:multiLevelType w:val="multilevel"/>
     <w:lvl w:ilvl="0">
       <w:numFmt w:val="bullet"/>
@@ -1997,7 +1997,7 @@
     </w:lvl>
   </w:abstractNum>
   <w:abstractNum w:abstractNumId="2">
-    <w:nsid w:val="f450eff8"/>
+    <w:nsid w:val="23ba5c35"/>
     <w:multiLevelType w:val="multilevel"/>
     <w:lvl w:ilvl="0">
       <w:numFmt w:val="bullet"/>
@@ -2078,7 +2078,7 @@
     </w:lvl>
   </w:abstractNum>
   <w:abstractNum w:abstractNumId="3">
-    <w:nsid w:val="aa86c23d"/>
+    <w:nsid w:val="839d5352"/>
     <w:multiLevelType w:val="multilevel"/>
     <w:lvl w:ilvl="0">
       <w:start w:val="1"/>

</xml_diff>

<commit_message>
Wrap ms and make minor edits
</commit_message>
<xml_diff>
--- a/inst/ms/ss3sim-ms.docx
+++ b/inst/ms/ss3sim-ms.docx
@@ -1878,7 +1878,7 @@
 <file path=word/numbering.xml><?xml version="1.0" encoding="utf-8"?>
 <w:numbering xmlns:w="http://schemas.openxmlformats.org/wordprocessingml/2006/main">
   <w:abstractNum w:abstractNumId="0">
-    <w:nsid w:val="f03f403d"/>
+    <w:nsid w:val="933d7912"/>
     <w:multiLevelType w:val="multilevel"/>
     <w:lvl w:ilvl="0">
       <w:numFmt w:val="bullet"/>
@@ -1959,7 +1959,7 @@
     </w:lvl>
   </w:abstractNum>
   <w:abstractNum w:abstractNumId="2">
-    <w:nsid w:val="8cc1e260"/>
+    <w:nsid w:val="fe6f0593"/>
     <w:multiLevelType w:val="multilevel"/>
     <w:lvl w:ilvl="0">
       <w:numFmt w:val="bullet"/>
@@ -2040,7 +2040,7 @@
     </w:lvl>
   </w:abstractNum>
   <w:abstractNum w:abstractNumId="3">
-    <w:nsid w:val="fafd5f04"/>
+    <w:nsid w:val="75662faa"/>
     <w:multiLevelType w:val="multilevel"/>
     <w:lvl w:ilvl="0">
       <w:start w:val="1"/>

</xml_diff>

<commit_message>
Minor ms updates including including fontspec
</commit_message>
<xml_diff>
--- a/inst/ms/ss3sim-ms.docx
+++ b/inst/ms/ss3sim-ms.docx
@@ -48,14 +48,7 @@
         <w:t xml:space="preserve">sean_anderson@sfu.ca</w:t>
       </w:r>
     </w:p>
-    <w:p>
-      <w:r>
-        <w:t xml:space="preserve"> </w:t>
-      </w:r>
-      <w:r>
-        <w:t xml:space="preserve"> </w:t>
-      </w:r>
-    </w:p>
+    <w:p/>
     <w:bookmarkStart w:id="22" w:name="introduction"/>
     <w:p>
       <w:pPr>
@@ -822,6 +815,39 @@
         <w:t xml:space="preserve">benefit of using one well tested and well-understood modeling framework (SS) (but disadvantages too) --- i.e. benefit to playing with all the switches and understanding one framework well versus having many tools that we superficially understand (based on Rick's comments at the conference)</w:t>
       </w:r>
     </w:p>
+    <w:p>
+      <w:pPr>
+        <w:numPr>
+          <w:numId w:val="10"/>
+          <w:ilvl w:val="0"/>
+        </w:numPr>
+      </w:pPr>
+      <w:r>
+        <w:t xml:space="preserve">why we developed generic low-level functions and higher level functions</w:t>
+      </w:r>
+    </w:p>
+    <w:p>
+      <w:pPr>
+        <w:numPr>
+          <w:numId w:val="10"/>
+          <w:ilvl w:val="0"/>
+        </w:numPr>
+      </w:pPr>
+      <w:r>
+        <w:t xml:space="preserve">but researchers are free to develop their own higher level functions</w:t>
+      </w:r>
+    </w:p>
+    <w:p>
+      <w:pPr>
+        <w:numPr>
+          <w:numId w:val="10"/>
+          <w:ilvl w:val="0"/>
+        </w:numPr>
+      </w:pPr>
+      <w:r>
+        <w:t xml:space="preserve">because in an open-source MIT(?) licensed R package, users are free to modify functions as needed</w:t>
+      </w:r>
+    </w:p>
     <w:bookmarkStart w:id="36" w:name="how-ss3sim-complements-other-generic-stock-assessment-simulation-software"/>
     <w:p>
       <w:pPr>
@@ -843,16 +869,14 @@
         <w:t xml:space="preserve">focus on "generic" software, e.g. not software the just works for salmon simulation</w:t>
       </w:r>
     </w:p>
-    <w:bookmarkStart w:id="37" w:name="r4ss"/>
-    <w:p>
-      <w:pPr>
-        <w:pStyle w:val="Heading3"/>
-      </w:pPr>
-      <w:r>
+    <w:p>
+      <w:r>
+        <w:rPr>
+          <w:i/>
+        </w:rPr>
         <w:t xml:space="preserve">r4ss</w:t>
       </w:r>
     </w:p>
-    <w:bookmarkEnd w:id="37"/>
     <w:p>
       <w:pPr>
         <w:numPr>
@@ -886,16 +910,14 @@
         <w:t xml:space="preserve">ss3sim uses r4ss functions for some reading, writing, and bias adjustment</w:t>
       </w:r>
     </w:p>
-    <w:bookmarkStart w:id="38" w:name="flr"/>
-    <w:p>
-      <w:pPr>
-        <w:pStyle w:val="Heading3"/>
-      </w:pPr>
-      <w:r>
+    <w:p>
+      <w:r>
+        <w:rPr>
+          <w:i/>
+        </w:rPr>
         <w:t xml:space="preserve">FLR</w:t>
       </w:r>
     </w:p>
-    <w:bookmarkEnd w:id="38"/>
     <w:p>
       <w:pPr>
         <w:numPr>
@@ -958,16 +980,14 @@
         <w:t xml:space="preserve">but particularly relevant to Europe</w:t>
       </w:r>
     </w:p>
-    <w:bookmarkStart w:id="39" w:name="hooilator"/>
-    <w:p>
-      <w:pPr>
-        <w:pStyle w:val="Heading3"/>
-      </w:pPr>
-      <w:r>
+    <w:p>
+      <w:r>
+        <w:rPr>
+          <w:i/>
+        </w:rPr>
         <w:t xml:space="preserve">"Hooilator"</w:t>
       </w:r>
     </w:p>
-    <w:bookmarkEnd w:id="39"/>
     <w:p>
       <w:pPr>
         <w:numPr>
@@ -1012,16 +1032,16 @@
         <w:t xml:space="preserve">Lee et al. (2011)</w:t>
       </w:r>
     </w:p>
-    <w:bookmarkStart w:id="40" w:name="the-need-for-balance-between-generalizing-and-tailoring-in-simulation-software"/>
+    <w:bookmarkStart w:id="37" w:name="research-opportunities-with-ss3sim"/>
     <w:p>
       <w:pPr>
         <w:pStyle w:val="Heading2"/>
       </w:pPr>
       <w:r>
-        <w:t xml:space="preserve">The need for balance between generalizing and tailoring in simulation software</w:t>
-      </w:r>
-    </w:p>
-    <w:bookmarkEnd w:id="40"/>
+        <w:t xml:space="preserve">Research opportunities with ss3sim</w:t>
+      </w:r>
+    </w:p>
+    <w:bookmarkEnd w:id="37"/>
     <w:p>
       <w:pPr>
         <w:numPr>
@@ -1030,52 +1050,19 @@
         </w:numPr>
       </w:pPr>
       <w:r>
-        <w:t xml:space="preserve">maybe?</w:t>
-      </w:r>
-    </w:p>
-    <w:p>
-      <w:pPr>
-        <w:numPr>
-          <w:numId w:val="16"/>
-          <w:ilvl w:val="0"/>
-        </w:numPr>
-      </w:pPr>
-      <w:r>
-        <w:t xml:space="preserve">why we developed generic low-level functions and higher level functions</w:t>
-      </w:r>
-    </w:p>
-    <w:p>
-      <w:pPr>
-        <w:numPr>
-          <w:numId w:val="16"/>
-          <w:ilvl w:val="0"/>
-        </w:numPr>
-      </w:pPr>
-      <w:r>
-        <w:t xml:space="preserve">but researchers are free to develop their own higher level functions</w:t>
-      </w:r>
-    </w:p>
-    <w:p>
-      <w:pPr>
-        <w:numPr>
-          <w:numId w:val="16"/>
-          <w:ilvl w:val="0"/>
-        </w:numPr>
-      </w:pPr>
-      <w:r>
-        <w:t xml:space="preserve">because in an open-source MIT(?) licensed R package, users are free to modify functions as needed</w:t>
-      </w:r>
-    </w:p>
-    <w:bookmarkStart w:id="41" w:name="research-opportunities-with-ss3sim"/>
-    <w:p>
-      <w:pPr>
-        <w:pStyle w:val="Heading2"/>
-      </w:pPr>
-      <w:r>
-        <w:t xml:space="preserve">Research opportunities with ss3sim</w:t>
-      </w:r>
-    </w:p>
-    <w:bookmarkEnd w:id="41"/>
+        <w:t xml:space="preserve">there are lots, we should brainstorm some key ones</w:t>
+      </w:r>
+    </w:p>
+    <w:bookmarkStart w:id="38" w:name="acknowledgements"/>
+    <w:p>
+      <w:pPr>
+        <w:pStyle w:val="Heading1"/>
+      </w:pPr>
+      <w:r>
+        <w:t xml:space="preserve">Acknowledgements</w:t>
+      </w:r>
+    </w:p>
+    <w:bookmarkEnd w:id="38"/>
     <w:p>
       <w:pPr>
         <w:numPr>
@@ -1084,52 +1071,31 @@
         </w:numPr>
       </w:pPr>
       <w:r>
-        <w:t xml:space="preserve">there are lots, we should brainstorm some key ones</w:t>
-      </w:r>
-    </w:p>
-    <w:bookmarkStart w:id="42" w:name="acknowledgements"/>
+        <w:t xml:space="preserve">funding: Fulbright Canada, NSERC, Simon Fraser University, many others...</w:t>
+      </w:r>
+    </w:p>
+    <w:p>
+      <w:pPr>
+        <w:numPr>
+          <w:numId w:val="17"/>
+          <w:ilvl w:val="0"/>
+        </w:numPr>
+      </w:pPr>
+      <w:r>
+        <w:t xml:space="preserve">discussions and advice: André Punt, Richard Methot, Ian Taylor, James Thorson, ...</w:t>
+      </w:r>
+    </w:p>
+    <w:p/>
+    <w:bookmarkStart w:id="39" w:name="figure-captions"/>
     <w:p>
       <w:pPr>
         <w:pStyle w:val="Heading1"/>
       </w:pPr>
       <w:r>
-        <w:t xml:space="preserve">Acknowledgements</w:t>
-      </w:r>
-    </w:p>
-    <w:bookmarkEnd w:id="42"/>
-    <w:p>
-      <w:pPr>
-        <w:numPr>
-          <w:numId w:val="18"/>
-          <w:ilvl w:val="0"/>
-        </w:numPr>
-      </w:pPr>
-      <w:r>
-        <w:t xml:space="preserve">funding: Fulbright Canada, NSERC, Simon Fraser University, many others...</w:t>
-      </w:r>
-    </w:p>
-    <w:p>
-      <w:pPr>
-        <w:numPr>
-          <w:numId w:val="18"/>
-          <w:ilvl w:val="0"/>
-        </w:numPr>
-      </w:pPr>
-      <w:r>
-        <w:t xml:space="preserve">discussions and advice: André Punt, Richard Methot, Ian Taylor, James Thorson, ...</w:t>
-      </w:r>
-    </w:p>
-    <w:p/>
-    <w:bookmarkStart w:id="43" w:name="figure-captions"/>
-    <w:p>
-      <w:pPr>
-        <w:pStyle w:val="Heading1"/>
-      </w:pPr>
-      <w:r>
         <w:t xml:space="preserve">Figure captions</w:t>
       </w:r>
     </w:p>
-    <w:bookmarkEnd w:id="43"/>
+    <w:bookmarkEnd w:id="39"/>
     <w:p>
       <w:r>
         <w:drawing>
@@ -1147,7 +1113,7 @@
                     </pic:cNvPicPr>
                   </pic:nvPicPr>
                   <pic:blipFill>
-                    <a:blip r:embed="rId44"/>
+                    <a:blip r:embed="rId40"/>
                     <a:stretch>
                       <a:fillRect/>
                     </a:stretch>
@@ -1204,7 +1170,7 @@
       </w:r>
     </w:p>
     <w:p/>
-    <w:bookmarkStart w:id="45" w:name="tables"/>
+    <w:bookmarkStart w:id="41" w:name="tables"/>
     <w:p>
       <w:pPr>
         <w:pStyle w:val="Heading1"/>
@@ -1213,7 +1179,7 @@
         <w:t xml:space="preserve">Tables</w:t>
       </w:r>
     </w:p>
-    <w:bookmarkEnd w:id="45"/>
+    <w:bookmarkEnd w:id="41"/>
     <w:p>
       <w:r>
         <w:t xml:space="preserve">Table 1: User-facing ss3sim functions and a description of their purpose. This is now a bit redundant with Fig. 1, the main body text, and the package documentation itself.</w:t>
@@ -1643,7 +1609,7 @@
       </w:r>
     </w:p>
     <w:p/>
-    <w:bookmarkStart w:id="46" w:name="references"/>
+    <w:bookmarkStart w:id="42" w:name="references"/>
     <w:p>
       <w:pPr>
         <w:pStyle w:val="Heading1"/>
@@ -1652,12 +1618,7 @@
         <w:t xml:space="preserve">References</w:t>
       </w:r>
     </w:p>
-    <w:bookmarkEnd w:id="46"/>
-    <w:p>
-      <w:r>
-        <w:t xml:space="preserve"> </w:t>
-      </w:r>
-    </w:p>
+    <w:bookmarkEnd w:id="42"/>
     <w:p>
       <w:r>
         <w:t xml:space="preserve">Hilborn, R. W., and Walters, C. 1992. Quantitative Fisheries Stock Assessment: Choice, Dynamics, and Uncertainty. Chapman and Hall, London.</w:t>
@@ -1727,7 +1688,7 @@
       <w:r>
         <w:t xml:space="preserve"> </w:t>
       </w:r>
-      <w:hyperlink r:id="rId47">
+      <w:hyperlink r:id="rId43">
         <w:r>
           <w:rPr>
             <w:rStyle w:val="Link"/>
@@ -1750,7 +1711,7 @@
 <file path=word/numbering.xml><?xml version="1.0" encoding="utf-8"?>
 <w:numbering xmlns:w="http://schemas.openxmlformats.org/wordprocessingml/2006/main">
   <w:abstractNum w:abstractNumId="0">
-    <w:nsid w:val="cbe71bc6"/>
+    <w:nsid w:val="7b1c053a"/>
     <w:multiLevelType w:val="multilevel"/>
     <w:lvl w:ilvl="0">
       <w:numFmt w:val="bullet"/>
@@ -1831,7 +1792,7 @@
     </w:lvl>
   </w:abstractNum>
   <w:abstractNum w:abstractNumId="2">
-    <w:nsid w:val="96b48ad7"/>
+    <w:nsid w:val="ffb527aa"/>
     <w:multiLevelType w:val="multilevel"/>
     <w:lvl w:ilvl="0">
       <w:numFmt w:val="bullet"/>
@@ -1912,7 +1873,7 @@
     </w:lvl>
   </w:abstractNum>
   <w:abstractNum w:abstractNumId="3">
-    <w:nsid w:val="f873efb9"/>
+    <w:nsid w:val="a45c63d6"/>
     <w:multiLevelType w:val="multilevel"/>
     <w:lvl w:ilvl="0">
       <w:start w:val="1"/>
@@ -2090,9 +2051,6 @@
     <w:abstractNumId w:val="2"/>
   </w:num>
   <w:num w:numId="17">
-    <w:abstractNumId w:val="2"/>
-  </w:num>
-  <w:num w:numId="18">
     <w:abstractNumId w:val="2"/>
   </w:num>
 </w:numbering>

</xml_diff>

<commit_message>
Minor updates to ms
</commit_message>
<xml_diff>
--- a/inst/ms/ss3sim-ms.docx
+++ b/inst/ms/ss3sim-ms.docx
@@ -49,16 +49,41 @@
       </w:r>
     </w:p>
     <w:p/>
-    <w:bookmarkStart w:id="22" w:name="introduction"/>
+    <w:bookmarkStart w:id="22" w:name="abstract"/>
     <w:p>
       <w:pPr>
         <w:pStyle w:val="Heading1"/>
       </w:pPr>
       <w:r>
+        <w:t xml:space="preserve">Abstract</w:t>
+      </w:r>
+    </w:p>
+    <w:bookmarkEnd w:id="22"/>
+    <w:p>
+      <w:r>
+        <w:t xml:space="preserve">Fisheries stock-assessment simulation is a critical component to fisheries science but</w:t>
+      </w:r>
+    </w:p>
+    <w:p>
+      <w:r>
+        <w:t xml:space="preserve">Here, we present ss3sim, an R package for generalized stock-assessment simulation with the commonly used statistical catch-at-age stock-assessment framework Stock Synthesis.</w:t>
+      </w:r>
+    </w:p>
+    <w:p>
+      <w:r>
+        <w:t xml:space="preserve">Our simulation framework promotes facilitates large-scale simulation studies, reproducible research</w:t>
+      </w:r>
+    </w:p>
+    <w:bookmarkStart w:id="23" w:name="introduction"/>
+    <w:p>
+      <w:pPr>
+        <w:pStyle w:val="Heading1"/>
+      </w:pPr>
+      <w:r>
         <w:t xml:space="preserve">Introduction</w:t>
       </w:r>
     </w:p>
-    <w:bookmarkEnd w:id="22"/>
+    <w:bookmarkEnd w:id="23"/>
     <w:p>
       <w:r>
         <w:t xml:space="preserve">Fisheries stock-assessment simulation is a critical component to evaluating increasingly complex stock-assessment methods and understanding their strengths and weaknesses</w:t>
@@ -243,7 +268,7 @@
         <w:t xml:space="preserve">been instrumental to investigating new stock assessment concepts: e.g. Piner et al. (2011), Methot and Taylor (2011)</w:t>
       </w:r>
     </w:p>
-    <w:bookmarkStart w:id="23" w:name="the-ss3sim-framework"/>
+    <w:bookmarkStart w:id="24" w:name="the-ss3sim-framework"/>
     <w:p>
       <w:pPr>
         <w:pStyle w:val="Heading1"/>
@@ -252,8 +277,8 @@
         <w:t xml:space="preserve">The ss3sim framework</w:t>
       </w:r>
     </w:p>
-    <w:bookmarkEnd w:id="23"/>
-    <w:bookmarkStart w:id="24" w:name="terminology"/>
+    <w:bookmarkEnd w:id="24"/>
+    <w:bookmarkStart w:id="25" w:name="terminology"/>
     <w:p>
       <w:pPr>
         <w:pStyle w:val="Heading2"/>
@@ -262,7 +287,7 @@
         <w:t xml:space="preserve">Terminology</w:t>
       </w:r>
     </w:p>
-    <w:bookmarkEnd w:id="24"/>
+    <w:bookmarkEnd w:id="25"/>
     <w:p>
       <w:r>
         <w:t xml:space="preserve">Throughout this paper we refer to a number of terms, which we define here. We use the term</w:t>
@@ -355,7 +380,7 @@
         <w:t xml:space="preserve">as repeated simulations of a scenario with potentially new process and observation error added each time. A simulation therefore refers to the combination of all scenarios and iterations.</w:t>
       </w:r>
     </w:p>
-    <w:bookmarkStart w:id="25" w:name="general-philosophy"/>
+    <w:bookmarkStart w:id="26" w:name="general-philosophy"/>
     <w:p>
       <w:pPr>
         <w:pStyle w:val="Heading2"/>
@@ -364,7 +389,7 @@
         <w:t xml:space="preserve">General philosophy</w:t>
       </w:r>
     </w:p>
-    <w:bookmarkEnd w:id="25"/>
+    <w:bookmarkEnd w:id="26"/>
     <w:p>
       <w:r>
         <w:t xml:space="preserve">We designed ss3sim to be reproducible, flexible, and rapid.</w:t>
@@ -404,7 +429,7 @@
         <w:t xml:space="preserve">: First, ss3sim relies on SS3, which uses ADMB as a backend optimization platform --- the most rapid and robust optimization software available today (REF). Second, we built ss3sim so that it is easy to deploy across multiple computers or multiple researchers and re-combine the output. The scenarios are stored in a flat folder structure so they can be easily re-combined. Third, the package provides a number of functions to make visualization fast and easy. Access to quick visualization tools means that users are more likely to graphically explore their models and are therefore more likely to detect errors and understand their simulation output as they introduce complexity. Finally, ss3sim minimizes the amount of bookkeeping simulation code that researchers have to write so that they can concentrate on the science itself.</w:t>
       </w:r>
     </w:p>
-    <w:bookmarkStart w:id="26" w:name="general-structure"/>
+    <w:bookmarkStart w:id="27" w:name="general-structure"/>
     <w:p>
       <w:pPr>
         <w:pStyle w:val="Heading2"/>
@@ -413,13 +438,13 @@
         <w:t xml:space="preserve">General structure</w:t>
       </w:r>
     </w:p>
-    <w:bookmarkEnd w:id="26"/>
+    <w:bookmarkEnd w:id="27"/>
     <w:p>
       <w:r>
         <w:t xml:space="preserve">An ss3sim simulation requires three types of input: (1) a base model of the underlying truth (an SS3 OM), (2) a base model of how you will assess that truth (an SS3 EM), (3) and a set of cases that deviate from these base models that you want to compare (configuration arguments provide as R list objects or plaintext control files). ss3sim works, in general, by converting simulation arguments (e.g. a given natural mortality trajectory) into manipulations of SS3 configuration files at an appropriate stage along with running the OM and EM as needed.</w:t>
       </w:r>
     </w:p>
-    <w:bookmarkStart w:id="27" w:name="low-level-generic-ss3sim-functions"/>
+    <w:bookmarkStart w:id="28" w:name="low-level-generic-ss3sim-functions"/>
     <w:p>
       <w:pPr>
         <w:pStyle w:val="Heading2"/>
@@ -428,7 +453,7 @@
         <w:t xml:space="preserve">Low-level generic ss3sim functions</w:t>
       </w:r>
     </w:p>
-    <w:bookmarkEnd w:id="27"/>
+    <w:bookmarkEnd w:id="28"/>
     <w:p>
       <w:r>
         <w:t xml:space="preserve">See Table 1 for description of the main functions. We show how the functions fit into the general structure of a stock assessment simulation in Figure 1. ss3sim functions are divided into three types of functions:</w:t>
@@ -482,7 +507,7 @@
         <w:t xml:space="preserve">Functions for analyzing and plotting simulation output.</w:t>
       </w:r>
     </w:p>
-    <w:bookmarkStart w:id="28" w:name="high-level-tailored-ss3sim-functions"/>
+    <w:bookmarkStart w:id="29" w:name="high-level-tailored-ss3sim-functions"/>
     <w:p>
       <w:pPr>
         <w:pStyle w:val="Heading2"/>
@@ -491,7 +516,7 @@
         <w:t xml:space="preserve">High-level tailored ss3sim functions</w:t>
       </w:r>
     </w:p>
-    <w:bookmarkEnd w:id="28"/>
+    <w:bookmarkEnd w:id="29"/>
     <w:p>
       <w:pPr>
         <w:numPr>
@@ -549,7 +574,7 @@
         <w:t xml:space="preserve">general framework, because you start with your own OM and EM, and a wide variety of questions are then available through manipulations of ..., ...</w:t>
       </w:r>
     </w:p>
-    <w:bookmarkStart w:id="29" w:name="an-example-simulation-with-ss3sim"/>
+    <w:bookmarkStart w:id="30" w:name="an-example-simulation-with-ss3sim"/>
     <w:p>
       <w:pPr>
         <w:pStyle w:val="Heading1"/>
@@ -558,13 +583,13 @@
         <w:t xml:space="preserve">An example simulation with ss3sim</w:t>
       </w:r>
     </w:p>
-    <w:bookmarkEnd w:id="29"/>
+    <w:bookmarkEnd w:id="30"/>
     <w:p>
       <w:r>
         <w:t xml:space="preserve">(unsure how much of this will go in the main paper and how much will just be in the appendix... probably many of these details should be appendix only with just enough elements to give a flavour for what can be done in the main paper)</w:t>
       </w:r>
     </w:p>
-    <w:bookmarkStart w:id="30" w:name="setting-up-the-ss-models"/>
+    <w:bookmarkStart w:id="31" w:name="setting-up-the-ss-models"/>
     <w:p>
       <w:pPr>
         <w:pStyle w:val="Heading2"/>
@@ -573,7 +598,7 @@
         <w:t xml:space="preserve">Setting up the SS models</w:t>
       </w:r>
     </w:p>
-    <w:bookmarkEnd w:id="30"/>
+    <w:bookmarkEnd w:id="31"/>
     <w:p>
       <w:pPr>
         <w:numPr>
@@ -633,7 +658,7 @@
         <w:t xml:space="preserve">files and renaming</w:t>
       </w:r>
     </w:p>
-    <w:bookmarkStart w:id="31" w:name="file-and-folder-setup"/>
+    <w:bookmarkStart w:id="32" w:name="file-and-folder-setup"/>
     <w:p>
       <w:pPr>
         <w:pStyle w:val="Heading2"/>
@@ -642,7 +667,7 @@
         <w:t xml:space="preserve">File and folder setup</w:t>
       </w:r>
     </w:p>
-    <w:bookmarkEnd w:id="31"/>
+    <w:bookmarkEnd w:id="32"/>
     <w:p>
       <w:pPr>
         <w:numPr>
@@ -676,7 +701,7 @@
         <w:t xml:space="preserve">see vignette</w:t>
       </w:r>
     </w:p>
-    <w:bookmarkStart w:id="32" w:name="translating-research-questions-into-configuration-files"/>
+    <w:bookmarkStart w:id="33" w:name="translating-research-questions-into-configuration-files"/>
     <w:p>
       <w:pPr>
         <w:pStyle w:val="Heading2"/>
@@ -685,7 +710,7 @@
         <w:t xml:space="preserve">Translating research questions into configuration files</w:t>
       </w:r>
     </w:p>
-    <w:bookmarkEnd w:id="32"/>
+    <w:bookmarkEnd w:id="33"/>
     <w:p>
       <w:pPr>
         <w:numPr>
@@ -708,7 +733,7 @@
         <w:t xml:space="preserve">indicate which arguments to adjust</w:t>
       </w:r>
     </w:p>
-    <w:bookmarkStart w:id="33" w:name="deterministic-model-testing"/>
+    <w:bookmarkStart w:id="34" w:name="deterministic-model-testing"/>
     <w:p>
       <w:pPr>
         <w:pStyle w:val="Heading2"/>
@@ -717,7 +742,7 @@
         <w:t xml:space="preserve">Deterministic model testing</w:t>
       </w:r>
     </w:p>
-    <w:bookmarkEnd w:id="33"/>
+    <w:bookmarkEnd w:id="34"/>
     <w:p>
       <w:pPr>
         <w:numPr>
@@ -740,7 +765,7 @@
         <w:t xml:space="preserve">what to plot, what to look for, how good is OK?</w:t>
       </w:r>
     </w:p>
-    <w:bookmarkStart w:id="34" w:name="output-analysis-and-visualization"/>
+    <w:bookmarkStart w:id="35" w:name="output-analysis-and-visualization"/>
     <w:p>
       <w:pPr>
         <w:pStyle w:val="Heading2"/>
@@ -749,7 +774,7 @@
         <w:t xml:space="preserve">Output analysis and visualization</w:t>
       </w:r>
     </w:p>
-    <w:bookmarkEnd w:id="34"/>
+    <w:bookmarkEnd w:id="35"/>
     <w:p>
       <w:pPr>
         <w:numPr>
@@ -772,7 +797,7 @@
         <w:t xml:space="preserve">brief take home of what we'd conclude</w:t>
       </w:r>
     </w:p>
-    <w:bookmarkStart w:id="35" w:name="discussion"/>
+    <w:bookmarkStart w:id="36" w:name="discussion"/>
     <w:p>
       <w:pPr>
         <w:pStyle w:val="Heading1"/>
@@ -781,7 +806,7 @@
         <w:t xml:space="preserve">Discussion</w:t>
       </w:r>
     </w:p>
-    <w:bookmarkEnd w:id="35"/>
+    <w:bookmarkEnd w:id="36"/>
     <w:p>
       <w:pPr>
         <w:numPr>
@@ -848,7 +873,7 @@
         <w:t xml:space="preserve">because in an open-source MIT(?) licensed R package, users are free to modify functions as needed</w:t>
       </w:r>
     </w:p>
-    <w:bookmarkStart w:id="36" w:name="how-ss3sim-complements-other-generic-stock-assessment-simulation-software"/>
+    <w:bookmarkStart w:id="37" w:name="how-ss3sim-complements-other-generic-stock-assessment-simulation-software"/>
     <w:p>
       <w:pPr>
         <w:pStyle w:val="Heading2"/>
@@ -857,7 +882,7 @@
         <w:t xml:space="preserve">How ss3sim complements other generic stock-assessment simulation software</w:t>
       </w:r>
     </w:p>
-    <w:bookmarkEnd w:id="36"/>
+    <w:bookmarkEnd w:id="37"/>
     <w:p>
       <w:pPr>
         <w:numPr>
@@ -1032,7 +1057,7 @@
         <w:t xml:space="preserve">Lee et al. (2011)</w:t>
       </w:r>
     </w:p>
-    <w:bookmarkStart w:id="37" w:name="research-opportunities-with-ss3sim"/>
+    <w:bookmarkStart w:id="38" w:name="research-opportunities-with-ss3sim"/>
     <w:p>
       <w:pPr>
         <w:pStyle w:val="Heading2"/>
@@ -1041,7 +1066,7 @@
         <w:t xml:space="preserve">Research opportunities with ss3sim</w:t>
       </w:r>
     </w:p>
-    <w:bookmarkEnd w:id="37"/>
+    <w:bookmarkEnd w:id="38"/>
     <w:p>
       <w:pPr>
         <w:numPr>
@@ -1053,7 +1078,7 @@
         <w:t xml:space="preserve">there are lots, we should brainstorm some key ones</w:t>
       </w:r>
     </w:p>
-    <w:bookmarkStart w:id="38" w:name="acknowledgements"/>
+    <w:bookmarkStart w:id="39" w:name="acknowledgements"/>
     <w:p>
       <w:pPr>
         <w:pStyle w:val="Heading1"/>
@@ -1062,7 +1087,7 @@
         <w:t xml:space="preserve">Acknowledgements</w:t>
       </w:r>
     </w:p>
-    <w:bookmarkEnd w:id="38"/>
+    <w:bookmarkEnd w:id="39"/>
     <w:p>
       <w:pPr>
         <w:numPr>
@@ -1086,16 +1111,16 @@
       </w:r>
     </w:p>
     <w:p/>
-    <w:bookmarkStart w:id="39" w:name="figure-captions"/>
+    <w:bookmarkStart w:id="40" w:name="figures"/>
     <w:p>
       <w:pPr>
         <w:pStyle w:val="Heading1"/>
       </w:pPr>
       <w:r>
-        <w:t xml:space="preserve">Figure captions</w:t>
-      </w:r>
-    </w:p>
-    <w:bookmarkEnd w:id="39"/>
+        <w:t xml:space="preserve">Figures</w:t>
+      </w:r>
+    </w:p>
+    <w:bookmarkEnd w:id="40"/>
     <w:p>
       <w:r>
         <w:drawing>
@@ -1113,7 +1138,7 @@
                     </pic:cNvPicPr>
                   </pic:nvPicPr>
                   <pic:blipFill>
-                    <a:blip r:embed="rId40"/>
+                    <a:blip r:embed="rId41"/>
                     <a:stretch>
                       <a:fillRect/>
                     </a:stretch>
@@ -1154,7 +1179,7 @@
         <w:rPr>
           <w:rStyle w:val="VerbatimChar"/>
         </w:rPr>
-        <w:t xml:space="preserve">run_ss3sim</w:t>
+        <w:t xml:space="preserve">run_ss3sim()</w:t>
       </w:r>
       <w:r>
         <w:t xml:space="preserve"> </w:t>
@@ -1162,6 +1187,9 @@
       <w:r>
         <w:t xml:space="preserve">stock-assessment simulation steps.</w:t>
       </w:r>
+      <w:r>
+        <w:t xml:space="preserve"> </w:t>
+      </w:r>
     </w:p>
     <w:p/>
     <w:p>
@@ -1170,7 +1198,7 @@
       </w:r>
     </w:p>
     <w:p/>
-    <w:bookmarkStart w:id="41" w:name="tables"/>
+    <w:bookmarkStart w:id="42" w:name="tables"/>
     <w:p>
       <w:pPr>
         <w:pStyle w:val="Heading1"/>
@@ -1179,7 +1207,7 @@
         <w:t xml:space="preserve">Tables</w:t>
       </w:r>
     </w:p>
-    <w:bookmarkEnd w:id="41"/>
+    <w:bookmarkEnd w:id="42"/>
     <w:p>
       <w:r>
         <w:t xml:space="preserve">Table 1: User-facing ss3sim functions and a description of their purpose. This is now a bit redundant with Fig. 1, the main body text, and the package documentation itself.</w:t>
@@ -1609,7 +1637,7 @@
       </w:r>
     </w:p>
     <w:p/>
-    <w:bookmarkStart w:id="42" w:name="references"/>
+    <w:bookmarkStart w:id="43" w:name="references"/>
     <w:p>
       <w:pPr>
         <w:pStyle w:val="Heading1"/>
@@ -1618,7 +1646,7 @@
         <w:t xml:space="preserve">References</w:t>
       </w:r>
     </w:p>
-    <w:bookmarkEnd w:id="42"/>
+    <w:bookmarkEnd w:id="43"/>
     <w:p>
       <w:r>
         <w:t xml:space="preserve">Hilborn, R. W., and Walters, C. 1992. Quantitative Fisheries Stock Assessment: Choice, Dynamics, and Uncertainty. Chapman and Hall, London.</w:t>
@@ -1688,7 +1716,7 @@
       <w:r>
         <w:t xml:space="preserve"> </w:t>
       </w:r>
-      <w:hyperlink r:id="rId43">
+      <w:hyperlink r:id="rId44">
         <w:r>
           <w:rPr>
             <w:rStyle w:val="Link"/>
@@ -1711,7 +1739,7 @@
 <file path=word/numbering.xml><?xml version="1.0" encoding="utf-8"?>
 <w:numbering xmlns:w="http://schemas.openxmlformats.org/wordprocessingml/2006/main">
   <w:abstractNum w:abstractNumId="0">
-    <w:nsid w:val="7b1c053a"/>
+    <w:nsid w:val="aceb9ad8"/>
     <w:multiLevelType w:val="multilevel"/>
     <w:lvl w:ilvl="0">
       <w:numFmt w:val="bullet"/>
@@ -1792,7 +1820,7 @@
     </w:lvl>
   </w:abstractNum>
   <w:abstractNum w:abstractNumId="2">
-    <w:nsid w:val="ffb527aa"/>
+    <w:nsid w:val="61faa390"/>
     <w:multiLevelType w:val="multilevel"/>
     <w:lvl w:ilvl="0">
       <w:numFmt w:val="bullet"/>
@@ -1873,7 +1901,7 @@
     </w:lvl>
   </w:abstractNum>
   <w:abstractNum w:abstractNumId="3">
-    <w:nsid w:val="a45c63d6"/>
+    <w:nsid w:val="973ab2f5"/>
     <w:multiLevelType w:val="multilevel"/>
     <w:lvl w:ilvl="0">
       <w:start w:val="1"/>

</xml_diff>

<commit_message>
Start editing the beginning of the paper
</commit_message>
<xml_diff>
--- a/inst/ms/ss3sim-ms.docx
+++ b/inst/ms/ss3sim-ms.docx
@@ -20,7 +20,7 @@
         <w:rPr>
           <w:vertAlign w:val="superscript"/>
         </w:rPr>
-        <w:t xml:space="preserve">1*</w:t>
+        <w:t xml:space="preserve">1</w:t>
       </w:r>
       <w:r>
         <w:t xml:space="preserve">, ... (authorship and order to be discussed)</w:t>
@@ -45,7 +45,7 @@
         <w:t xml:space="preserve">*</w:t>
       </w:r>
       <w:r>
-        <w:t xml:space="preserve">sean_anderson@sfu.ca</w:t>
+        <w:t xml:space="preserve">Corresponding author: phone: 1-778-782-3989; email: sean_anderson@sfu.ca</w:t>
       </w:r>
     </w:p>
     <w:p/>
@@ -59,21 +59,6 @@
       </w:r>
     </w:p>
     <w:bookmarkEnd w:id="22"/>
-    <w:p>
-      <w:r>
-        <w:t xml:space="preserve">Fisheries stock-assessment simulation is a critical component to fisheries science but</w:t>
-      </w:r>
-    </w:p>
-    <w:p>
-      <w:r>
-        <w:t xml:space="preserve">Here, we present ss3sim, an R package for generalized stock-assessment simulation with the commonly used statistical catch-at-age stock-assessment framework Stock Synthesis.</w:t>
-      </w:r>
-    </w:p>
-    <w:p>
-      <w:r>
-        <w:t xml:space="preserve">Our simulation framework promotes facilitates large-scale simulation studies, reproducible research</w:t>
-      </w:r>
-    </w:p>
     <w:bookmarkStart w:id="23" w:name="introduction"/>
     <w:p>
       <w:pPr>
@@ -86,7 +71,7 @@
     <w:bookmarkEnd w:id="23"/>
     <w:p>
       <w:r>
-        <w:t xml:space="preserve">Fisheries stock-assessment simulation is a critical component to evaluating increasingly complex stock-assessment methods and understanding their strengths and weaknesses</w:t>
+        <w:t xml:space="preserve">Fisheries stock assessments provide decision makers with information to manage fish stocks</w:t>
       </w:r>
       <w:r>
         <w:t xml:space="preserve"> </w:t>
@@ -95,7 +80,7 @@
         <w:t xml:space="preserve">(Hilborn and Walters, 1992)</w:t>
       </w:r>
       <w:r>
-        <w:t xml:space="preserve">. Simulation lets us test our assessment methods in a controlled environment where we know the underlying state of a fishery system. Further, it lets us explore matches and mismatches of these known truths and are assumptions about those truths. Given the benefits of conducting stock-assessment simulations, increasing assessment-model complexity, and increasing computational power, stock-assessment simulations have become a rapidly expanding field</w:t>
+        <w:t xml:space="preserve">. Stock-assessment simulation allows testing assessment methods in a controlled environment where the true state of a fishery is known (REF). Given the expanding complexity of assessment models (REF), simulation is becoming an increasingly critical component of testing assessment methods (REF), and the field of stock-assessment simulation is rapidly developing</w:t>
       </w:r>
       <w:r>
         <w:t xml:space="preserve"> </w:t>
@@ -154,7 +139,7 @@
         <w:t xml:space="preserve">(SS; Methot and Wetzel, 2012)</w:t>
       </w:r>
       <w:r>
-        <w:t xml:space="preserve">, is a widely used statistical catch-at-age (SCAA) stock-assessment framework. It implements Integrated Analysis (IA) style population dynamics models using a wide range of data</w:t>
+        <w:t xml:space="preserve">, is a widely-used statistical catch-at-age (SCAA) stock-assessment framework. It implements Integrated Analysis population dynamics models using a wide range of minimally-processed data</w:t>
       </w:r>
       <w:r>
         <w:t xml:space="preserve"> </w:t>
@@ -163,109 +148,54 @@
         <w:t xml:space="preserve">(Maunder and Punt, 2012)</w:t>
       </w:r>
       <w:r>
-        <w:t xml:space="preserve">. SS3 is the third version of the software using this framework and is now one of the world's most widely-used stock-assessment tools, with researchers and modellers especially active on West Coast of United States and in Australia (REF). SS facilitates rapid, reproducible analyses, and thus allows users to focus on the underlying science and assessment of their stocks, not on the underlying model code. Therefore, there are two benefits to conducting stock-assessment simulation using SS. First, since the modelling framework has already been developed and tested, simulation research can progress rapidly and with less chance of errors. Second, since SS is so pervasive as a stock-assessment framework, the results are directly applicable to many stock assessments in practice.</w:t>
-      </w:r>
-    </w:p>
-    <w:p>
-      <w:r>
-        <w:t xml:space="preserve">There are, however, complications to conducting stock-assessment simulations that are on a large enough scale to render useful conclusions, fast enough to make conducting them feasible, and reproducible enough to make them credible and accurate. Complications include how to manage data and file structure, how to avoiding coding errors, how to repeatedly manipulate simulation models to ask specific questions, and how to translate models and questions across stocks and species. Further, while high-level scripting languages such as R and Python have become the standard for much of scientific analysis and visualization, and the stock-assessment framework Stock Synthesis is increasingly the standard for fisheries stock assessment, we lack a generalized framework to link these two components in a simulation context.</w:t>
-      </w:r>
-    </w:p>
-    <w:p>
-      <w:r>
-        <w:t xml:space="preserve">In this paper we introduce ss3sim, a software package for the popular statistical programming language R that facilitates large-scale, rapid, and reproducible stock-assessment simulation with the widely-used SS framework. We begin by outlining the general philosophy of ss3sim, and describing its functions. Then, to demonstrate how a researcher might conduct a stock-assessment simulation with ss3sim, we work through an example starting at a research question and ending with plots and interpretation of the output. Our example includes considerations for setting up operating and estimation models, choosing a folder structure, model testing, and output manipulation and plotting. We conclude by discussing how ss3sim complements other stock assessment simulation software and outlining research questions our accessible and general SS simulation framework could address.</w:t>
-      </w:r>
-    </w:p>
-    <w:p>
+        <w:t xml:space="preserve">. By using this already-developed assessment framework, stock-assessment scientists and peer reviewers can focus on the underlying science, instead of the model code</w:t>
+      </w:r>
+      <w:r>
+        <w:t xml:space="preserve"> </w:t>
+      </w:r>
+      <w:r>
+        <w:t xml:space="preserve">(Methot and Wetzel, 2012)</w:t>
+      </w:r>
+      <w:r>
+        <w:t xml:space="preserve">. Owing to these advantages, SS3 (the third version of the software) is now one of the world's most commonly-used stock-assessment tools, particularly on the west coast of the United States where it was used in 60?/XX assessments in 2012 (REF) and in Australia (REF).</w:t>
+      </w:r>
+    </w:p>
+    <w:p>
+      <w:r>
+        <w:t xml:space="preserve">While SS is increasingly the standard for fisheries stock assessment</w:t>
+      </w:r>
+      <w:r>
+        <w:t xml:space="preserve"> </w:t>
+      </w:r>
+      <w:r>
+        <w:t xml:space="preserve">(Methot and Wetzel, 2012)</w:t>
+      </w:r>
+      <w:r>
+        <w:t xml:space="preserve">, and high-level programming languages such as R</w:t>
+      </w:r>
+      <w:r>
+        <w:t xml:space="preserve"> </w:t>
+      </w:r>
+      <w:r>
+        <w:t xml:space="preserve">(R Core Team, 2013)</w:t>
+      </w:r>
+      <w:r>
+        <w:t xml:space="preserve"> </w:t>
+      </w:r>
+      <w:r>
+        <w:t xml:space="preserve">have become the standard for statistical computing and visualization, we lack a generalized framework to link these components in a simulation context. Here, we introduce ss3sim, an R software package that facilitates large-scale, rapid, and reproducible stock-assessment simulation with the widely-used SS framework. We begin by outlining the general philosophy of ss3sim and describing its functions. We then demonstrate the software by developing a simple example where we consider the effect of increasing or decreasing survey effort and estimating or not estimating natural mortality</w:t>
+      </w:r>
+      <w:r>
+        <w:t xml:space="preserve"> </w:t>
+      </w:r>
       <w:r>
         <w:rPr>
           <w:i/>
         </w:rPr>
-        <w:t xml:space="preserve">Extra notes:</w:t>
-      </w:r>
-    </w:p>
-    <w:p>
-      <w:pPr>
-        <w:numPr>
-          <w:numId w:val="2"/>
-          <w:ilvl w:val="0"/>
-        </w:numPr>
-      </w:pPr>
-      <w:r>
-        <w:t xml:space="preserve">SS is increasingly used in simulation studies.</w:t>
-      </w:r>
-    </w:p>
-    <w:p>
-      <w:pPr>
-        <w:numPr>
-          <w:numId w:val="2"/>
-          <w:ilvl w:val="0"/>
-        </w:numPr>
-      </w:pPr>
-      <w:r>
-        <w:t xml:space="preserve">Piner et al. (2011)</w:t>
-      </w:r>
-      <w:r>
-        <w:t xml:space="preserve"> </w:t>
-      </w:r>
-      <w:r>
-        <w:t xml:space="preserve">example of stock-assessment simulation research with SS3</w:t>
-      </w:r>
-    </w:p>
-    <w:p>
-      <w:pPr>
-        <w:numPr>
-          <w:numId w:val="2"/>
-          <w:ilvl w:val="0"/>
-        </w:numPr>
-      </w:pPr>
-      <w:r>
-        <w:t xml:space="preserve">Methot and Taylor (2011)</w:t>
-      </w:r>
-      <w:r>
-        <w:t xml:space="preserve"> </w:t>
-      </w:r>
-      <w:r>
-        <w:t xml:space="preserve">example of stock-assessment research with SS</w:t>
-      </w:r>
-    </w:p>
-    <w:p>
-      <w:pPr>
-        <w:numPr>
-          <w:numId w:val="2"/>
-          <w:ilvl w:val="0"/>
-        </w:numPr>
-      </w:pPr>
-      <w:r>
-        <w:t xml:space="preserve">been used in XX stock assessments world wide (~60 as of 2012 - ask Rick) and involved in many more currently</w:t>
-      </w:r>
-    </w:p>
-    <w:p>
-      <w:pPr>
-        <w:numPr>
-          <w:numId w:val="2"/>
-          <w:ilvl w:val="0"/>
-        </w:numPr>
-      </w:pPr>
-      <w:r>
-        <w:t xml:space="preserve">allows a separation of research from stock assessment that informs management</w:t>
-      </w:r>
-      <w:r>
-        <w:t xml:space="preserve"> </w:t>
-      </w:r>
-      <w:r>
-        <w:t xml:space="preserve">(Methot and Wetzel, 2012)</w:t>
-      </w:r>
-    </w:p>
-    <w:p>
-      <w:pPr>
-        <w:numPr>
-          <w:numId w:val="2"/>
-          <w:ilvl w:val="0"/>
-        </w:numPr>
-      </w:pPr>
-      <w:r>
-        <w:t xml:space="preserve">been instrumental to investigating new stock assessment concepts: e.g. Piner et al. (2011), Methot and Taylor (2011)</w:t>
+        <w:t xml:space="preserve">M</w:t>
+      </w:r>
+      <w:r>
+        <w:t xml:space="preserve">. We conclude by discussing how ss3sim complements other stock assessment simulation software and outlining research questions our accessible and general SS simulation framework could address.</w:t>
       </w:r>
     </w:p>
     <w:bookmarkStart w:id="24" w:name="the-ss3sim-framework"/>
@@ -320,7 +250,7 @@
         <w:t xml:space="preserve"> </w:t>
       </w:r>
       <w:r>
-        <w:t xml:space="preserve">(EM) to refer to the model used to estimate quantities of interest. Whereas the OM refers to the underlying truth, the EM generates our perception of that truth. We use the term</w:t>
+        <w:t xml:space="preserve">(EM) to refer to the model used to estimate quantities of interest. We use the term</w:t>
       </w:r>
       <w:r>
         <w:t xml:space="preserve"> </w:t>
@@ -347,7 +277,7 @@
         <w:t xml:space="preserve">cases</w:t>
       </w:r>
       <w:r>
-        <w:t xml:space="preserve">. For example, an OM case might be natural mortality that follows a random walk, an EM case might be estimating a fixed parameter for natural mortality, and the combination of these two cases along with all other specified conditions creates a scenario. We refer to</w:t>
+        <w:t xml:space="preserve">. For example, an OM case might specify that natural mortality follows a random walk, an EM case might estimate a single parameter for natural mortality, and the combination of these cases along with all other specified conditions creates a scenario. We refer to</w:t>
       </w:r>
       <w:r>
         <w:t xml:space="preserve"> </w:t>
@@ -377,7 +307,7 @@
         <w:t xml:space="preserve"> </w:t>
       </w:r>
       <w:r>
-        <w:t xml:space="preserve">as repeated simulations of a scenario with potentially new process and observation error added each time. A simulation therefore refers to the combination of all scenarios and iterations.</w:t>
+        <w:t xml:space="preserve">as repeated simulations of a scenario, possibly with new process and observation error added each time. A simulation therefore refers to the combination of all scenarios and iterations.</w:t>
       </w:r>
     </w:p>
     <w:bookmarkStart w:id="26" w:name="general-philosophy"/>
@@ -404,7 +334,7 @@
         <w:t xml:space="preserve">Reproducible</w:t>
       </w:r>
       <w:r>
-        <w:t xml:space="preserve">: ss3sim allows for the simulation to be documented in code and plaintext control files. Further, the plaintext control files refer to individual cases, which allows researchers to reuse control files as much as possible across scenarios. This reduces the chance for errors and makes the exploration of new scenarios rapid and simple. ss3sim than retains all SS3 output files as well as generating its own log files for documentation.</w:t>
+        <w:t xml:space="preserve">: ss3sim allows for the simulation to be documented in code and plain-text control files. Further, the plain-text control files refer to individual cases, which allows researchers to reuse control files as much as possible across scenarios. This reduces the chance for errors and simplifies the exploration of new scenarios.</w:t>
       </w:r>
     </w:p>
     <w:p>
@@ -415,7 +345,16 @@
         <w:t xml:space="preserve">Flexible</w:t>
       </w:r>
       <w:r>
-        <w:t xml:space="preserve">: ss3sim allows the user to specify their own OM and EM using all the possible configurations of SS3. ss3sim can take input in a number of forms (in R list format or through control files), and return output in a standard comma-separated-value (.csv) format allowing researchers to work with the output either using the package provided functions or their own tools.</w:t>
+        <w:t xml:space="preserve">: ss3sim allows the user to specify their own OM and EM using all the possible configurations of SS3. ss3sim returns output in standard comma-separated-value (</w:t>
+      </w:r>
+      <w:r>
+        <w:rPr>
+          <w:rStyle w:val="VerbatimChar"/>
+        </w:rPr>
+        <w:t xml:space="preserve">.csv</w:t>
+      </w:r>
+      <w:r>
+        <w:t xml:space="preserve">) format allowing researchers to work with the output either using the package-provided functions or their own tools.</w:t>
       </w:r>
     </w:p>
     <w:p>
@@ -426,7 +365,28 @@
         <w:t xml:space="preserve">Rapid</w:t>
       </w:r>
       <w:r>
-        <w:t xml:space="preserve">: First, ss3sim relies on SS3, which uses ADMB as a backend optimization platform --- the most rapid and robust optimization software available today (REF). Second, we built ss3sim so that it is easy to deploy across multiple computers or multiple researchers and re-combine the output. The scenarios are stored in a flat folder structure so they can be easily re-combined. Third, the package provides a number of functions to make visualization fast and easy. Access to quick visualization tools means that users are more likely to graphically explore their models and are therefore more likely to detect errors and understand their simulation output as they introduce complexity. Finally, ss3sim minimizes the amount of bookkeeping simulation code that researchers have to write so that they can concentrate on the science itself.</w:t>
+        <w:t xml:space="preserve">: First, ss3sim relies on SS3, which uses ADMB as a backend optimization platform --- the most rapid and robust optimization software available</w:t>
+      </w:r>
+      <w:r>
+        <w:t xml:space="preserve"> </w:t>
+      </w:r>
+      <w:r>
+        <w:t xml:space="preserve">(Fournier</w:t>
+      </w:r>
+      <w:r>
+        <w:t xml:space="preserve"> </w:t>
+      </w:r>
+      <w:r>
+        <w:rPr>
+          <w:i/>
+        </w:rPr>
+        <w:t xml:space="preserve">et al.</w:t>
+      </w:r>
+      <w:r>
+        <w:t xml:space="preserve">, 2012)</w:t>
+      </w:r>
+      <w:r>
+        <w:t xml:space="preserve">. Second, ss3sim allows simulations to be deployed across multiple computers or computer cores. Third, the package provides a number of functions to quickly visualize simulation output. Access to quick visualization tools means that users are more likely to graphically explore their models and are therefore more likely to detect errors and understand their simulation output as they introduce complexity. Finally, ss3sim minimizes the amount of bookkeeping code that researchers have to write so that they can concentrate on the science itself.</w:t>
       </w:r>
     </w:p>
     <w:bookmarkStart w:id="27" w:name="general-structure"/>
@@ -441,7 +401,12 @@
     <w:bookmarkEnd w:id="27"/>
     <w:p>
       <w:r>
-        <w:t xml:space="preserve">An ss3sim simulation requires three types of input: (1) a base model of the underlying truth (an SS3 OM), (2) a base model of how you will assess that truth (an SS3 EM), (3) and a set of cases that deviate from these base models that you want to compare (configuration arguments provide as R list objects or plaintext control files). ss3sim works, in general, by converting simulation arguments (e.g. a given natural mortality trajectory) into manipulations of SS3 configuration files at an appropriate stage along with running the OM and EM as needed.</w:t>
+        <w:t xml:space="preserve">An ss3sim simulation requires three types of input: (1) a base model of the underlying truth (an SS3 OM), (2) a base model of how you will assess that truth (an SS3 EM), (3) and a set of case files describing deviations from these base models. ss3sim works by converting case file arguments (e.g. a given natural mortality trajectory) into manipulations of SS3 configuration files, running the OM, sampling pseudo data, and running the EM (Figure 1).</w:t>
+      </w:r>
+    </w:p>
+    <w:p>
+      <w:r>
+        <w:t xml:space="preserve">RE-WORK THIS:</w:t>
       </w:r>
     </w:p>
     <w:bookmarkStart w:id="28" w:name="low-level-generic-ss3sim-functions"/>
@@ -456,13 +421,13 @@
     <w:bookmarkEnd w:id="28"/>
     <w:p>
       <w:r>
-        <w:t xml:space="preserve">See Table 1 for description of the main functions. We show how the functions fit into the general structure of a stock assessment simulation in Figure 1. ss3sim functions are divided into three types of functions:</w:t>
-      </w:r>
-    </w:p>
-    <w:p>
-      <w:pPr>
-        <w:numPr>
-          <w:numId w:val="3"/>
+        <w:t xml:space="preserve">See Table 1 for a description of the main functions. We show how the functions fit into the general structure of a stock assessment simulation in Figure 1. ss3sim functions are divided into three types of functions:</w:t>
+      </w:r>
+    </w:p>
+    <w:p>
+      <w:pPr>
+        <w:numPr>
+          <w:numId w:val="2"/>
           <w:ilvl w:val="0"/>
         </w:numPr>
       </w:pPr>
@@ -473,7 +438,7 @@
     <w:p>
       <w:pPr>
         <w:numPr>
-          <w:numId w:val="3"/>
+          <w:numId w:val="2"/>
           <w:ilvl w:val="0"/>
         </w:numPr>
       </w:pPr>
@@ -499,28 +464,28 @@
     <w:p>
       <w:pPr>
         <w:numPr>
+          <w:numId w:val="2"/>
+          <w:ilvl w:val="0"/>
+        </w:numPr>
+      </w:pPr>
+      <w:r>
+        <w:t xml:space="preserve">Functions for analyzing and plotting simulation output.</w:t>
+      </w:r>
+    </w:p>
+    <w:bookmarkStart w:id="29" w:name="high-level-tailored-ss3sim-functions"/>
+    <w:p>
+      <w:pPr>
+        <w:pStyle w:val="Heading2"/>
+      </w:pPr>
+      <w:r>
+        <w:t xml:space="preserve">High-level tailored ss3sim functions</w:t>
+      </w:r>
+    </w:p>
+    <w:bookmarkEnd w:id="29"/>
+    <w:p>
+      <w:pPr>
+        <w:numPr>
           <w:numId w:val="3"/>
-          <w:ilvl w:val="0"/>
-        </w:numPr>
-      </w:pPr>
-      <w:r>
-        <w:t xml:space="preserve">Functions for analyzing and plotting simulation output.</w:t>
-      </w:r>
-    </w:p>
-    <w:bookmarkStart w:id="29" w:name="high-level-tailored-ss3sim-functions"/>
-    <w:p>
-      <w:pPr>
-        <w:pStyle w:val="Heading2"/>
-      </w:pPr>
-      <w:r>
-        <w:t xml:space="preserve">High-level tailored ss3sim functions</w:t>
-      </w:r>
-    </w:p>
-    <w:bookmarkEnd w:id="29"/>
-    <w:p>
-      <w:pPr>
-        <w:numPr>
-          <w:numId w:val="4"/>
           <w:ilvl w:val="0"/>
         </w:numPr>
       </w:pPr>
@@ -555,12 +520,59 @@
     <w:p>
       <w:pPr>
         <w:numPr>
+          <w:numId w:val="3"/>
+          <w:ilvl w:val="0"/>
+        </w:numPr>
+      </w:pPr>
+      <w:r>
+        <w:t xml:space="preserve">because it relies on manipulation of these configuration files, it's important the config files match a specific format</w:t>
+      </w:r>
+    </w:p>
+    <w:p>
+      <w:pPr>
+        <w:numPr>
+          <w:numId w:val="3"/>
+          <w:ilvl w:val="0"/>
+        </w:numPr>
+      </w:pPr>
+      <w:r>
+        <w:t xml:space="preserve">general framework, because you start with your own OM and EM, and a wide variety of questions are then available through manipulations of ..., ...</w:t>
+      </w:r>
+    </w:p>
+    <w:bookmarkStart w:id="30" w:name="an-example-simulation-with-ss3sim"/>
+    <w:p>
+      <w:pPr>
+        <w:pStyle w:val="Heading1"/>
+      </w:pPr>
+      <w:r>
+        <w:t xml:space="preserve">An example simulation with ss3sim</w:t>
+      </w:r>
+    </w:p>
+    <w:bookmarkEnd w:id="30"/>
+    <w:p>
+      <w:r>
+        <w:t xml:space="preserve">(unsure how much of this will go in the main paper and how much will just be in the appendix... probably many of these details should be appendix only with just enough elements to give a flavour for what can be done in the main paper)</w:t>
+      </w:r>
+    </w:p>
+    <w:bookmarkStart w:id="31" w:name="setting-up-the-ss-models"/>
+    <w:p>
+      <w:pPr>
+        <w:pStyle w:val="Heading2"/>
+      </w:pPr>
+      <w:r>
+        <w:t xml:space="preserve">Setting up the SS models</w:t>
+      </w:r>
+    </w:p>
+    <w:bookmarkEnd w:id="31"/>
+    <w:p>
+      <w:pPr>
+        <w:numPr>
           <w:numId w:val="4"/>
           <w:ilvl w:val="0"/>
         </w:numPr>
       </w:pPr>
       <w:r>
-        <w:t xml:space="preserve">because it relies on manipulation of these configuration files, it's important the config files match a specific format</w:t>
+        <w:t xml:space="preserve">choosing a specific conditioning model or generic conditioning type</w:t>
       </w:r>
     </w:p>
     <w:p>
@@ -571,60 +583,13 @@
         </w:numPr>
       </w:pPr>
       <w:r>
-        <w:t xml:space="preserve">general framework, because you start with your own OM and EM, and a wide variety of questions are then available through manipulations of ..., ...</w:t>
-      </w:r>
-    </w:p>
-    <w:bookmarkStart w:id="30" w:name="an-example-simulation-with-ss3sim"/>
-    <w:p>
-      <w:pPr>
-        <w:pStyle w:val="Heading1"/>
-      </w:pPr>
-      <w:r>
-        <w:t xml:space="preserve">An example simulation with ss3sim</w:t>
-      </w:r>
-    </w:p>
-    <w:bookmarkEnd w:id="30"/>
-    <w:p>
-      <w:r>
-        <w:t xml:space="preserve">(unsure how much of this will go in the main paper and how much will just be in the appendix... probably many of these details should be appendix only with just enough elements to give a flavour for what can be done in the main paper)</w:t>
-      </w:r>
-    </w:p>
-    <w:bookmarkStart w:id="31" w:name="setting-up-the-ss-models"/>
-    <w:p>
-      <w:pPr>
-        <w:pStyle w:val="Heading2"/>
-      </w:pPr>
-      <w:r>
-        <w:t xml:space="preserve">Setting up the SS models</w:t>
-      </w:r>
-    </w:p>
-    <w:bookmarkEnd w:id="31"/>
-    <w:p>
-      <w:pPr>
-        <w:numPr>
-          <w:numId w:val="5"/>
-          <w:ilvl w:val="0"/>
-        </w:numPr>
-      </w:pPr>
-      <w:r>
-        <w:t xml:space="preserve">choosing a specific conditioning model or generic conditioning type</w:t>
-      </w:r>
-    </w:p>
-    <w:p>
-      <w:pPr>
-        <w:numPr>
-          <w:numId w:val="5"/>
-          <w:ilvl w:val="0"/>
-        </w:numPr>
-      </w:pPr>
-      <w:r>
         <w:t xml:space="preserve">setting up the OM and EM SS models</w:t>
       </w:r>
     </w:p>
     <w:p>
       <w:pPr>
         <w:numPr>
-          <w:numId w:val="5"/>
+          <w:numId w:val="4"/>
           <w:ilvl w:val="0"/>
         </w:numPr>
       </w:pPr>
@@ -635,7 +600,7 @@
     <w:p>
       <w:pPr>
         <w:numPr>
-          <w:numId w:val="5"/>
+          <w:numId w:val="4"/>
           <w:ilvl w:val="0"/>
         </w:numPr>
       </w:pPr>
@@ -671,12 +636,55 @@
     <w:p>
       <w:pPr>
         <w:numPr>
+          <w:numId w:val="5"/>
+          <w:ilvl w:val="0"/>
+        </w:numPr>
+      </w:pPr>
+      <w:r>
+        <w:t xml:space="preserve">required files</w:t>
+      </w:r>
+    </w:p>
+    <w:p>
+      <w:pPr>
+        <w:numPr>
+          <w:numId w:val="5"/>
+          <w:ilvl w:val="0"/>
+        </w:numPr>
+      </w:pPr>
+      <w:r>
+        <w:t xml:space="preserve">Why we chose a flat-file structure</w:t>
+      </w:r>
+    </w:p>
+    <w:p>
+      <w:pPr>
+        <w:numPr>
+          <w:numId w:val="5"/>
+          <w:ilvl w:val="0"/>
+        </w:numPr>
+      </w:pPr>
+      <w:r>
+        <w:t xml:space="preserve">see vignette</w:t>
+      </w:r>
+    </w:p>
+    <w:bookmarkStart w:id="33" w:name="translating-research-questions-into-configuration-files"/>
+    <w:p>
+      <w:pPr>
+        <w:pStyle w:val="Heading2"/>
+      </w:pPr>
+      <w:r>
+        <w:t xml:space="preserve">Translating research questions into configuration files</w:t>
+      </w:r>
+    </w:p>
+    <w:bookmarkEnd w:id="33"/>
+    <w:p>
+      <w:pPr>
+        <w:numPr>
           <w:numId w:val="6"/>
           <w:ilvl w:val="0"/>
         </w:numPr>
       </w:pPr>
       <w:r>
-        <w:t xml:space="preserve">required files</w:t>
+        <w:t xml:space="preserve">the (simple) research question (increasing or decreasing survey effort crossed with estimating M or fixing M)</w:t>
       </w:r>
     </w:p>
     <w:p>
@@ -687,30 +695,19 @@
         </w:numPr>
       </w:pPr>
       <w:r>
-        <w:t xml:space="preserve">Why we chose a flat-file structure</w:t>
-      </w:r>
-    </w:p>
-    <w:p>
-      <w:pPr>
-        <w:numPr>
-          <w:numId w:val="6"/>
-          <w:ilvl w:val="0"/>
-        </w:numPr>
-      </w:pPr>
-      <w:r>
-        <w:t xml:space="preserve">see vignette</w:t>
-      </w:r>
-    </w:p>
-    <w:bookmarkStart w:id="33" w:name="translating-research-questions-into-configuration-files"/>
+        <w:t xml:space="preserve">indicate which arguments to adjust</w:t>
+      </w:r>
+    </w:p>
+    <w:bookmarkStart w:id="34" w:name="deterministic-model-testing"/>
     <w:p>
       <w:pPr>
         <w:pStyle w:val="Heading2"/>
       </w:pPr>
       <w:r>
-        <w:t xml:space="preserve">Translating research questions into configuration files</w:t>
-      </w:r>
-    </w:p>
-    <w:bookmarkEnd w:id="33"/>
+        <w:t xml:space="preserve">Deterministic model testing</w:t>
+      </w:r>
+    </w:p>
+    <w:bookmarkEnd w:id="34"/>
     <w:p>
       <w:pPr>
         <w:numPr>
@@ -719,7 +716,7 @@
         </w:numPr>
       </w:pPr>
       <w:r>
-        <w:t xml:space="preserve">the (simple) research question (increasing or decreasing survey effort crossed with estimating M or fixing M)</w:t>
+        <w:t xml:space="preserve">reduce recdevs, reduce sigma R, bias correction</w:t>
       </w:r>
     </w:p>
     <w:p>
@@ -730,19 +727,19 @@
         </w:numPr>
       </w:pPr>
       <w:r>
-        <w:t xml:space="preserve">indicate which arguments to adjust</w:t>
-      </w:r>
-    </w:p>
-    <w:bookmarkStart w:id="34" w:name="deterministic-model-testing"/>
+        <w:t xml:space="preserve">what to plot, what to look for, how good is OK?</w:t>
+      </w:r>
+    </w:p>
+    <w:bookmarkStart w:id="35" w:name="output-analysis-and-visualization"/>
     <w:p>
       <w:pPr>
         <w:pStyle w:val="Heading2"/>
       </w:pPr>
       <w:r>
-        <w:t xml:space="preserve">Deterministic model testing</w:t>
-      </w:r>
-    </w:p>
-    <w:bookmarkEnd w:id="34"/>
+        <w:t xml:space="preserve">Output analysis and visualization</w:t>
+      </w:r>
+    </w:p>
+    <w:bookmarkEnd w:id="35"/>
     <w:p>
       <w:pPr>
         <w:numPr>
@@ -751,7 +748,7 @@
         </w:numPr>
       </w:pPr>
       <w:r>
-        <w:t xml:space="preserve">reduce recdevs, reduce sigma R, bias correction</w:t>
+        <w:t xml:space="preserve">examples using the included functions</w:t>
       </w:r>
     </w:p>
     <w:p>
@@ -762,131 +759,99 @@
         </w:numPr>
       </w:pPr>
       <w:r>
-        <w:t xml:space="preserve">what to plot, what to look for, how good is OK?</w:t>
-      </w:r>
-    </w:p>
-    <w:bookmarkStart w:id="35" w:name="output-analysis-and-visualization"/>
+        <w:t xml:space="preserve">brief take home of what we'd conclude</w:t>
+      </w:r>
+    </w:p>
+    <w:bookmarkStart w:id="36" w:name="discussion"/>
+    <w:p>
+      <w:pPr>
+        <w:pStyle w:val="Heading1"/>
+      </w:pPr>
+      <w:r>
+        <w:t xml:space="preserve">Discussion</w:t>
+      </w:r>
+    </w:p>
+    <w:bookmarkEnd w:id="36"/>
+    <w:p>
+      <w:pPr>
+        <w:numPr>
+          <w:numId w:val="9"/>
+          <w:ilvl w:val="0"/>
+        </w:numPr>
+      </w:pPr>
+      <w:r>
+        <w:t xml:space="preserve">Other sections?</w:t>
+      </w:r>
+    </w:p>
+    <w:p>
+      <w:pPr>
+        <w:numPr>
+          <w:numId w:val="9"/>
+          <w:ilvl w:val="0"/>
+        </w:numPr>
+      </w:pPr>
+      <w:r>
+        <w:t xml:space="preserve">how we validated it</w:t>
+      </w:r>
+    </w:p>
+    <w:p>
+      <w:pPr>
+        <w:numPr>
+          <w:numId w:val="9"/>
+          <w:ilvl w:val="0"/>
+        </w:numPr>
+      </w:pPr>
+      <w:r>
+        <w:t xml:space="preserve">benefit of using one well tested and well-understood modeling framework (SS) (but disadvantages too) --- i.e. benefit to playing with all the switches and understanding one framework well versus having many tools that we superficially understand (based on Rick's comments at the conference)</w:t>
+      </w:r>
+    </w:p>
+    <w:p>
+      <w:pPr>
+        <w:numPr>
+          <w:numId w:val="9"/>
+          <w:ilvl w:val="0"/>
+        </w:numPr>
+      </w:pPr>
+      <w:r>
+        <w:t xml:space="preserve">why we developed generic low-level functions and higher level functions</w:t>
+      </w:r>
+    </w:p>
+    <w:p>
+      <w:pPr>
+        <w:numPr>
+          <w:numId w:val="9"/>
+          <w:ilvl w:val="0"/>
+        </w:numPr>
+      </w:pPr>
+      <w:r>
+        <w:t xml:space="preserve">but researchers are free to develop their own higher level functions</w:t>
+      </w:r>
+    </w:p>
+    <w:p>
+      <w:pPr>
+        <w:numPr>
+          <w:numId w:val="9"/>
+          <w:ilvl w:val="0"/>
+        </w:numPr>
+      </w:pPr>
+      <w:r>
+        <w:t xml:space="preserve">because in an open-source MIT(?) licensed R package, users are free to modify functions as needed</w:t>
+      </w:r>
+    </w:p>
+    <w:bookmarkStart w:id="37" w:name="how-ss3sim-complements-other-generic-stock-assessment-simulation-software"/>
     <w:p>
       <w:pPr>
         <w:pStyle w:val="Heading2"/>
       </w:pPr>
       <w:r>
-        <w:t xml:space="preserve">Output analysis and visualization</w:t>
-      </w:r>
-    </w:p>
-    <w:bookmarkEnd w:id="35"/>
-    <w:p>
-      <w:pPr>
-        <w:numPr>
-          <w:numId w:val="9"/>
-          <w:ilvl w:val="0"/>
-        </w:numPr>
-      </w:pPr>
-      <w:r>
-        <w:t xml:space="preserve">examples using the included functions</w:t>
-      </w:r>
-    </w:p>
-    <w:p>
-      <w:pPr>
-        <w:numPr>
-          <w:numId w:val="9"/>
-          <w:ilvl w:val="0"/>
-        </w:numPr>
-      </w:pPr>
-      <w:r>
-        <w:t xml:space="preserve">brief take home of what we'd conclude</w:t>
-      </w:r>
-    </w:p>
-    <w:bookmarkStart w:id="36" w:name="discussion"/>
-    <w:p>
-      <w:pPr>
-        <w:pStyle w:val="Heading1"/>
-      </w:pPr>
-      <w:r>
-        <w:t xml:space="preserve">Discussion</w:t>
-      </w:r>
-    </w:p>
-    <w:bookmarkEnd w:id="36"/>
+        <w:t xml:space="preserve">How ss3sim complements other generic stock-assessment simulation software</w:t>
+      </w:r>
+    </w:p>
+    <w:bookmarkEnd w:id="37"/>
     <w:p>
       <w:pPr>
         <w:numPr>
           <w:numId w:val="10"/>
-          <w:ilvl w:val="0"/>
-        </w:numPr>
-      </w:pPr>
-      <w:r>
-        <w:t xml:space="preserve">Other sections?</w:t>
-      </w:r>
-    </w:p>
-    <w:p>
-      <w:pPr>
-        <w:numPr>
-          <w:numId w:val="10"/>
-          <w:ilvl w:val="0"/>
-        </w:numPr>
-      </w:pPr>
-      <w:r>
-        <w:t xml:space="preserve">how we validated it</w:t>
-      </w:r>
-    </w:p>
-    <w:p>
-      <w:pPr>
-        <w:numPr>
-          <w:numId w:val="10"/>
-          <w:ilvl w:val="0"/>
-        </w:numPr>
-      </w:pPr>
-      <w:r>
-        <w:t xml:space="preserve">benefit of using one well tested and well-understood modeling framework (SS) (but disadvantages too) --- i.e. benefit to playing with all the switches and understanding one framework well versus having many tools that we superficially understand (based on Rick's comments at the conference)</w:t>
-      </w:r>
-    </w:p>
-    <w:p>
-      <w:pPr>
-        <w:numPr>
-          <w:numId w:val="10"/>
-          <w:ilvl w:val="0"/>
-        </w:numPr>
-      </w:pPr>
-      <w:r>
-        <w:t xml:space="preserve">why we developed generic low-level functions and higher level functions</w:t>
-      </w:r>
-    </w:p>
-    <w:p>
-      <w:pPr>
-        <w:numPr>
-          <w:numId w:val="10"/>
-          <w:ilvl w:val="0"/>
-        </w:numPr>
-      </w:pPr>
-      <w:r>
-        <w:t xml:space="preserve">but researchers are free to develop their own higher level functions</w:t>
-      </w:r>
-    </w:p>
-    <w:p>
-      <w:pPr>
-        <w:numPr>
-          <w:numId w:val="10"/>
-          <w:ilvl w:val="0"/>
-        </w:numPr>
-      </w:pPr>
-      <w:r>
-        <w:t xml:space="preserve">because in an open-source MIT(?) licensed R package, users are free to modify functions as needed</w:t>
-      </w:r>
-    </w:p>
-    <w:bookmarkStart w:id="37" w:name="how-ss3sim-complements-other-generic-stock-assessment-simulation-software"/>
-    <w:p>
-      <w:pPr>
-        <w:pStyle w:val="Heading2"/>
-      </w:pPr>
-      <w:r>
-        <w:t xml:space="preserve">How ss3sim complements other generic stock-assessment simulation software</w:t>
-      </w:r>
-    </w:p>
-    <w:bookmarkEnd w:id="37"/>
-    <w:p>
-      <w:pPr>
-        <w:numPr>
-          <w:numId w:val="11"/>
           <w:ilvl w:val="0"/>
         </w:numPr>
       </w:pPr>
@@ -905,7 +870,7 @@
     <w:p>
       <w:pPr>
         <w:numPr>
-          <w:numId w:val="12"/>
+          <w:numId w:val="11"/>
           <w:ilvl w:val="0"/>
         </w:numPr>
       </w:pPr>
@@ -916,7 +881,7 @@
     <w:p>
       <w:pPr>
         <w:numPr>
-          <w:numId w:val="12"/>
+          <w:numId w:val="11"/>
           <w:ilvl w:val="0"/>
         </w:numPr>
       </w:pPr>
@@ -927,7 +892,7 @@
     <w:p>
       <w:pPr>
         <w:numPr>
-          <w:numId w:val="12"/>
+          <w:numId w:val="11"/>
           <w:ilvl w:val="0"/>
         </w:numPr>
       </w:pPr>
@@ -946,7 +911,7 @@
     <w:p>
       <w:pPr>
         <w:numPr>
-          <w:numId w:val="13"/>
+          <w:numId w:val="12"/>
           <w:ilvl w:val="0"/>
         </w:numPr>
       </w:pPr>
@@ -975,7 +940,7 @@
     <w:p>
       <w:pPr>
         <w:numPr>
-          <w:numId w:val="13"/>
+          <w:numId w:val="12"/>
           <w:ilvl w:val="0"/>
         </w:numPr>
       </w:pPr>
@@ -986,7 +951,7 @@
     <w:p>
       <w:pPr>
         <w:numPr>
-          <w:numId w:val="13"/>
+          <w:numId w:val="12"/>
           <w:ilvl w:val="0"/>
         </w:numPr>
       </w:pPr>
@@ -997,7 +962,7 @@
     <w:p>
       <w:pPr>
         <w:numPr>
-          <w:numId w:val="13"/>
+          <w:numId w:val="12"/>
           <w:ilvl w:val="0"/>
         </w:numPr>
       </w:pPr>
@@ -1016,57 +981,78 @@
     <w:p>
       <w:pPr>
         <w:numPr>
+          <w:numId w:val="13"/>
+          <w:ilvl w:val="0"/>
+        </w:numPr>
+      </w:pPr>
+      <w:r>
+        <w:t xml:space="preserve">http://fisherysimulation.codeplex.com, Windows only, GUI..., works on bootstrapped data only, therefore isn't as flexible as ss3sim. Used in:</w:t>
+      </w:r>
+    </w:p>
+    <w:p>
+      <w:pPr>
+        <w:numPr>
           <w:numId w:val="14"/>
-          <w:ilvl w:val="0"/>
-        </w:numPr>
-      </w:pPr>
-      <w:r>
-        <w:t xml:space="preserve">http://fisherysimulation.codeplex.com, Windows only, GUI..., works on bootstrapped data only, therefore isn't as flexible as ss3sim. Used in:</w:t>
-      </w:r>
-    </w:p>
+          <w:ilvl w:val="1"/>
+        </w:numPr>
+      </w:pPr>
+      <w:r>
+        <w:t xml:space="preserve">Lee et al. (2012)</w:t>
+      </w:r>
+    </w:p>
+    <w:p>
+      <w:pPr>
+        <w:numPr>
+          <w:numId w:val="14"/>
+          <w:ilvl w:val="1"/>
+        </w:numPr>
+      </w:pPr>
+      <w:r>
+        <w:t xml:space="preserve">Piner et al. (2011)</w:t>
+      </w:r>
+    </w:p>
+    <w:p>
+      <w:pPr>
+        <w:numPr>
+          <w:numId w:val="14"/>
+          <w:ilvl w:val="1"/>
+        </w:numPr>
+      </w:pPr>
+      <w:r>
+        <w:t xml:space="preserve">Lee et al. (2011)</w:t>
+      </w:r>
+    </w:p>
+    <w:bookmarkStart w:id="38" w:name="research-opportunities-with-ss3sim"/>
+    <w:p>
+      <w:pPr>
+        <w:pStyle w:val="Heading2"/>
+      </w:pPr>
+      <w:r>
+        <w:t xml:space="preserve">Research opportunities with ss3sim</w:t>
+      </w:r>
+    </w:p>
+    <w:bookmarkEnd w:id="38"/>
     <w:p>
       <w:pPr>
         <w:numPr>
           <w:numId w:val="15"/>
-          <w:ilvl w:val="1"/>
-        </w:numPr>
-      </w:pPr>
-      <w:r>
-        <w:t xml:space="preserve">Lee et al. (2012)</w:t>
-      </w:r>
-    </w:p>
-    <w:p>
-      <w:pPr>
-        <w:numPr>
-          <w:numId w:val="15"/>
-          <w:ilvl w:val="1"/>
-        </w:numPr>
-      </w:pPr>
-      <w:r>
-        <w:t xml:space="preserve">Piner et al. (2011)</w:t>
-      </w:r>
-    </w:p>
-    <w:p>
-      <w:pPr>
-        <w:numPr>
-          <w:numId w:val="15"/>
-          <w:ilvl w:val="1"/>
-        </w:numPr>
-      </w:pPr>
-      <w:r>
-        <w:t xml:space="preserve">Lee et al. (2011)</w:t>
-      </w:r>
-    </w:p>
-    <w:bookmarkStart w:id="38" w:name="research-opportunities-with-ss3sim"/>
-    <w:p>
-      <w:pPr>
-        <w:pStyle w:val="Heading2"/>
-      </w:pPr>
-      <w:r>
-        <w:t xml:space="preserve">Research opportunities with ss3sim</w:t>
-      </w:r>
-    </w:p>
-    <w:bookmarkEnd w:id="38"/>
+          <w:ilvl w:val="0"/>
+        </w:numPr>
+      </w:pPr>
+      <w:r>
+        <w:t xml:space="preserve">there are lots, we should brainstorm some key ones</w:t>
+      </w:r>
+    </w:p>
+    <w:bookmarkStart w:id="39" w:name="acknowledgements"/>
+    <w:p>
+      <w:pPr>
+        <w:pStyle w:val="Heading1"/>
+      </w:pPr>
+      <w:r>
+        <w:t xml:space="preserve">Acknowledgements</w:t>
+      </w:r>
+    </w:p>
+    <w:bookmarkEnd w:id="39"/>
     <w:p>
       <w:pPr>
         <w:numPr>
@@ -1075,34 +1061,13 @@
         </w:numPr>
       </w:pPr>
       <w:r>
-        <w:t xml:space="preserve">there are lots, we should brainstorm some key ones</w:t>
-      </w:r>
-    </w:p>
-    <w:bookmarkStart w:id="39" w:name="acknowledgements"/>
-    <w:p>
-      <w:pPr>
-        <w:pStyle w:val="Heading1"/>
-      </w:pPr>
-      <w:r>
-        <w:t xml:space="preserve">Acknowledgements</w:t>
-      </w:r>
-    </w:p>
-    <w:bookmarkEnd w:id="39"/>
-    <w:p>
-      <w:pPr>
-        <w:numPr>
-          <w:numId w:val="17"/>
-          <w:ilvl w:val="0"/>
-        </w:numPr>
-      </w:pPr>
-      <w:r>
         <w:t xml:space="preserve">funding: Fulbright Canada, NSERC, Simon Fraser University, many others...</w:t>
       </w:r>
     </w:p>
     <w:p>
       <w:pPr>
         <w:numPr>
-          <w:numId w:val="17"/>
+          <w:numId w:val="16"/>
           <w:ilvl w:val="0"/>
         </w:numPr>
       </w:pPr>
@@ -1649,22 +1614,7 @@
     <w:bookmarkEnd w:id="43"/>
     <w:p>
       <w:r>
-        <w:t xml:space="preserve">Hilborn, R. W., and Walters, C. 1992. Quantitative Fisheries Stock Assessment: Choice, Dynamics, and Uncertainty. Chapman and Hall, London.</w:t>
-      </w:r>
-    </w:p>
-    <w:p>
-      <w:r>
-        <w:t xml:space="preserve">Hillary, R. 2009. An introduction to FLR fisheries simulation tools. Aquatic Living Resources, 22: 225–232.</w:t>
-      </w:r>
-    </w:p>
-    <w:p>
-      <w:r>
-        <w:t xml:space="preserve">Jiao, Y., Smith, E. P., O’Reilly, R., and Orth, D. J. 2012. Modelling non-stationary natural mortality in catch-at-age models. ICES Journal of Marine Science, 69: 105–118.</w:t>
-      </w:r>
-    </w:p>
-    <w:p>
-      <w:r>
-        <w:t xml:space="preserve">Kell, L. T., Mosqueira, I., Grosjean, P., Fromentin, J.-M., Garcia, D., Hillary, R., and Jardim, E.</w:t>
+        <w:t xml:space="preserve">Fournier, D. A., Skaug, H. J., Ancheta, J., Ianelli, J., Magnusson, A., Maunder, M. N., and Nielsen, A.</w:t>
       </w:r>
       <w:r>
         <w:rPr>
@@ -1676,6 +1626,38 @@
         <w:t xml:space="preserve"> </w:t>
       </w:r>
       <w:r>
+        <w:t xml:space="preserve">2012. AD Model Builder: using automatic differentiation for statistical inference of highly parameterized complex nonlinear models. Optimization Methods and Software, 27: 233–249.</w:t>
+      </w:r>
+    </w:p>
+    <w:p>
+      <w:r>
+        <w:t xml:space="preserve">Hilborn, R. W., and Walters, C. 1992. Quantitative Fisheries Stock Assessment: Choice, Dynamics, and Uncertainty. Chapman and Hall, London.</w:t>
+      </w:r>
+    </w:p>
+    <w:p>
+      <w:r>
+        <w:t xml:space="preserve">Hillary, R. 2009. An introduction to FLR fisheries simulation tools. Aquatic Living Resources, 22: 225–232.</w:t>
+      </w:r>
+    </w:p>
+    <w:p>
+      <w:r>
+        <w:t xml:space="preserve">Jiao, Y., Smith, E. P., O’Reilly, R., and Orth, D. J. 2012. Modelling non-stationary natural mortality in catch-at-age models. ICES Journal of Marine Science, 69: 105–118.</w:t>
+      </w:r>
+    </w:p>
+    <w:p>
+      <w:r>
+        <w:t xml:space="preserve">Kell, L. T., Mosqueira, I., Grosjean, P., Fromentin, J.-M., Garcia, D., Hillary, R., and Jardim, E.</w:t>
+      </w:r>
+      <w:r>
+        <w:rPr>
+          <w:i/>
+        </w:rPr>
+        <w:t xml:space="preserve">et al.</w:t>
+      </w:r>
+      <w:r>
+        <w:t xml:space="preserve"> </w:t>
+      </w:r>
+      <w:r>
         <w:t xml:space="preserve">2007. FLR: an open-source framework for the evaluation and development of management strategies. ICES Journal of Marine Science, 64: 640–646.</w:t>
       </w:r>
     </w:p>
@@ -1711,12 +1693,31 @@
     </w:p>
     <w:p>
       <w:r>
+        <w:t xml:space="preserve">R Core Team. 2013. R: A Language and Environment for Statistical Computing. R Foundation for Statistical Computing, Vienna, Austria.</w:t>
+      </w:r>
+      <w:r>
+        <w:t xml:space="preserve"> </w:t>
+      </w:r>
+      <w:hyperlink r:id="rId44">
+        <w:r>
+          <w:rPr>
+            <w:rStyle w:val="Link"/>
+          </w:rPr>
+          <w:t xml:space="preserve">http://www.R-project.org/</w:t>
+        </w:r>
+      </w:hyperlink>
+      <w:r>
+        <w:t xml:space="preserve">.</w:t>
+      </w:r>
+    </w:p>
+    <w:p>
+      <w:r>
         <w:t xml:space="preserve">Taylor, I., Stewart, I., Hicks, A., Garrison, T., Punt, A., Wallace, J., and Wetzel, C. 2013. r4ss: R code for Stock Synthesis.</w:t>
       </w:r>
       <w:r>
         <w:t xml:space="preserve"> </w:t>
       </w:r>
-      <w:hyperlink r:id="rId44">
+      <w:hyperlink r:id="rId45">
         <w:r>
           <w:rPr>
             <w:rStyle w:val="Link"/>
@@ -1739,7 +1740,7 @@
 <file path=word/numbering.xml><?xml version="1.0" encoding="utf-8"?>
 <w:numbering xmlns:w="http://schemas.openxmlformats.org/wordprocessingml/2006/main">
   <w:abstractNum w:abstractNumId="0">
-    <w:nsid w:val="aceb9ad8"/>
+    <w:nsid w:val="b8ff31d4"/>
     <w:multiLevelType w:val="multilevel"/>
     <w:lvl w:ilvl="0">
       <w:numFmt w:val="bullet"/>
@@ -1819,8 +1820,8 @@
       </w:pPr>
     </w:lvl>
   </w:abstractNum>
-  <w:abstractNum w:abstractNumId="2">
-    <w:nsid w:val="61faa390"/>
+  <w:abstractNum w:abstractNumId="3">
+    <w:nsid w:val="b7c4cd8b"/>
     <w:multiLevelType w:val="multilevel"/>
     <w:lvl w:ilvl="0">
       <w:numFmt w:val="bullet"/>
@@ -1900,8 +1901,8 @@
       </w:pPr>
     </w:lvl>
   </w:abstractNum>
-  <w:abstractNum w:abstractNumId="3">
-    <w:nsid w:val="973ab2f5"/>
+  <w:abstractNum w:abstractNumId="2">
+    <w:nsid w:val="ce7a5d95"/>
     <w:multiLevelType w:val="multilevel"/>
     <w:lvl w:ilvl="0">
       <w:start w:val="1"/>
@@ -1993,9 +1994,6 @@
   </w:num>
   <w:num w:numId="2">
     <w:abstractNumId w:val="2"/>
-  </w:num>
-  <w:num w:numId="3">
-    <w:abstractNumId w:val="3"/>
     <w:lvlOverride w:ilvl="0">
       <w:startOverride w:val="1"/>
     </w:lvlOverride>
@@ -2018,41 +2016,41 @@
       <w:startOverride w:val="1"/>
     </w:lvlOverride>
   </w:num>
+  <w:num w:numId="3">
+    <w:abstractNumId w:val="3"/>
+  </w:num>
   <w:num w:numId="4">
-    <w:abstractNumId w:val="2"/>
+    <w:abstractNumId w:val="3"/>
   </w:num>
   <w:num w:numId="5">
-    <w:abstractNumId w:val="2"/>
+    <w:abstractNumId w:val="3"/>
   </w:num>
   <w:num w:numId="6">
-    <w:abstractNumId w:val="2"/>
+    <w:abstractNumId w:val="3"/>
   </w:num>
   <w:num w:numId="7">
-    <w:abstractNumId w:val="2"/>
+    <w:abstractNumId w:val="3"/>
   </w:num>
   <w:num w:numId="8">
-    <w:abstractNumId w:val="2"/>
+    <w:abstractNumId w:val="3"/>
   </w:num>
   <w:num w:numId="9">
-    <w:abstractNumId w:val="2"/>
+    <w:abstractNumId w:val="3"/>
   </w:num>
   <w:num w:numId="10">
-    <w:abstractNumId w:val="2"/>
+    <w:abstractNumId w:val="3"/>
   </w:num>
   <w:num w:numId="11">
-    <w:abstractNumId w:val="2"/>
+    <w:abstractNumId w:val="3"/>
   </w:num>
   <w:num w:numId="12">
-    <w:abstractNumId w:val="2"/>
+    <w:abstractNumId w:val="3"/>
   </w:num>
   <w:num w:numId="13">
-    <w:abstractNumId w:val="2"/>
+    <w:abstractNumId w:val="3"/>
   </w:num>
   <w:num w:numId="14">
     <w:abstractNumId w:val="2"/>
-  </w:num>
-  <w:num w:numId="15">
-    <w:abstractNumId w:val="3"/>
     <w:lvlOverride w:ilvl="0">
       <w:startOverride w:val="1"/>
     </w:lvlOverride>
@@ -2075,11 +2073,11 @@
       <w:startOverride w:val="1"/>
     </w:lvlOverride>
   </w:num>
+  <w:num w:numId="15">
+    <w:abstractNumId w:val="3"/>
+  </w:num>
   <w:num w:numId="16">
-    <w:abstractNumId w:val="2"/>
-  </w:num>
-  <w:num w:numId="17">
-    <w:abstractNumId w:val="2"/>
+    <w:abstractNumId w:val="3"/>
   </w:num>
 </w:numbering>
 </file>

</xml_diff>

<commit_message>
Add .md version with references
</commit_message>
<xml_diff>
--- a/inst/ms/ss3sim-ms.docx
+++ b/inst/ms/ss3sim-ms.docx
@@ -1740,7 +1740,7 @@
 <file path=word/numbering.xml><?xml version="1.0" encoding="utf-8"?>
 <w:numbering xmlns:w="http://schemas.openxmlformats.org/wordprocessingml/2006/main">
   <w:abstractNum w:abstractNumId="0">
-    <w:nsid w:val="b8ff31d4"/>
+    <w:nsid w:val="8d4508c4"/>
     <w:multiLevelType w:val="multilevel"/>
     <w:lvl w:ilvl="0">
       <w:numFmt w:val="bullet"/>
@@ -1821,7 +1821,7 @@
     </w:lvl>
   </w:abstractNum>
   <w:abstractNum w:abstractNumId="3">
-    <w:nsid w:val="b7c4cd8b"/>
+    <w:nsid w:val="1054bd74"/>
     <w:multiLevelType w:val="multilevel"/>
     <w:lvl w:ilvl="0">
       <w:numFmt w:val="bullet"/>
@@ -1902,7 +1902,7 @@
     </w:lvl>
   </w:abstractNum>
   <w:abstractNum w:abstractNumId="2">
-    <w:nsid w:val="ce7a5d95"/>
+    <w:nsid w:val="65d7bea9"/>
     <w:multiLevelType w:val="multilevel"/>
     <w:lvl w:ilvl="0">
       <w:start w:val="1"/>

</xml_diff>

<commit_message>
Finally remove extra comments, re-make ms
</commit_message>
<xml_diff>
--- a/inst/ms/ss3sim-ms.docx
+++ b/inst/ms/ss3sim-ms.docx
@@ -1740,7 +1740,7 @@
 <file path=word/numbering.xml><?xml version="1.0" encoding="utf-8"?>
 <w:numbering xmlns:w="http://schemas.openxmlformats.org/wordprocessingml/2006/main">
   <w:abstractNum w:abstractNumId="0">
-    <w:nsid w:val="8d4508c4"/>
+    <w:nsid w:val="d126baca"/>
     <w:multiLevelType w:val="multilevel"/>
     <w:lvl w:ilvl="0">
       <w:numFmt w:val="bullet"/>
@@ -1821,7 +1821,7 @@
     </w:lvl>
   </w:abstractNum>
   <w:abstractNum w:abstractNumId="3">
-    <w:nsid w:val="1054bd74"/>
+    <w:nsid w:val="c6e82190"/>
     <w:multiLevelType w:val="multilevel"/>
     <w:lvl w:ilvl="0">
       <w:numFmt w:val="bullet"/>
@@ -1902,7 +1902,7 @@
     </w:lvl>
   </w:abstractNum>
   <w:abstractNum w:abstractNumId="2">
-    <w:nsid w:val="65d7bea9"/>
+    <w:nsid w:val="35ecb4e1"/>
     <w:multiLevelType w:val="multilevel"/>
     <w:lvl w:ilvl="0">
       <w:start w:val="1"/>

</xml_diff>

<commit_message>
Revise the introduction; switch to PLOS style
</commit_message>
<xml_diff>
--- a/inst/ms/ss3sim-ms.docx
+++ b/inst/ms/ss3sim-ms.docx
@@ -2,13 +2,13 @@
 <file path=word/document.xml><?xml version="1.0" encoding="utf-8"?>
 <w:document xmlns:w="http://schemas.openxmlformats.org/wordprocessingml/2006/main" xmlns:m="http://schemas.openxmlformats.org/officeDocument/2006/math" xmlns:r="http://schemas.openxmlformats.org/officeDocument/2006/relationships" xmlns:o="urn:schemas-microsoft-com:office:office" xmlns:v="urn:schemas-microsoft-com:vml" xmlns:w10="urn:schemas-microsoft-com:office:word" xmlns:a="http://schemas.openxmlformats.org/drawingml/2006/main" xmlns:pic="http://schemas.openxmlformats.org/drawingml/2006/picture" xmlns:wp="http://schemas.openxmlformats.org/drawingml/2006/wordprocessingDrawing">
   <w:body>
-    <w:bookmarkStart w:id="21" w:name="ss3sim-an-r-package-for-generalized-stock-assessment-simulation-with-stock-synthesis"/>
+    <w:bookmarkStart w:id="21" w:name="ss3sim-an-r-package-for-stock-assessment-simulation-with-stock-synthesis"/>
     <w:p>
       <w:pPr>
         <w:pStyle w:val="Heading1"/>
       </w:pPr>
       <w:r>
-        <w:t xml:space="preserve">ss3sim: An R package for generalized stock-assessment simulation with Stock Synthesis</w:t>
+        <w:t xml:space="preserve">ss3sim: An R package for stock-assessment simulation with Stock Synthesis</w:t>
       </w:r>
     </w:p>
     <w:bookmarkEnd w:id="21"/>
@@ -71,61 +71,25 @@
     <w:bookmarkEnd w:id="23"/>
     <w:p>
       <w:r>
-        <w:t xml:space="preserve">Fisheries stock assessments provide decision makers with information to manage fish stocks</w:t>
-      </w:r>
-      <w:r>
-        <w:t xml:space="preserve"> </w:t>
-      </w:r>
-      <w:r>
-        <w:t xml:space="preserve">(Hilborn and Walters, 1992)</w:t>
-      </w:r>
-      <w:r>
-        <w:t xml:space="preserve">. Stock-assessment simulation allows testing assessment methods in a controlled environment where the true state of a fishery is known (REF). Given the expanding complexity of assessment models (REF), simulation is becoming an increasingly critical component of testing assessment methods (REF), and the field of stock-assessment simulation is rapidly developing</w:t>
-      </w:r>
-      <w:r>
-        <w:t xml:space="preserve"> </w:t>
-      </w:r>
-      <w:r>
-        <w:t xml:space="preserve">(e.g. Hillary, 2009; Jiao</w:t>
-      </w:r>
-      <w:r>
-        <w:t xml:space="preserve"> </w:t>
-      </w:r>
-      <w:r>
-        <w:rPr>
-          <w:i/>
-        </w:rPr>
-        <w:t xml:space="preserve">et al.</w:t>
-      </w:r>
-      <w:r>
-        <w:t xml:space="preserve">, 2012; Lee</w:t>
-      </w:r>
-      <w:r>
-        <w:t xml:space="preserve"> </w:t>
-      </w:r>
-      <w:r>
-        <w:rPr>
-          <w:i/>
-        </w:rPr>
-        <w:t xml:space="preserve">et al.</w:t>
-      </w:r>
-      <w:r>
-        <w:t xml:space="preserve">, 2011; 2012; Methot and Taylor, 2011; Piner</w:t>
-      </w:r>
-      <w:r>
-        <w:t xml:space="preserve"> </w:t>
-      </w:r>
-      <w:r>
-        <w:rPr>
-          <w:i/>
-        </w:rPr>
-        <w:t xml:space="preserve">et al.</w:t>
-      </w:r>
-      <w:r>
-        <w:t xml:space="preserve">, 2011)</w:t>
-      </w:r>
-      <w:r>
-        <w:t xml:space="preserve">.</w:t>
+        <w:t xml:space="preserve">Simulation is a critical component to testing fishery stock-assessment methods</w:t>
+      </w:r>
+      <w:r>
+        <w:t xml:space="preserve"> </w:t>
+      </w:r>
+      <w:r>
+        <w:t xml:space="preserve">[1]</w:t>
+      </w:r>
+      <w:r>
+        <w:t xml:space="preserve">. With simulation, we can evaluate the precision and bias of increasingly complex assessment methods (REF) in a controlled environment where the true state of a fishery is known. Recently, simulation studies have been key to improving methods to assess, for example, natural mortality (REF), XX (REF), and XX (REF). (Possible refs:</w:t>
+      </w:r>
+      <w:r>
+        <w:t xml:space="preserve"> </w:t>
+      </w:r>
+      <w:r>
+        <w:t xml:space="preserve">[2–6]</w:t>
+      </w:r>
+      <w:r>
+        <w:t xml:space="preserve">)</w:t>
       </w:r>
     </w:p>
     <w:p>
@@ -136,66 +100,45 @@
         <w:t xml:space="preserve"> </w:t>
       </w:r>
       <w:r>
-        <w:t xml:space="preserve">(SS; Methot and Wetzel, 2012)</w:t>
-      </w:r>
-      <w:r>
-        <w:t xml:space="preserve">, is a widely-used statistical catch-at-age (SCAA) stock-assessment framework. It implements Integrated Analysis population dynamics models using a wide range of minimally-processed data</w:t>
-      </w:r>
-      <w:r>
-        <w:t xml:space="preserve"> </w:t>
-      </w:r>
-      <w:r>
-        <w:t xml:space="preserve">(Maunder and Punt, 2012)</w:t>
-      </w:r>
-      <w:r>
-        <w:t xml:space="preserve">. By using this already-developed assessment framework, stock-assessment scientists and peer reviewers can focus on the underlying science, instead of the model code</w:t>
-      </w:r>
-      <w:r>
-        <w:t xml:space="preserve"> </w:t>
-      </w:r>
-      <w:r>
-        <w:t xml:space="preserve">(Methot and Wetzel, 2012)</w:t>
-      </w:r>
-      <w:r>
-        <w:t xml:space="preserve">. Owing to these advantages, SS3 (the third version of the software) is now one of the world's most commonly-used stock-assessment tools, particularly on the west coast of the United States where it was used in 60?/XX assessments in 2012 (REF) and in Australia (REF).</w:t>
-      </w:r>
-    </w:p>
-    <w:p>
-      <w:r>
-        <w:t xml:space="preserve">While SS is increasingly the standard for fisheries stock assessment</w:t>
-      </w:r>
-      <w:r>
-        <w:t xml:space="preserve"> </w:t>
-      </w:r>
-      <w:r>
-        <w:t xml:space="preserve">(Methot and Wetzel, 2012)</w:t>
-      </w:r>
-      <w:r>
-        <w:t xml:space="preserve">, and high-level programming languages such as R</w:t>
-      </w:r>
-      <w:r>
-        <w:t xml:space="preserve"> </w:t>
-      </w:r>
-      <w:r>
-        <w:t xml:space="preserve">(R Core Team, 2013)</w:t>
-      </w:r>
-      <w:r>
-        <w:t xml:space="preserve"> </w:t>
-      </w:r>
-      <w:r>
-        <w:t xml:space="preserve">have become the standard for statistical computing and visualization, we lack a generalized framework to link these components in a simulation context. Here, we introduce ss3sim, an R software package that facilitates large-scale, rapid, and reproducible stock-assessment simulation with the widely-used SS framework. We begin by outlining the general philosophy of ss3sim and describing its functions. We then demonstrate the software by developing a simple example where we consider the effect of increasing or decreasing survey effort and estimating or not estimating natural mortality</w:t>
-      </w:r>
-      <w:r>
-        <w:t xml:space="preserve"> </w:t>
-      </w:r>
-      <w:r>
-        <w:rPr>
-          <w:i/>
-        </w:rPr>
-        <w:t xml:space="preserve">M</w:t>
-      </w:r>
-      <w:r>
-        <w:t xml:space="preserve">. We conclude by discussing how ss3sim complements other stock assessment simulation software and outlining research questions our accessible and general SS simulation framework could address.</w:t>
+        <w:t xml:space="preserve">[7]</w:t>
+      </w:r>
+      <w:r>
+        <w:t xml:space="preserve">, is a widely-used stock-assessment framework. It implements a statistical catch-at-age Integrated Analysis population dynamics models using a wide range of minimally-processed data</w:t>
+      </w:r>
+      <w:r>
+        <w:t xml:space="preserve"> </w:t>
+      </w:r>
+      <w:r>
+        <w:t xml:space="preserve">[7,8]</w:t>
+      </w:r>
+      <w:r>
+        <w:t xml:space="preserve">. By using this already-developed assessment framework, those conducting stock assessments and peer reviewers can focus on the underlying science, instead of the model code</w:t>
+      </w:r>
+      <w:r>
+        <w:t xml:space="preserve"> </w:t>
+      </w:r>
+      <w:r>
+        <w:t xml:space="preserve">[7]</w:t>
+      </w:r>
+      <w:r>
+        <w:t xml:space="preserve">. Owing to these advantages, SS3 (the third version of the software) is one of the world's most commonly-used stock-assessment tools, particularly on the west coast of the United States and Australia, where it was used in 60?/XX (REF) and XX/XX (REF) assessments in 2012.</w:t>
+      </w:r>
+    </w:p>
+    <w:p>
+      <w:r>
+        <w:t xml:space="preserve">While SS is increasingly the standard for fisheries stock assessment, and the programming language R</w:t>
+      </w:r>
+      <w:r>
+        <w:t xml:space="preserve"> </w:t>
+      </w:r>
+      <w:r>
+        <w:t xml:space="preserve">[9]</w:t>
+      </w:r>
+      <w:r>
+        <w:t xml:space="preserve"> </w:t>
+      </w:r>
+      <w:r>
+        <w:t xml:space="preserve">has become the standard for statistical computing and visualization (REF?), we lack a generalized framework to link these components in a simulation context. Here, we introduce ss3sim, an R package that facilitates large-scale, rapid, and reproducible stock-assessment simulation with the widely-used SS framework. We begin by outlining the general philosophy of ss3sim and describing its functions. We then demonstrate the software by developing a simple example. We conclude by discussing how ss3sim complements other stock assessment simulation software and outlining research questions our accessible and general SS simulation framework could address.</w:t>
       </w:r>
     </w:p>
     <w:bookmarkStart w:id="24" w:name="the-ss3sim-framework"/>
@@ -220,7 +163,7 @@
     <w:bookmarkEnd w:id="25"/>
     <w:p>
       <w:r>
-        <w:t xml:space="preserve">Throughout this paper we refer to a number of terms, which we define here. We use the term</w:t>
+        <w:t xml:space="preserve">[TODO abbreviate this paragraph] Throughout this paper we refer to a number of terms, which we define here. We use the term</w:t>
       </w:r>
       <w:r>
         <w:t xml:space="preserve"> </w:t>
@@ -334,7 +277,7 @@
         <w:t xml:space="preserve">Reproducible</w:t>
       </w:r>
       <w:r>
-        <w:t xml:space="preserve">: ss3sim allows for the simulation to be documented in code and plain-text control files. Further, the plain-text control files refer to individual cases, which allows researchers to reuse control files as much as possible across scenarios. This reduces the chance for errors and simplifies the exploration of new scenarios.</w:t>
+        <w:t xml:space="preserve">: ss3sim allows for the simulation to be documented in code and plain-text control files. Further, the plain-text control files refer to individual cases, which allows for the reuse of control files across scenarios. This reduces the chance for errors and simplifies the exploration of new scenarios.</w:t>
       </w:r>
     </w:p>
     <w:p>
@@ -354,7 +297,7 @@
         <w:t xml:space="preserve">.csv</w:t>
       </w:r>
       <w:r>
-        <w:t xml:space="preserve">) format allowing researchers to work with the output either using the package-provided functions or their own tools.</w:t>
+        <w:t xml:space="preserve">). This means that the output can be easily processed with the package-provided functions or with other tools.</w:t>
       </w:r>
     </w:p>
     <w:p>
@@ -371,19 +314,7 @@
         <w:t xml:space="preserve"> </w:t>
       </w:r>
       <w:r>
-        <w:t xml:space="preserve">(Fournier</w:t>
-      </w:r>
-      <w:r>
-        <w:t xml:space="preserve"> </w:t>
-      </w:r>
-      <w:r>
-        <w:rPr>
-          <w:i/>
-        </w:rPr>
-        <w:t xml:space="preserve">et al.</w:t>
-      </w:r>
-      <w:r>
-        <w:t xml:space="preserve">, 2012)</w:t>
+        <w:t xml:space="preserve">[10]</w:t>
       </w:r>
       <w:r>
         <w:t xml:space="preserve">. Second, ss3sim allows simulations to be deployed across multiple computers or computer cores. Third, the package provides a number of functions to quickly visualize simulation output. Access to quick visualization tools means that users are more likely to graphically explore their models and are therefore more likely to detect errors and understand their simulation output as they introduce complexity. Finally, ss3sim minimizes the amount of bookkeeping code that researchers have to write so that they can concentrate on the science itself.</w:t>
@@ -401,7 +332,7 @@
     <w:bookmarkEnd w:id="27"/>
     <w:p>
       <w:r>
-        <w:t xml:space="preserve">An ss3sim simulation requires three types of input: (1) a base model of the underlying truth (an SS3 OM), (2) a base model of how you will assess that truth (an SS3 EM), (3) and a set of case files describing deviations from these base models. ss3sim works by converting case file arguments (e.g. a given natural mortality trajectory) into manipulations of SS3 configuration files, running the OM, sampling pseudo data, and running the EM (Figure 1).</w:t>
+        <w:t xml:space="preserve">An ss3sim simulation requires three types of input: (1) a base model of the underlying truth (an SS3 OM), (2) a base model of how to assess that truth (an SS3 EM), (3) and a set of case files describing deviations from these base models. ss3sim works by converting case file arguments (e.g. a given natural mortality trajectory) into manipulations of SS3 configuration files, running the OM, sampling pseudo data, and running the EM, and storing the output (Figure 1).</w:t>
       </w:r>
     </w:p>
     <w:p>
@@ -875,7 +806,7 @@
         </w:numPr>
       </w:pPr>
       <w:r>
-        <w:t xml:space="preserve">Taylor et al. (2013)</w:t>
+        <w:t xml:space="preserve">Reference 11</w:t>
       </w:r>
     </w:p>
     <w:p>
@@ -916,7 +847,7 @@
         </w:numPr>
       </w:pPr>
       <w:r>
-        <w:t xml:space="preserve">Kell et al. (2007)</w:t>
+        <w:t xml:space="preserve">Reference 12</w:t>
       </w:r>
       <w:r>
         <w:t xml:space="preserve"> </w:t>
@@ -928,7 +859,7 @@
         <w:t xml:space="preserve"> </w:t>
       </w:r>
       <w:r>
-        <w:t xml:space="preserve">Hillary (2009)</w:t>
+        <w:t xml:space="preserve">Reference 13</w:t>
       </w:r>
       <w:r>
         <w:t xml:space="preserve"> </w:t>
@@ -997,7 +928,7 @@
         </w:numPr>
       </w:pPr>
       <w:r>
-        <w:t xml:space="preserve">Lee et al. (2012)</w:t>
+        <w:t xml:space="preserve">Reference 6</w:t>
       </w:r>
     </w:p>
     <w:p>
@@ -1008,7 +939,7 @@
         </w:numPr>
       </w:pPr>
       <w:r>
-        <w:t xml:space="preserve">Piner et al. (2011)</w:t>
+        <w:t xml:space="preserve">Reference 3</w:t>
       </w:r>
     </w:p>
     <w:p>
@@ -1019,7 +950,7 @@
         </w:numPr>
       </w:pPr>
       <w:r>
-        <w:t xml:space="preserve">Lee et al. (2011)</w:t>
+        <w:t xml:space="preserve">Reference 2</w:t>
       </w:r>
     </w:p>
     <w:bookmarkStart w:id="38" w:name="research-opportunities-with-ss3sim"/>
@@ -1614,86 +1545,47 @@
     <w:bookmarkEnd w:id="43"/>
     <w:p>
       <w:r>
-        <w:t xml:space="preserve">Fournier, D. A., Skaug, H. J., Ancheta, J., Ianelli, J., Magnusson, A., Maunder, M. N., and Nielsen, A.</w:t>
-      </w:r>
-      <w:r>
-        <w:rPr>
-          <w:i/>
-        </w:rPr>
-        <w:t xml:space="preserve">et al.</w:t>
-      </w:r>
-      <w:r>
-        <w:t xml:space="preserve"> </w:t>
-      </w:r>
-      <w:r>
-        <w:t xml:space="preserve">2012. AD Model Builder: using automatic differentiation for statistical inference of highly parameterized complex nonlinear models. Optimization Methods and Software, 27: 233–249.</w:t>
-      </w:r>
-    </w:p>
-    <w:p>
-      <w:r>
-        <w:t xml:space="preserve">Hilborn, R. W., and Walters, C. 1992. Quantitative Fisheries Stock Assessment: Choice, Dynamics, and Uncertainty. Chapman and Hall, London.</w:t>
-      </w:r>
-    </w:p>
-    <w:p>
-      <w:r>
-        <w:t xml:space="preserve">Hillary, R. 2009. An introduction to FLR fisheries simulation tools. Aquatic Living Resources, 22: 225–232.</w:t>
-      </w:r>
-    </w:p>
-    <w:p>
-      <w:r>
-        <w:t xml:space="preserve">Jiao, Y., Smith, E. P., O’Reilly, R., and Orth, D. J. 2012. Modelling non-stationary natural mortality in catch-at-age models. ICES Journal of Marine Science, 69: 105–118.</w:t>
-      </w:r>
-    </w:p>
-    <w:p>
-      <w:r>
-        <w:t xml:space="preserve">Kell, L. T., Mosqueira, I., Grosjean, P., Fromentin, J.-M., Garcia, D., Hillary, R., and Jardim, E.</w:t>
-      </w:r>
-      <w:r>
-        <w:rPr>
-          <w:i/>
-        </w:rPr>
-        <w:t xml:space="preserve">et al.</w:t>
-      </w:r>
-      <w:r>
-        <w:t xml:space="preserve"> </w:t>
-      </w:r>
-      <w:r>
-        <w:t xml:space="preserve">2007. FLR: an open-source framework for the evaluation and development of management strategies. ICES Journal of Marine Science, 64: 640–646.</w:t>
-      </w:r>
-    </w:p>
-    <w:p>
-      <w:r>
-        <w:t xml:space="preserve">Lee, H.-H., Maunder, M. N., Piner, K. R., and Methot, R. D. 2011. Estimating natural mortality within a fisheries stock assessment model: An evaluation using simulation analysis based on twelve stock assessments. Fisheries Research, 109: 89–94.</w:t>
-      </w:r>
-    </w:p>
-    <w:p>
-      <w:r>
-        <w:t xml:space="preserve">Lee, H.-H., Maunder, M. N., Piner, K. R., and Methot, R. D. 2012. Can steepness of the stock-recruitment relationship be estimated in fishery stock assessment models?. Fisheries Research, 125–126: 254–261.</w:t>
-      </w:r>
-    </w:p>
-    <w:p>
-      <w:r>
-        <w:t xml:space="preserve">Maunder, M. N., and Punt, A. E. 2012. A review of integrated analysis in fisheries stock assessment. Fisheries Research, 142: 61–74.</w:t>
-      </w:r>
-    </w:p>
-    <w:p>
-      <w:r>
-        <w:t xml:space="preserve">Methot, R. D., and Taylor, I. G. 2011. Adjusting for bias due to variability of estimated recruitments in fishery assessment models. Canadian Journal of Fisheries and Aquatic Sciences, 68: 1744–1760.</w:t>
-      </w:r>
-    </w:p>
-    <w:p>
-      <w:r>
-        <w:t xml:space="preserve">Methot, R. D., and Wetzel, C. R. 2012. Stock Synthesis: A biological and statistical framework for fish stock assessment and fishery management. Fisheries Research, 142: 86–99.</w:t>
-      </w:r>
-    </w:p>
-    <w:p>
-      <w:r>
-        <w:t xml:space="preserve">Piner, K. R., Lee, H.-H., Maunder, M. N., and Methot, R. D. 2011. A simulation-based method to determine model misspecification: examples using natural mortality and population dynamics models. Marine and Coastal Fisheries, 3: 336–343.</w:t>
-      </w:r>
-    </w:p>
-    <w:p>
-      <w:r>
-        <w:t xml:space="preserve">R Core Team. 2013. R: A Language and Environment for Statistical Computing. R Foundation for Statistical Computing, Vienna, Austria.</w:t>
+        <w:t xml:space="preserve">1. Hilborn RW, Walters C (1992) Quantitative Fisheries Stock Assessment: Choice, Dynamics, and Uncertainty. London: Chapman and Hall.</w:t>
+      </w:r>
+    </w:p>
+    <w:p>
+      <w:r>
+        <w:t xml:space="preserve">2. Lee H-H, Maunder MN, Piner KR, Methot RD (2011) Estimating natural mortality within a fisheries stock assessment model: An evaluation using simulation analysis based on twelve stock assessments. Fisheries Research 109: 89–94.</w:t>
+      </w:r>
+    </w:p>
+    <w:p>
+      <w:r>
+        <w:t xml:space="preserve">3. Piner KR, Lee H-H, Maunder MN, Methot RD (2011) A simulation-based method to determine model misspecification: examples using natural mortality and population dynamics models. Marine and Coastal Fisheries 3: 336–343.</w:t>
+      </w:r>
+    </w:p>
+    <w:p>
+      <w:r>
+        <w:t xml:space="preserve">4. Methot RD, Taylor IG (2011) Adjusting for bias due to variability of estimated recruitments in fishery assessment models. Canadian Journal of Fisheries and Aquatic Sciences 68: 1744–1760.</w:t>
+      </w:r>
+    </w:p>
+    <w:p>
+      <w:r>
+        <w:t xml:space="preserve">5. Jiao Y, Smith EP, O’Reilly R, Orth DJ (2012) Modelling non-stationary natural mortality in catch-at-age models. ICES Journal of Marine Science 69: 105–118.</w:t>
+      </w:r>
+    </w:p>
+    <w:p>
+      <w:r>
+        <w:t xml:space="preserve">6. Lee H-H, Maunder MN, Piner KR, Methot RD (2012) Can steepness of the stock-recruitment relationship be estimated in fishery stock assessment models?. Fisheries Research 125–126: 254–261.</w:t>
+      </w:r>
+    </w:p>
+    <w:p>
+      <w:r>
+        <w:t xml:space="preserve">7. Methot RD, Wetzel CR (2012) Stock Synthesis: A biological and statistical framework for fish stock assessment and fishery management. Fisheries Research 142: 86–99.</w:t>
+      </w:r>
+    </w:p>
+    <w:p>
+      <w:r>
+        <w:t xml:space="preserve">8. Maunder MN, Punt AE (2012) A review of integrated analysis in fisheries stock assessment. Fisheries Research 142: 61–74.</w:t>
+      </w:r>
+    </w:p>
+    <w:p>
+      <w:r>
+        <w:t xml:space="preserve">9. R Core Team (2013) R: A Language and Environment for Statistical Computing. Vienna, Austria: R Foundation for Statistical Computing.. Available:</w:t>
       </w:r>
       <w:r>
         <w:t xml:space="preserve"> </w:t>
@@ -1712,7 +1604,12 @@
     </w:p>
     <w:p>
       <w:r>
-        <w:t xml:space="preserve">Taylor, I., Stewart, I., Hicks, A., Garrison, T., Punt, A., Wallace, J., and Wetzel, C. 2013. r4ss: R code for Stock Synthesis.</w:t>
+        <w:t xml:space="preserve">10. Fournier DA, Skaug HJ, Ancheta J, Ianelli J, Magnusson A, et al. (2012) AD Model Builder: using automatic differentiation for statistical inference of highly parameterized complex nonlinear models. Optimization Methods and Software 27: 233–249.</w:t>
+      </w:r>
+    </w:p>
+    <w:p>
+      <w:r>
+        <w:t xml:space="preserve">11. Taylor I, Stewart I, Hicks A, Garrison T, Punt A, et al. (2013) r4ss: R code for Stock Synthesis. Available:</w:t>
       </w:r>
       <w:r>
         <w:t xml:space="preserve"> </w:t>
@@ -1727,6 +1624,16 @@
       </w:hyperlink>
       <w:r>
         <w:t xml:space="preserve">.</w:t>
+      </w:r>
+    </w:p>
+    <w:p>
+      <w:r>
+        <w:t xml:space="preserve">12. Kell LT, Mosqueira I, Grosjean P, Fromentin J-M, Garcia D, et al. (2007) FLR: an open-source framework for the evaluation and development of management strategies. ICES Journal of Marine Science 64: 640–646.</w:t>
+      </w:r>
+    </w:p>
+    <w:p>
+      <w:r>
+        <w:t xml:space="preserve">13. Hillary R (2009) An introduction to FLR fisheries simulation tools. Aquatic Living Resources 22: 225–232.</w:t>
       </w:r>
     </w:p>
   </w:body>
@@ -1740,7 +1647,7 @@
 <file path=word/numbering.xml><?xml version="1.0" encoding="utf-8"?>
 <w:numbering xmlns:w="http://schemas.openxmlformats.org/wordprocessingml/2006/main">
   <w:abstractNum w:abstractNumId="0">
-    <w:nsid w:val="d126baca"/>
+    <w:nsid w:val="4263fc41"/>
     <w:multiLevelType w:val="multilevel"/>
     <w:lvl w:ilvl="0">
       <w:numFmt w:val="bullet"/>
@@ -1821,7 +1728,7 @@
     </w:lvl>
   </w:abstractNum>
   <w:abstractNum w:abstractNumId="3">
-    <w:nsid w:val="c6e82190"/>
+    <w:nsid w:val="f6cb6bd4"/>
     <w:multiLevelType w:val="multilevel"/>
     <w:lvl w:ilvl="0">
       <w:numFmt w:val="bullet"/>
@@ -1902,7 +1809,7 @@
     </w:lvl>
   </w:abstractNum>
   <w:abstractNum w:abstractNumId="2">
-    <w:nsid w:val="35ecb4e1"/>
+    <w:nsid w:val="c51e1386"/>
     <w:multiLevelType w:val="multilevel"/>
     <w:lvl w:ilvl="0">
       <w:start w:val="1"/>

</xml_diff>

<commit_message>
Clean up remainder of paper
</commit_message>
<xml_diff>
--- a/inst/ms/ss3sim-ms.docx
+++ b/inst/ms/ss3sim-ms.docx
@@ -163,7 +163,12 @@
     <w:bookmarkEnd w:id="25"/>
     <w:p>
       <w:r>
-        <w:t xml:space="preserve">[TODO abbreviate this paragraph] Throughout this paper we refer to a number of terms, which we define here. We use the term</w:t>
+        <w:t xml:space="preserve">[TODO abbreviate this paragraph substantially or cut it]</w:t>
+      </w:r>
+    </w:p>
+    <w:p>
+      <w:r>
+        <w:t xml:space="preserve">Throughout this paper we refer to a number of terms, which we define here. We use the term</w:t>
       </w:r>
       <w:r>
         <w:t xml:space="preserve"> </w:t>
@@ -178,7 +183,7 @@
         <w:t xml:space="preserve"> </w:t>
       </w:r>
       <w:r>
-        <w:t xml:space="preserve">(OM) to refer to the model that represents the underlying true dynamics of the system. We use the term</w:t>
+        <w:t xml:space="preserve">(OM) to refer to the model that represents the underlying true dynamics of the system (REF). We use the term</w:t>
       </w:r>
       <w:r>
         <w:t xml:space="preserve"> </w:t>
@@ -187,13 +192,13 @@
         <w:rPr>
           <w:i/>
         </w:rPr>
-        <w:t xml:space="preserve">estimation model</w:t>
-      </w:r>
-      <w:r>
-        <w:t xml:space="preserve"> </w:t>
-      </w:r>
-      <w:r>
-        <w:t xml:space="preserve">(EM) to refer to the model used to estimate quantities of interest. We use the term</w:t>
+        <w:t xml:space="preserve">estimation method</w:t>
+      </w:r>
+      <w:r>
+        <w:t xml:space="preserve"> </w:t>
+      </w:r>
+      <w:r>
+        <w:t xml:space="preserve">(EM) to refer to the method used to estimate quantities of interest (REF). We use the term</w:t>
       </w:r>
       <w:r>
         <w:t xml:space="preserve"> </w:t>
@@ -253,18 +258,23 @@
         <w:t xml:space="preserve">as repeated simulations of a scenario, possibly with new process and observation error added each time. A simulation therefore refers to the combination of all scenarios and iterations.</w:t>
       </w:r>
     </w:p>
-    <w:bookmarkStart w:id="26" w:name="general-philosophy"/>
+    <w:bookmarkStart w:id="26" w:name="design-goals-of-ss3sim"/>
     <w:p>
       <w:pPr>
         <w:pStyle w:val="Heading2"/>
       </w:pPr>
       <w:r>
-        <w:t xml:space="preserve">General philosophy</w:t>
+        <w:t xml:space="preserve">Design goals of ss3sim</w:t>
       </w:r>
     </w:p>
     <w:bookmarkEnd w:id="26"/>
     <w:p>
       <w:r>
+        <w:t xml:space="preserve">[This section is too long currently. I don't want to bore people.]</w:t>
+      </w:r>
+    </w:p>
+    <w:p>
+      <w:r>
         <w:t xml:space="preserve">We designed ss3sim to be reproducible, flexible, and rapid.</w:t>
       </w:r>
       <w:r>
@@ -320,39 +330,96 @@
         <w:t xml:space="preserve">. Second, ss3sim allows simulations to be deployed across multiple computers or computer cores. Third, the package provides a number of functions to quickly visualize simulation output. Access to quick visualization tools means that users are more likely to graphically explore their models and are therefore more likely to detect errors and understand their simulation output as they introduce complexity. Finally, ss3sim minimizes the amount of bookkeeping code that researchers have to write so that they can concentrate on the science itself.</w:t>
       </w:r>
     </w:p>
-    <w:bookmarkStart w:id="27" w:name="general-structure"/>
+    <w:bookmarkStart w:id="27" w:name="the-general-stucture-of-an-ss3sim-simulation"/>
     <w:p>
       <w:pPr>
         <w:pStyle w:val="Heading2"/>
       </w:pPr>
       <w:r>
-        <w:t xml:space="preserve">General structure</w:t>
+        <w:t xml:space="preserve">The general stucture of an ss3sim simulation</w:t>
       </w:r>
     </w:p>
     <w:bookmarkEnd w:id="27"/>
     <w:p>
       <w:r>
-        <w:t xml:space="preserve">An ss3sim simulation requires three types of input: (1) a base model of the underlying truth (an SS3 OM), (2) a base model of how to assess that truth (an SS3 EM), (3) and a set of case files describing deviations from these base models. ss3sim works by converting case file arguments (e.g. a given natural mortality trajectory) into manipulations of SS3 configuration files, running the OM, sampling pseudo data, and running the EM, and storing the output (Figure 1).</w:t>
-      </w:r>
-    </w:p>
-    <w:p>
-      <w:r>
-        <w:t xml:space="preserve">RE-WORK THIS:</w:t>
-      </w:r>
-    </w:p>
-    <w:bookmarkStart w:id="28" w:name="low-level-generic-ss3sim-functions"/>
-    <w:p>
-      <w:pPr>
-        <w:pStyle w:val="Heading2"/>
-      </w:pPr>
-      <w:r>
-        <w:t xml:space="preserve">Low-level generic ss3sim functions</w:t>
+        <w:t xml:space="preserve">An ss3sim simulation requires three types of input: (1) a base model of the underlying truth (an SS3 OM), (2) a base model of how to assess that truth (an SS3 EM), (3) and a set of case files describing deviations from these base models. ss3sim works, in general, by converting case file arguments (e.g. a given natural mortality trajectory) into manipulations of SS3 configuration files (</w:t>
+      </w:r>
+      <w:r>
+        <w:rPr>
+          <w:rStyle w:val="VerbatimChar"/>
+        </w:rPr>
+        <w:t xml:space="preserve">change</w:t>
+      </w:r>
+      <w:r>
+        <w:t xml:space="preserve"> </w:t>
+      </w:r>
+      <w:r>
+        <w:t xml:space="preserve">functions), running the OM, sampling pseudo data, and running the EM (</w:t>
+      </w:r>
+      <w:r>
+        <w:rPr>
+          <w:rStyle w:val="VerbatimChar"/>
+        </w:rPr>
+        <w:t xml:space="preserve">run</w:t>
+      </w:r>
+      <w:r>
+        <w:t xml:space="preserve"> </w:t>
+      </w:r>
+      <w:r>
+        <w:t xml:space="preserve">functions), and facilitating the manipulation and visualization of output (</w:t>
+      </w:r>
+      <w:r>
+        <w:rPr>
+          <w:rStyle w:val="VerbatimChar"/>
+        </w:rPr>
+        <w:t xml:space="preserve">get</w:t>
+      </w:r>
+      <w:r>
+        <w:t xml:space="preserve"> </w:t>
+      </w:r>
+      <w:r>
+        <w:t xml:space="preserve">and</w:t>
+      </w:r>
+      <w:r>
+        <w:t xml:space="preserve"> </w:t>
+      </w:r>
+      <w:r>
+        <w:rPr>
+          <w:rStyle w:val="VerbatimChar"/>
+        </w:rPr>
+        <w:t xml:space="preserve">plot</w:t>
+      </w:r>
+      <w:r>
+        <w:t xml:space="preserve"> </w:t>
+      </w:r>
+      <w:r>
+        <w:t xml:space="preserve">functions) (Figure 1).</w:t>
+      </w:r>
+    </w:p>
+    <w:bookmarkStart w:id="28" w:name="an-example-simulation-with-ss3sim"/>
+    <w:p>
+      <w:pPr>
+        <w:pStyle w:val="Heading1"/>
+      </w:pPr>
+      <w:r>
+        <w:t xml:space="preserve">An example simulation with ss3sim</w:t>
       </w:r>
     </w:p>
     <w:bookmarkEnd w:id="28"/>
     <w:p>
       <w:r>
-        <w:t xml:space="preserve">See Table 1 for a description of the main functions. We show how the functions fit into the general structure of a stock assessment simulation in Figure 1. ss3sim functions are divided into three types of functions:</w:t>
+        <w:t xml:space="preserve">(unsure how much of this will go in the main paper and how much will just be in the appendix... probably many of these details should be appendix only with just enough elements to give a flavour for what can be done in the main paper)</w:t>
+      </w:r>
+    </w:p>
+    <w:p>
+      <w:r>
+        <w:rPr>
+          <w:i/>
+        </w:rPr>
+        <w:t xml:space="preserve">Setting up the SS models</w:t>
+      </w:r>
+      <w:r>
+        <w:t xml:space="preserve">:</w:t>
       </w:r>
     </w:p>
     <w:p>
@@ -363,7 +430,7 @@
         </w:numPr>
       </w:pPr>
       <w:r>
-        <w:t xml:space="preserve">Functions that manipulate SS configuration files. These manipulations generate an underlying "truth" (OM) and control our assessment of those models (EM).</w:t>
+        <w:t xml:space="preserve">choosing a specific conditioning model or generic conditioning type</w:t>
       </w:r>
     </w:p>
     <w:p>
@@ -374,7 +441,29 @@
         </w:numPr>
       </w:pPr>
       <w:r>
-        <w:t xml:space="preserve">Functions that conduct simulations. These functions generate a folder structure, call manipulation functions, run</w:t>
+        <w:t xml:space="preserve">setting up the OM and EM SS models</w:t>
+      </w:r>
+    </w:p>
+    <w:p>
+      <w:pPr>
+        <w:numPr>
+          <w:numId w:val="2"/>
+          <w:ilvl w:val="0"/>
+        </w:numPr>
+      </w:pPr>
+      <w:r>
+        <w:t xml:space="preserve">things to keep in mind</w:t>
+      </w:r>
+    </w:p>
+    <w:p>
+      <w:pPr>
+        <w:numPr>
+          <w:numId w:val="2"/>
+          <w:ilvl w:val="0"/>
+        </w:numPr>
+      </w:pPr>
+      <w:r>
+        <w:t xml:space="preserve">running through SS to format as</w:t>
       </w:r>
       <w:r>
         <w:t xml:space="preserve"> </w:t>
@@ -383,13 +472,13 @@
         <w:rPr>
           <w:rStyle w:val="VerbatimChar"/>
         </w:rPr>
-        <w:t xml:space="preserve">SS3</w:t>
-      </w:r>
-      <w:r>
-        <w:t xml:space="preserve"> </w:t>
-      </w:r>
-      <w:r>
-        <w:t xml:space="preserve">as needed, and save the output.</w:t>
+        <w:t xml:space="preserve">.ss_new</w:t>
+      </w:r>
+      <w:r>
+        <w:t xml:space="preserve"> </w:t>
+      </w:r>
+      <w:r>
+        <w:t xml:space="preserve">files and renaming</w:t>
       </w:r>
     </w:p>
     <w:p>
@@ -400,623 +489,404 @@
         </w:numPr>
       </w:pPr>
       <w:r>
-        <w:t xml:space="preserve">Functions for analyzing and plotting simulation output.</w:t>
-      </w:r>
-    </w:p>
-    <w:bookmarkStart w:id="29" w:name="high-level-tailored-ss3sim-functions"/>
-    <w:p>
-      <w:pPr>
-        <w:pStyle w:val="Heading2"/>
-      </w:pPr>
-      <w:r>
-        <w:t xml:space="preserve">High-level tailored ss3sim functions</w:t>
+        <w:t xml:space="preserve">required files</w:t>
+      </w:r>
+    </w:p>
+    <w:p>
+      <w:r>
+        <w:rPr>
+          <w:i/>
+        </w:rPr>
+        <w:t xml:space="preserve">Setting up the configuration files</w:t>
+      </w:r>
+      <w:r>
+        <w:t xml:space="preserve">:</w:t>
+      </w:r>
+    </w:p>
+    <w:p>
+      <w:pPr>
+        <w:numPr>
+          <w:numId w:val="3"/>
+          <w:ilvl w:val="0"/>
+        </w:numPr>
+      </w:pPr>
+      <w:r>
+        <w:t xml:space="preserve">the (simple) research question (increasing or decreasing survey effort crossed with estimating M or fixing M)</w:t>
+      </w:r>
+    </w:p>
+    <w:p>
+      <w:pPr>
+        <w:numPr>
+          <w:numId w:val="3"/>
+          <w:ilvl w:val="0"/>
+        </w:numPr>
+      </w:pPr>
+      <w:r>
+        <w:t xml:space="preserve">indicate which arguments to adjust</w:t>
+      </w:r>
+    </w:p>
+    <w:p>
+      <w:r>
+        <w:rPr>
+          <w:i/>
+        </w:rPr>
+        <w:t xml:space="preserve">Deterministic model testing</w:t>
+      </w:r>
+      <w:r>
+        <w:t xml:space="preserve">:</w:t>
+      </w:r>
+    </w:p>
+    <w:p>
+      <w:pPr>
+        <w:numPr>
+          <w:numId w:val="4"/>
+          <w:ilvl w:val="0"/>
+        </w:numPr>
+      </w:pPr>
+      <w:r>
+        <w:t xml:space="preserve">reduce recdevs, reduce sigma R, bias correction</w:t>
+      </w:r>
+    </w:p>
+    <w:p>
+      <w:pPr>
+        <w:numPr>
+          <w:numId w:val="4"/>
+          <w:ilvl w:val="0"/>
+        </w:numPr>
+      </w:pPr>
+      <w:r>
+        <w:t xml:space="preserve">what to plot, what to look for, how good is OK?</w:t>
+      </w:r>
+    </w:p>
+    <w:p>
+      <w:r>
+        <w:rPr>
+          <w:i/>
+        </w:rPr>
+        <w:t xml:space="preserve">Output analysis and visualization</w:t>
+      </w:r>
+      <w:r>
+        <w:t xml:space="preserve">:</w:t>
+      </w:r>
+    </w:p>
+    <w:p>
+      <w:pPr>
+        <w:numPr>
+          <w:numId w:val="5"/>
+          <w:ilvl w:val="0"/>
+        </w:numPr>
+      </w:pPr>
+      <w:r>
+        <w:t xml:space="preserve">examples using the included functions</w:t>
+      </w:r>
+    </w:p>
+    <w:p>
+      <w:pPr>
+        <w:numPr>
+          <w:numId w:val="5"/>
+          <w:ilvl w:val="0"/>
+        </w:numPr>
+      </w:pPr>
+      <w:r>
+        <w:t xml:space="preserve">brief take home of what we'd conclude</w:t>
+      </w:r>
+    </w:p>
+    <w:bookmarkStart w:id="29" w:name="how-ss3sim-complements-other-simulation-software"/>
+    <w:p>
+      <w:pPr>
+        <w:pStyle w:val="Heading1"/>
+      </w:pPr>
+      <w:r>
+        <w:t xml:space="preserve">How ss3sim complements other simulation software</w:t>
       </w:r>
     </w:p>
     <w:bookmarkEnd w:id="29"/>
     <w:p>
-      <w:pPr>
-        <w:numPr>
-          <w:numId w:val="3"/>
-          <w:ilvl w:val="0"/>
-        </w:numPr>
-      </w:pPr>
-      <w:r>
-        <w:rPr>
-          <w:rStyle w:val="VerbatimChar"/>
-        </w:rPr>
-        <w:t xml:space="preserve">run_ss3sim</w:t>
-      </w:r>
-      <w:r>
-        <w:t xml:space="preserve"> </w:t>
-      </w:r>
-      <w:r>
-        <w:t xml:space="preserve">also see</w:t>
-      </w:r>
-      <w:r>
-        <w:t xml:space="preserve"> </w:t>
-      </w:r>
-      <w:r>
-        <w:rPr>
-          <w:rStyle w:val="VerbatimChar"/>
-        </w:rPr>
-        <w:t xml:space="preserve">run_fish600</w:t>
-      </w:r>
-      <w:r>
-        <w:t xml:space="preserve"> </w:t>
-      </w:r>
-      <w:r>
-        <w:t xml:space="preserve">for an example custom wrapper function for a specific set of projects</w:t>
-      </w:r>
-    </w:p>
-    <w:p>
-      <w:pPr>
-        <w:numPr>
-          <w:numId w:val="3"/>
-          <w:ilvl w:val="0"/>
-        </w:numPr>
-      </w:pPr>
-      <w:r>
-        <w:t xml:space="preserve">because it relies on manipulation of these configuration files, it's important the config files match a specific format</w:t>
-      </w:r>
-    </w:p>
-    <w:p>
-      <w:pPr>
-        <w:numPr>
-          <w:numId w:val="3"/>
-          <w:ilvl w:val="0"/>
-        </w:numPr>
-      </w:pPr>
-      <w:r>
-        <w:t xml:space="preserve">general framework, because you start with your own OM and EM, and a wide variety of questions are then available through manipulations of ..., ...</w:t>
-      </w:r>
-    </w:p>
-    <w:bookmarkStart w:id="30" w:name="an-example-simulation-with-ss3sim"/>
+      <w:r>
+        <w:t xml:space="preserve">Probably turn this into a small table:</w:t>
+      </w:r>
+    </w:p>
+    <w:p>
+      <w:r>
+        <w:rPr>
+          <w:i/>
+        </w:rPr>
+        <w:t xml:space="preserve">r4ss</w:t>
+      </w:r>
+    </w:p>
+    <w:p>
+      <w:pPr>
+        <w:numPr>
+          <w:numId w:val="6"/>
+          <w:ilvl w:val="0"/>
+        </w:numPr>
+      </w:pPr>
+      <w:r>
+        <w:t xml:space="preserve">Reference 11</w:t>
+      </w:r>
+    </w:p>
+    <w:p>
+      <w:pPr>
+        <w:numPr>
+          <w:numId w:val="6"/>
+          <w:ilvl w:val="0"/>
+        </w:numPr>
+      </w:pPr>
+      <w:r>
+        <w:t xml:space="preserve">r4ss has functions to facilitate aspects of simulations, mostly focused on reading and plotting output for stock assessment</w:t>
+      </w:r>
+    </w:p>
+    <w:p>
+      <w:pPr>
+        <w:numPr>
+          <w:numId w:val="6"/>
+          <w:ilvl w:val="0"/>
+        </w:numPr>
+      </w:pPr>
+      <w:r>
+        <w:t xml:space="preserve">ss3sim uses r4ss functions for some reading, writing, and bias adjustment</w:t>
+      </w:r>
+    </w:p>
+    <w:p>
+      <w:r>
+        <w:rPr>
+          <w:i/>
+        </w:rPr>
+        <w:t xml:space="preserve">FLR</w:t>
+      </w:r>
+    </w:p>
+    <w:p>
+      <w:pPr>
+        <w:numPr>
+          <w:numId w:val="7"/>
+          <w:ilvl w:val="0"/>
+        </w:numPr>
+      </w:pPr>
+      <w:r>
+        <w:t xml:space="preserve">Reference 12</w:t>
+      </w:r>
+      <w:r>
+        <w:t xml:space="preserve"> </w:t>
+      </w:r>
+      <w:r>
+        <w:t xml:space="preserve">for FLR and</w:t>
+      </w:r>
+      <w:r>
+        <w:t xml:space="preserve"> </w:t>
+      </w:r>
+      <w:r>
+        <w:t xml:space="preserve">Reference 13</w:t>
+      </w:r>
+      <w:r>
+        <w:t xml:space="preserve"> </w:t>
+      </w:r>
+      <w:r>
+        <w:t xml:space="preserve">for simulation in FLR</w:t>
+      </w:r>
+    </w:p>
+    <w:p>
+      <w:pPr>
+        <w:numPr>
+          <w:numId w:val="7"/>
+          <w:ilvl w:val="0"/>
+        </w:numPr>
+      </w:pPr>
+      <w:r>
+        <w:t xml:space="preserve">statistical catch-at-age only?</w:t>
+      </w:r>
+    </w:p>
+    <w:p>
+      <w:pPr>
+        <w:numPr>
+          <w:numId w:val="7"/>
+          <w:ilvl w:val="0"/>
+        </w:numPr>
+      </w:pPr>
+      <w:r>
+        <w:t xml:space="preserve">not integrated analysis, not SS</w:t>
+      </w:r>
+    </w:p>
+    <w:p>
+      <w:pPr>
+        <w:numPr>
+          <w:numId w:val="7"/>
+          <w:ilvl w:val="0"/>
+        </w:numPr>
+      </w:pPr>
+      <w:r>
+        <w:t xml:space="preserve">but particularly relevant to Europe</w:t>
+      </w:r>
+    </w:p>
+    <w:p>
+      <w:r>
+        <w:rPr>
+          <w:i/>
+        </w:rPr>
+        <w:t xml:space="preserve">"Hooalator"</w:t>
+      </w:r>
+    </w:p>
+    <w:p>
+      <w:pPr>
+        <w:numPr>
+          <w:numId w:val="8"/>
+          <w:ilvl w:val="0"/>
+        </w:numPr>
+      </w:pPr>
+      <w:r>
+        <w:t xml:space="preserve">http://fisherysimulation.codeplex.com, Windows only, GUI..., works on bootstrapped data only, therefore isn't as flexible as ss3sim. Used in:</w:t>
+      </w:r>
+    </w:p>
+    <w:p>
+      <w:pPr>
+        <w:numPr>
+          <w:numId w:val="9"/>
+          <w:ilvl w:val="1"/>
+        </w:numPr>
+      </w:pPr>
+      <w:r>
+        <w:t xml:space="preserve">Reference 6</w:t>
+      </w:r>
+    </w:p>
+    <w:p>
+      <w:pPr>
+        <w:numPr>
+          <w:numId w:val="9"/>
+          <w:ilvl w:val="1"/>
+        </w:numPr>
+      </w:pPr>
+      <w:r>
+        <w:t xml:space="preserve">Reference 3</w:t>
+      </w:r>
+    </w:p>
+    <w:p>
+      <w:pPr>
+        <w:numPr>
+          <w:numId w:val="9"/>
+          <w:ilvl w:val="1"/>
+        </w:numPr>
+      </w:pPr>
+      <w:r>
+        <w:t xml:space="preserve">Reference 2</w:t>
+      </w:r>
+    </w:p>
+    <w:bookmarkStart w:id="30" w:name="research-opportunities-with-ss3sim"/>
     <w:p>
       <w:pPr>
         <w:pStyle w:val="Heading1"/>
       </w:pPr>
       <w:r>
-        <w:t xml:space="preserve">An example simulation with ss3sim</w:t>
+        <w:t xml:space="preserve">Research opportunities with ss3sim</w:t>
       </w:r>
     </w:p>
     <w:bookmarkEnd w:id="30"/>
     <w:p>
-      <w:r>
-        <w:t xml:space="preserve">(unsure how much of this will go in the main paper and how much will just be in the appendix... probably many of these details should be appendix only with just enough elements to give a flavour for what can be done in the main paper)</w:t>
-      </w:r>
-    </w:p>
-    <w:bookmarkStart w:id="31" w:name="setting-up-the-ss-models"/>
-    <w:p>
-      <w:pPr>
-        <w:pStyle w:val="Heading2"/>
-      </w:pPr>
-      <w:r>
-        <w:t xml:space="preserve">Setting up the SS models</w:t>
+      <w:pPr>
+        <w:numPr>
+          <w:numId w:val="10"/>
+          <w:ilvl w:val="0"/>
+        </w:numPr>
+      </w:pPr>
+      <w:r>
+        <w:t xml:space="preserve">there are lots, we should brainstorm some key ones</w:t>
+      </w:r>
+    </w:p>
+    <w:bookmarkStart w:id="31" w:name="conclusions"/>
+    <w:p>
+      <w:pPr>
+        <w:pStyle w:val="Heading1"/>
+      </w:pPr>
+      <w:r>
+        <w:t xml:space="preserve">Conclusions</w:t>
       </w:r>
     </w:p>
     <w:bookmarkEnd w:id="31"/>
     <w:p>
       <w:pPr>
         <w:numPr>
-          <w:numId w:val="4"/>
-          <w:ilvl w:val="0"/>
-        </w:numPr>
-      </w:pPr>
-      <w:r>
-        <w:t xml:space="preserve">choosing a specific conditioning model or generic conditioning type</w:t>
-      </w:r>
-    </w:p>
-    <w:p>
-      <w:pPr>
-        <w:numPr>
-          <w:numId w:val="4"/>
-          <w:ilvl w:val="0"/>
-        </w:numPr>
-      </w:pPr>
-      <w:r>
-        <w:t xml:space="preserve">setting up the OM and EM SS models</w:t>
-      </w:r>
-    </w:p>
-    <w:p>
-      <w:pPr>
-        <w:numPr>
-          <w:numId w:val="4"/>
-          <w:ilvl w:val="0"/>
-        </w:numPr>
-      </w:pPr>
-      <w:r>
-        <w:t xml:space="preserve">things to keep in mind</w:t>
-      </w:r>
-    </w:p>
-    <w:p>
-      <w:pPr>
-        <w:numPr>
-          <w:numId w:val="4"/>
-          <w:ilvl w:val="0"/>
-        </w:numPr>
-      </w:pPr>
-      <w:r>
-        <w:t xml:space="preserve">running through SS to format as</w:t>
-      </w:r>
-      <w:r>
-        <w:t xml:space="preserve"> </w:t>
-      </w:r>
-      <w:r>
-        <w:rPr>
-          <w:rStyle w:val="VerbatimChar"/>
-        </w:rPr>
-        <w:t xml:space="preserve">.ss_new</w:t>
-      </w:r>
-      <w:r>
-        <w:t xml:space="preserve"> </w:t>
-      </w:r>
-      <w:r>
-        <w:t xml:space="preserve">files and renaming</w:t>
-      </w:r>
-    </w:p>
-    <w:bookmarkStart w:id="32" w:name="file-and-folder-setup"/>
-    <w:p>
-      <w:pPr>
-        <w:pStyle w:val="Heading2"/>
-      </w:pPr>
-      <w:r>
-        <w:t xml:space="preserve">File and folder setup</w:t>
+          <w:numId w:val="11"/>
+          <w:ilvl w:val="0"/>
+        </w:numPr>
+      </w:pPr>
+      <w:r>
+        <w:t xml:space="preserve">benefit of using one well tested and well-understood modeling framework (SS) i.e. benefit to playing with all the switches and understanding one framework well versus having many tools that we superficially understand (based on Rick's comments at the conference)</w:t>
+      </w:r>
+    </w:p>
+    <w:p>
+      <w:pPr>
+        <w:numPr>
+          <w:numId w:val="11"/>
+          <w:ilvl w:val="0"/>
+        </w:numPr>
+      </w:pPr>
+      <w:r>
+        <w:t xml:space="preserve">why we developed generic low-level functions and high-level functions</w:t>
+      </w:r>
+    </w:p>
+    <w:p>
+      <w:pPr>
+        <w:numPr>
+          <w:numId w:val="11"/>
+          <w:ilvl w:val="0"/>
+        </w:numPr>
+      </w:pPr>
+      <w:r>
+        <w:t xml:space="preserve">researchers are free to develop their own low- and high-level functions because in an open-source MIT(?) licensed R package, users are free to modify functions as needed</w:t>
+      </w:r>
+    </w:p>
+    <w:p>
+      <w:pPr>
+        <w:numPr>
+          <w:numId w:val="11"/>
+          <w:ilvl w:val="0"/>
+        </w:numPr>
+      </w:pPr>
+      <w:r>
+        <w:t xml:space="preserve">(these points are somewhat random at the moment)</w:t>
+      </w:r>
+    </w:p>
+    <w:bookmarkStart w:id="32" w:name="acknowledgements"/>
+    <w:p>
+      <w:pPr>
+        <w:pStyle w:val="Heading1"/>
+      </w:pPr>
+      <w:r>
+        <w:t xml:space="preserve">Acknowledgements</w:t>
       </w:r>
     </w:p>
     <w:bookmarkEnd w:id="32"/>
     <w:p>
       <w:pPr>
         <w:numPr>
-          <w:numId w:val="5"/>
-          <w:ilvl w:val="0"/>
-        </w:numPr>
-      </w:pPr>
-      <w:r>
-        <w:t xml:space="preserve">required files</w:t>
-      </w:r>
-    </w:p>
-    <w:p>
-      <w:pPr>
-        <w:numPr>
-          <w:numId w:val="5"/>
-          <w:ilvl w:val="0"/>
-        </w:numPr>
-      </w:pPr>
-      <w:r>
-        <w:t xml:space="preserve">Why we chose a flat-file structure</w:t>
-      </w:r>
-    </w:p>
-    <w:p>
-      <w:pPr>
-        <w:numPr>
-          <w:numId w:val="5"/>
-          <w:ilvl w:val="0"/>
-        </w:numPr>
-      </w:pPr>
-      <w:r>
-        <w:t xml:space="preserve">see vignette</w:t>
-      </w:r>
-    </w:p>
-    <w:bookmarkStart w:id="33" w:name="translating-research-questions-into-configuration-files"/>
-    <w:p>
-      <w:pPr>
-        <w:pStyle w:val="Heading2"/>
-      </w:pPr>
-      <w:r>
-        <w:t xml:space="preserve">Translating research questions into configuration files</w:t>
+          <w:numId w:val="12"/>
+          <w:ilvl w:val="0"/>
+        </w:numPr>
+      </w:pPr>
+      <w:r>
+        <w:t xml:space="preserve">funding: Fulbright Canada, NSERC, Simon Fraser University, many others...</w:t>
+      </w:r>
+    </w:p>
+    <w:p>
+      <w:pPr>
+        <w:numPr>
+          <w:numId w:val="12"/>
+          <w:ilvl w:val="0"/>
+        </w:numPr>
+      </w:pPr>
+      <w:r>
+        <w:t xml:space="preserve">discussions and advice: André Punt, Richard Methot, Ian Taylor, James Thorson, ...</w:t>
+      </w:r>
+    </w:p>
+    <w:p/>
+    <w:bookmarkStart w:id="33" w:name="figures"/>
+    <w:p>
+      <w:pPr>
+        <w:pStyle w:val="Heading1"/>
+      </w:pPr>
+      <w:r>
+        <w:t xml:space="preserve">Figures</w:t>
       </w:r>
     </w:p>
     <w:bookmarkEnd w:id="33"/>
-    <w:p>
-      <w:pPr>
-        <w:numPr>
-          <w:numId w:val="6"/>
-          <w:ilvl w:val="0"/>
-        </w:numPr>
-      </w:pPr>
-      <w:r>
-        <w:t xml:space="preserve">the (simple) research question (increasing or decreasing survey effort crossed with estimating M or fixing M)</w:t>
-      </w:r>
-    </w:p>
-    <w:p>
-      <w:pPr>
-        <w:numPr>
-          <w:numId w:val="6"/>
-          <w:ilvl w:val="0"/>
-        </w:numPr>
-      </w:pPr>
-      <w:r>
-        <w:t xml:space="preserve">indicate which arguments to adjust</w:t>
-      </w:r>
-    </w:p>
-    <w:bookmarkStart w:id="34" w:name="deterministic-model-testing"/>
-    <w:p>
-      <w:pPr>
-        <w:pStyle w:val="Heading2"/>
-      </w:pPr>
-      <w:r>
-        <w:t xml:space="preserve">Deterministic model testing</w:t>
-      </w:r>
-    </w:p>
-    <w:bookmarkEnd w:id="34"/>
-    <w:p>
-      <w:pPr>
-        <w:numPr>
-          <w:numId w:val="7"/>
-          <w:ilvl w:val="0"/>
-        </w:numPr>
-      </w:pPr>
-      <w:r>
-        <w:t xml:space="preserve">reduce recdevs, reduce sigma R, bias correction</w:t>
-      </w:r>
-    </w:p>
-    <w:p>
-      <w:pPr>
-        <w:numPr>
-          <w:numId w:val="7"/>
-          <w:ilvl w:val="0"/>
-        </w:numPr>
-      </w:pPr>
-      <w:r>
-        <w:t xml:space="preserve">what to plot, what to look for, how good is OK?</w:t>
-      </w:r>
-    </w:p>
-    <w:bookmarkStart w:id="35" w:name="output-analysis-and-visualization"/>
-    <w:p>
-      <w:pPr>
-        <w:pStyle w:val="Heading2"/>
-      </w:pPr>
-      <w:r>
-        <w:t xml:space="preserve">Output analysis and visualization</w:t>
-      </w:r>
-    </w:p>
-    <w:bookmarkEnd w:id="35"/>
-    <w:p>
-      <w:pPr>
-        <w:numPr>
-          <w:numId w:val="8"/>
-          <w:ilvl w:val="0"/>
-        </w:numPr>
-      </w:pPr>
-      <w:r>
-        <w:t xml:space="preserve">examples using the included functions</w:t>
-      </w:r>
-    </w:p>
-    <w:p>
-      <w:pPr>
-        <w:numPr>
-          <w:numId w:val="8"/>
-          <w:ilvl w:val="0"/>
-        </w:numPr>
-      </w:pPr>
-      <w:r>
-        <w:t xml:space="preserve">brief take home of what we'd conclude</w:t>
-      </w:r>
-    </w:p>
-    <w:bookmarkStart w:id="36" w:name="discussion"/>
-    <w:p>
-      <w:pPr>
-        <w:pStyle w:val="Heading1"/>
-      </w:pPr>
-      <w:r>
-        <w:t xml:space="preserve">Discussion</w:t>
-      </w:r>
-    </w:p>
-    <w:bookmarkEnd w:id="36"/>
-    <w:p>
-      <w:pPr>
-        <w:numPr>
-          <w:numId w:val="9"/>
-          <w:ilvl w:val="0"/>
-        </w:numPr>
-      </w:pPr>
-      <w:r>
-        <w:t xml:space="preserve">Other sections?</w:t>
-      </w:r>
-    </w:p>
-    <w:p>
-      <w:pPr>
-        <w:numPr>
-          <w:numId w:val="9"/>
-          <w:ilvl w:val="0"/>
-        </w:numPr>
-      </w:pPr>
-      <w:r>
-        <w:t xml:space="preserve">how we validated it</w:t>
-      </w:r>
-    </w:p>
-    <w:p>
-      <w:pPr>
-        <w:numPr>
-          <w:numId w:val="9"/>
-          <w:ilvl w:val="0"/>
-        </w:numPr>
-      </w:pPr>
-      <w:r>
-        <w:t xml:space="preserve">benefit of using one well tested and well-understood modeling framework (SS) (but disadvantages too) --- i.e. benefit to playing with all the switches and understanding one framework well versus having many tools that we superficially understand (based on Rick's comments at the conference)</w:t>
-      </w:r>
-    </w:p>
-    <w:p>
-      <w:pPr>
-        <w:numPr>
-          <w:numId w:val="9"/>
-          <w:ilvl w:val="0"/>
-        </w:numPr>
-      </w:pPr>
-      <w:r>
-        <w:t xml:space="preserve">why we developed generic low-level functions and higher level functions</w:t>
-      </w:r>
-    </w:p>
-    <w:p>
-      <w:pPr>
-        <w:numPr>
-          <w:numId w:val="9"/>
-          <w:ilvl w:val="0"/>
-        </w:numPr>
-      </w:pPr>
-      <w:r>
-        <w:t xml:space="preserve">but researchers are free to develop their own higher level functions</w:t>
-      </w:r>
-    </w:p>
-    <w:p>
-      <w:pPr>
-        <w:numPr>
-          <w:numId w:val="9"/>
-          <w:ilvl w:val="0"/>
-        </w:numPr>
-      </w:pPr>
-      <w:r>
-        <w:t xml:space="preserve">because in an open-source MIT(?) licensed R package, users are free to modify functions as needed</w:t>
-      </w:r>
-    </w:p>
-    <w:bookmarkStart w:id="37" w:name="how-ss3sim-complements-other-generic-stock-assessment-simulation-software"/>
-    <w:p>
-      <w:pPr>
-        <w:pStyle w:val="Heading2"/>
-      </w:pPr>
-      <w:r>
-        <w:t xml:space="preserve">How ss3sim complements other generic stock-assessment simulation software</w:t>
-      </w:r>
-    </w:p>
-    <w:bookmarkEnd w:id="37"/>
-    <w:p>
-      <w:pPr>
-        <w:numPr>
-          <w:numId w:val="10"/>
-          <w:ilvl w:val="0"/>
-        </w:numPr>
-      </w:pPr>
-      <w:r>
-        <w:t xml:space="preserve">focus on "generic" software, e.g. not software the just works for salmon simulation</w:t>
-      </w:r>
-    </w:p>
-    <w:p>
-      <w:r>
-        <w:rPr>
-          <w:i/>
-        </w:rPr>
-        <w:t xml:space="preserve">r4ss</w:t>
-      </w:r>
-    </w:p>
-    <w:p>
-      <w:pPr>
-        <w:numPr>
-          <w:numId w:val="11"/>
-          <w:ilvl w:val="0"/>
-        </w:numPr>
-      </w:pPr>
-      <w:r>
-        <w:t xml:space="preserve">Reference 11</w:t>
-      </w:r>
-    </w:p>
-    <w:p>
-      <w:pPr>
-        <w:numPr>
-          <w:numId w:val="11"/>
-          <w:ilvl w:val="0"/>
-        </w:numPr>
-      </w:pPr>
-      <w:r>
-        <w:t xml:space="preserve">r4ss has functions to facilitate aspects of simulations, mostly focused on reading and plotting output for stock assessment</w:t>
-      </w:r>
-    </w:p>
-    <w:p>
-      <w:pPr>
-        <w:numPr>
-          <w:numId w:val="11"/>
-          <w:ilvl w:val="0"/>
-        </w:numPr>
-      </w:pPr>
-      <w:r>
-        <w:t xml:space="preserve">ss3sim uses r4ss functions for some reading, writing, and bias adjustment</w:t>
-      </w:r>
-    </w:p>
-    <w:p>
-      <w:r>
-        <w:rPr>
-          <w:i/>
-        </w:rPr>
-        <w:t xml:space="preserve">FLR</w:t>
-      </w:r>
-    </w:p>
-    <w:p>
-      <w:pPr>
-        <w:numPr>
-          <w:numId w:val="12"/>
-          <w:ilvl w:val="0"/>
-        </w:numPr>
-      </w:pPr>
-      <w:r>
-        <w:t xml:space="preserve">Reference 12</w:t>
-      </w:r>
-      <w:r>
-        <w:t xml:space="preserve"> </w:t>
-      </w:r>
-      <w:r>
-        <w:t xml:space="preserve">for FLR and</w:t>
-      </w:r>
-      <w:r>
-        <w:t xml:space="preserve"> </w:t>
-      </w:r>
-      <w:r>
-        <w:t xml:space="preserve">Reference 13</w:t>
-      </w:r>
-      <w:r>
-        <w:t xml:space="preserve"> </w:t>
-      </w:r>
-      <w:r>
-        <w:t xml:space="preserve">for simulation in FLR</w:t>
-      </w:r>
-    </w:p>
-    <w:p>
-      <w:pPr>
-        <w:numPr>
-          <w:numId w:val="12"/>
-          <w:ilvl w:val="0"/>
-        </w:numPr>
-      </w:pPr>
-      <w:r>
-        <w:t xml:space="preserve">statistical catch-at-age only?</w:t>
-      </w:r>
-    </w:p>
-    <w:p>
-      <w:pPr>
-        <w:numPr>
-          <w:numId w:val="12"/>
-          <w:ilvl w:val="0"/>
-        </w:numPr>
-      </w:pPr>
-      <w:r>
-        <w:t xml:space="preserve">not integrated analysis, not SS</w:t>
-      </w:r>
-    </w:p>
-    <w:p>
-      <w:pPr>
-        <w:numPr>
-          <w:numId w:val="12"/>
-          <w:ilvl w:val="0"/>
-        </w:numPr>
-      </w:pPr>
-      <w:r>
-        <w:t xml:space="preserve">but particularly relevant to Europe</w:t>
-      </w:r>
-    </w:p>
-    <w:p>
-      <w:r>
-        <w:rPr>
-          <w:i/>
-        </w:rPr>
-        <w:t xml:space="preserve">"Hooilator"</w:t>
-      </w:r>
-    </w:p>
-    <w:p>
-      <w:pPr>
-        <w:numPr>
-          <w:numId w:val="13"/>
-          <w:ilvl w:val="0"/>
-        </w:numPr>
-      </w:pPr>
-      <w:r>
-        <w:t xml:space="preserve">http://fisherysimulation.codeplex.com, Windows only, GUI..., works on bootstrapped data only, therefore isn't as flexible as ss3sim. Used in:</w:t>
-      </w:r>
-    </w:p>
-    <w:p>
-      <w:pPr>
-        <w:numPr>
-          <w:numId w:val="14"/>
-          <w:ilvl w:val="1"/>
-        </w:numPr>
-      </w:pPr>
-      <w:r>
-        <w:t xml:space="preserve">Reference 6</w:t>
-      </w:r>
-    </w:p>
-    <w:p>
-      <w:pPr>
-        <w:numPr>
-          <w:numId w:val="14"/>
-          <w:ilvl w:val="1"/>
-        </w:numPr>
-      </w:pPr>
-      <w:r>
-        <w:t xml:space="preserve">Reference 3</w:t>
-      </w:r>
-    </w:p>
-    <w:p>
-      <w:pPr>
-        <w:numPr>
-          <w:numId w:val="14"/>
-          <w:ilvl w:val="1"/>
-        </w:numPr>
-      </w:pPr>
-      <w:r>
-        <w:t xml:space="preserve">Reference 2</w:t>
-      </w:r>
-    </w:p>
-    <w:bookmarkStart w:id="38" w:name="research-opportunities-with-ss3sim"/>
-    <w:p>
-      <w:pPr>
-        <w:pStyle w:val="Heading2"/>
-      </w:pPr>
-      <w:r>
-        <w:t xml:space="preserve">Research opportunities with ss3sim</w:t>
-      </w:r>
-    </w:p>
-    <w:bookmarkEnd w:id="38"/>
-    <w:p>
-      <w:pPr>
-        <w:numPr>
-          <w:numId w:val="15"/>
-          <w:ilvl w:val="0"/>
-        </w:numPr>
-      </w:pPr>
-      <w:r>
-        <w:t xml:space="preserve">there are lots, we should brainstorm some key ones</w:t>
-      </w:r>
-    </w:p>
-    <w:bookmarkStart w:id="39" w:name="acknowledgements"/>
-    <w:p>
-      <w:pPr>
-        <w:pStyle w:val="Heading1"/>
-      </w:pPr>
-      <w:r>
-        <w:t xml:space="preserve">Acknowledgements</w:t>
-      </w:r>
-    </w:p>
-    <w:bookmarkEnd w:id="39"/>
-    <w:p>
-      <w:pPr>
-        <w:numPr>
-          <w:numId w:val="16"/>
-          <w:ilvl w:val="0"/>
-        </w:numPr>
-      </w:pPr>
-      <w:r>
-        <w:t xml:space="preserve">funding: Fulbright Canada, NSERC, Simon Fraser University, many others...</w:t>
-      </w:r>
-    </w:p>
-    <w:p>
-      <w:pPr>
-        <w:numPr>
-          <w:numId w:val="16"/>
-          <w:ilvl w:val="0"/>
-        </w:numPr>
-      </w:pPr>
-      <w:r>
-        <w:t xml:space="preserve">discussions and advice: André Punt, Richard Methot, Ian Taylor, James Thorson, ...</w:t>
-      </w:r>
-    </w:p>
-    <w:p/>
-    <w:bookmarkStart w:id="40" w:name="figures"/>
-    <w:p>
-      <w:pPr>
-        <w:pStyle w:val="Heading1"/>
-      </w:pPr>
-      <w:r>
-        <w:t xml:space="preserve">Figures</w:t>
-      </w:r>
-    </w:p>
-    <w:bookmarkEnd w:id="40"/>
     <w:p>
       <w:r>
         <w:drawing>
@@ -1034,7 +904,7 @@
                     </pic:cNvPicPr>
                   </pic:nvPicPr>
                   <pic:blipFill>
-                    <a:blip r:embed="rId41"/>
+                    <a:blip r:embed="rId34"/>
                     <a:stretch>
                       <a:fillRect/>
                     </a:stretch>
@@ -1094,7 +964,7 @@
       </w:r>
     </w:p>
     <w:p/>
-    <w:bookmarkStart w:id="42" w:name="tables"/>
+    <w:bookmarkStart w:id="35" w:name="tables"/>
     <w:p>
       <w:pPr>
         <w:pStyle w:val="Heading1"/>
@@ -1103,437 +973,14 @@
         <w:t xml:space="preserve">Tables</w:t>
       </w:r>
     </w:p>
-    <w:bookmarkEnd w:id="42"/>
-    <w:p>
-      <w:r>
-        <w:t xml:space="preserve">Table 1: User-facing ss3sim functions and a description of their purpose. This is now a bit redundant with Fig. 1, the main body text, and the package documentation itself.</w:t>
-      </w:r>
-    </w:p>
-    <w:tbl>
-      <w:tblPr>
-        <w:tblStyle w:val="TableNormal"/>
-      </w:tblPr>
-      <w:tblGrid>
-        <w:gridCol w:w="2530"/>
-        <w:gridCol w:w="4510"/>
-      </w:tblGrid>
-      <w:tr>
-        <w:tc>
-          <w:tcPr>
-            <w:tcBorders>
-              <w:bottom w:val="single"/>
-            </w:tcBorders>
-            <w:vAlign w:val="bottom"/>
-          </w:tcPr>
-          <w:p>
-            <w:pPr>
-              <w:jc w:val="left"/>
-            </w:pPr>
-            <w:r>
-              <w:t xml:space="preserve">Function name</w:t>
-            </w:r>
-          </w:p>
-        </w:tc>
-        <w:tc>
-          <w:tcPr>
-            <w:tcBorders>
-              <w:bottom w:val="single"/>
-            </w:tcBorders>
-            <w:vAlign w:val="bottom"/>
-          </w:tcPr>
-          <w:p>
-            <w:pPr>
-              <w:jc w:val="left"/>
-            </w:pPr>
-            <w:r>
-              <w:t xml:space="preserve">Description</w:t>
-            </w:r>
-          </w:p>
-        </w:tc>
-      </w:tr>
-      <w:tr>
-        <w:tc>
-          <w:p>
-            <w:pPr>
-              <w:jc w:val="left"/>
-            </w:pPr>
-            <w:r>
-              <w:rPr>
-                <w:rStyle w:val="VerbatimChar"/>
-              </w:rPr>
-              <w:t xml:space="preserve">change_f</w:t>
-            </w:r>
-          </w:p>
-        </w:tc>
-        <w:tc>
-          <w:p>
-            <w:pPr>
-              <w:jc w:val="left"/>
-            </w:pPr>
-            <w:r>
-              <w:t xml:space="preserve">Changes the fishing mortality</w:t>
-            </w:r>
-          </w:p>
-        </w:tc>
-      </w:tr>
-      <w:tr>
-        <w:tc>
-          <w:p>
-            <w:pPr>
-              <w:jc w:val="left"/>
-            </w:pPr>
-            <w:r>
-              <w:rPr>
-                <w:rStyle w:val="VerbatimChar"/>
-              </w:rPr>
-              <w:t xml:space="preserve">change_m</w:t>
-            </w:r>
-          </w:p>
-        </w:tc>
-        <w:tc>
-          <w:p>
-            <w:pPr>
-              <w:jc w:val="left"/>
-            </w:pPr>
-            <w:r>
-              <w:t xml:space="preserve">Adds time-varying natural mortality features</w:t>
-            </w:r>
-          </w:p>
-        </w:tc>
-      </w:tr>
-      <w:tr>
-        <w:tc>
-          <w:p>
-            <w:pPr>
-              <w:jc w:val="left"/>
-            </w:pPr>
-            <w:r>
-              <w:rPr>
-                <w:rStyle w:val="VerbatimChar"/>
-              </w:rPr>
-              <w:t xml:space="preserve">change_growth</w:t>
-            </w:r>
-          </w:p>
-        </w:tc>
-        <w:tc>
-          <w:p>
-            <w:pPr>
-              <w:jc w:val="left"/>
-            </w:pPr>
-            <w:r>
-              <w:t xml:space="preserve">Adds time-varying growth features</w:t>
-            </w:r>
-          </w:p>
-        </w:tc>
-      </w:tr>
-      <w:tr>
-        <w:tc>
-          <w:p>
-            <w:pPr>
-              <w:jc w:val="left"/>
-            </w:pPr>
-            <w:r>
-              <w:rPr>
-                <w:rStyle w:val="VerbatimChar"/>
-              </w:rPr>
-              <w:t xml:space="preserve">change_sel</w:t>
-            </w:r>
-          </w:p>
-        </w:tc>
-        <w:tc>
-          <w:p>
-            <w:pPr>
-              <w:jc w:val="left"/>
-            </w:pPr>
-            <w:r>
-              <w:t xml:space="preserve">Adds time-varying selectivity</w:t>
-            </w:r>
-          </w:p>
-        </w:tc>
-      </w:tr>
-      <w:tr>
-        <w:tc>
-          <w:p>
-            <w:pPr>
-              <w:jc w:val="left"/>
-            </w:pPr>
-            <w:r>
-              <w:rPr>
-                <w:rStyle w:val="VerbatimChar"/>
-              </w:rPr>
-              <w:t xml:space="preserve">change_e</w:t>
-            </w:r>
-          </w:p>
-        </w:tc>
-        <w:tc>
-          <w:p>
-            <w:pPr>
-              <w:jc w:val="left"/>
-            </w:pPr>
-            <w:r>
-              <w:t xml:space="preserve">Controls what and how parameters are estimated</w:t>
-            </w:r>
-          </w:p>
-        </w:tc>
-      </w:tr>
-      <w:tr>
-        <w:tc>
-          <w:p>
-            <w:pPr>
-              <w:jc w:val="left"/>
-            </w:pPr>
-            <w:r>
-              <w:rPr>
-                <w:rStyle w:val="VerbatimChar"/>
-              </w:rPr>
-              <w:t xml:space="preserve">change_lcomp</w:t>
-            </w:r>
-          </w:p>
-        </w:tc>
-        <w:tc>
-          <w:p>
-            <w:pPr>
-              <w:jc w:val="left"/>
-            </w:pPr>
-            <w:r>
-              <w:t xml:space="preserve">Controls how length composition data are sampled</w:t>
-            </w:r>
-          </w:p>
-        </w:tc>
-      </w:tr>
-      <w:tr>
-        <w:tc>
-          <w:p>
-            <w:pPr>
-              <w:jc w:val="left"/>
-            </w:pPr>
-            <w:r>
-              <w:rPr>
-                <w:rStyle w:val="VerbatimChar"/>
-              </w:rPr>
-              <w:t xml:space="preserve">change_agecomp</w:t>
-            </w:r>
-          </w:p>
-        </w:tc>
-        <w:tc>
-          <w:p>
-            <w:pPr>
-              <w:jc w:val="left"/>
-            </w:pPr>
-            <w:r>
-              <w:t xml:space="preserve">Controls how age composition data are sampled</w:t>
-            </w:r>
-          </w:p>
-        </w:tc>
-      </w:tr>
-      <w:tr>
-        <w:tc>
-          <w:p>
-            <w:pPr>
-              <w:jc w:val="left"/>
-            </w:pPr>
-            <w:r>
-              <w:rPr>
-                <w:rStyle w:val="VerbatimChar"/>
-              </w:rPr>
-              <w:t xml:space="preserve">change_index</w:t>
-            </w:r>
-          </w:p>
-        </w:tc>
-        <w:tc>
-          <w:p>
-            <w:pPr>
-              <w:jc w:val="left"/>
-            </w:pPr>
-            <w:r>
-              <w:t xml:space="preserve">Controls how the fishery and survey indices operate</w:t>
-            </w:r>
-          </w:p>
-        </w:tc>
-      </w:tr>
-      <w:tr>
-        <w:tc>
-          <w:p>
-            <w:pPr>
-              <w:jc w:val="left"/>
-            </w:pPr>
-            <w:r>
-              <w:rPr>
-                <w:rStyle w:val="VerbatimChar"/>
-              </w:rPr>
-              <w:t xml:space="preserve">change_rec_devs</w:t>
-            </w:r>
-          </w:p>
-        </w:tc>
-        <w:tc>
-          <w:p>
-            <w:pPr>
-              <w:jc w:val="left"/>
-            </w:pPr>
-            <w:r>
-              <w:t xml:space="preserve">Substitutes recruitment deviations</w:t>
-            </w:r>
-          </w:p>
-        </w:tc>
-      </w:tr>
-      <w:tr>
-        <w:tc>
-          <w:p>
-            <w:pPr>
-              <w:jc w:val="left"/>
-            </w:pPr>
-            <w:r>
-              <w:rPr>
-                <w:rStyle w:val="VerbatimChar"/>
-              </w:rPr>
-              <w:t xml:space="preserve">change_retro</w:t>
-            </w:r>
-          </w:p>
-        </w:tc>
-        <w:tc>
-          <w:p>
-            <w:pPr>
-              <w:jc w:val="left"/>
-            </w:pPr>
-            <w:r>
-              <w:t xml:space="preserve">Controls the number of years to discard for a retrospective analysis</w:t>
-            </w:r>
-          </w:p>
-        </w:tc>
-      </w:tr>
-      <w:tr>
-        <w:tc>
-          <w:p>
-            <w:pPr>
-              <w:jc w:val="left"/>
-            </w:pPr>
-            <w:r>
-              <w:rPr>
-                <w:rStyle w:val="VerbatimChar"/>
-              </w:rPr>
-              <w:t xml:space="preserve">run_ss3sim</w:t>
-            </w:r>
-          </w:p>
-        </w:tc>
-        <w:tc>
-          <w:p>
-            <w:pPr>
-              <w:jc w:val="left"/>
-            </w:pPr>
-            <w:r>
-              <w:t xml:space="preserve">Master function that runs an ss3sim simulation</w:t>
-            </w:r>
-          </w:p>
-        </w:tc>
-      </w:tr>
-      <w:tr>
-        <w:tc>
-          <w:p>
-            <w:pPr>
-              <w:jc w:val="left"/>
-            </w:pPr>
-            <w:r>
-              <w:rPr>
-                <w:rStyle w:val="VerbatimChar"/>
-              </w:rPr>
-              <w:t xml:space="preserve">run_fish600</w:t>
-            </w:r>
-          </w:p>
-        </w:tc>
-        <w:tc>
-          <w:p>
-            <w:pPr>
-              <w:jc w:val="left"/>
-            </w:pPr>
-            <w:r>
-              <w:t xml:space="preserve">Wrapper function that facilitates one particular simulation setup</w:t>
-            </w:r>
-          </w:p>
-        </w:tc>
-      </w:tr>
-      <w:tr>
-        <w:tc>
-          <w:p>
-            <w:pPr>
-              <w:jc w:val="left"/>
-            </w:pPr>
-            <w:r>
-              <w:rPr>
-                <w:rStyle w:val="VerbatimChar"/>
-              </w:rPr>
-              <w:t xml:space="preserve">get_results_all</w:t>
-            </w:r>
-          </w:p>
-        </w:tc>
-        <w:tc>
-          <w:p>
-            <w:pPr>
-              <w:jc w:val="left"/>
-            </w:pPr>
-            <w:r>
-              <w:t xml:space="preserve">Extract results from a series of scenarios</w:t>
-            </w:r>
-          </w:p>
-        </w:tc>
-      </w:tr>
-      <w:tr>
-        <w:tc>
-          <w:p>
-            <w:pPr>
-              <w:jc w:val="left"/>
-            </w:pPr>
-            <w:r>
-              <w:rPr>
-                <w:rStyle w:val="VerbatimChar"/>
-              </w:rPr>
-              <w:t xml:space="preserve">get_results_scenario</w:t>
-            </w:r>
-          </w:p>
-        </w:tc>
-        <w:tc>
-          <w:p>
-            <w:pPr>
-              <w:jc w:val="left"/>
-            </w:pPr>
-            <w:r>
-              <w:t xml:space="preserve">Extract the results for a single scenario</w:t>
-            </w:r>
-          </w:p>
-        </w:tc>
-      </w:tr>
-      <w:tr>
-        <w:tc>
-          <w:p>
-            <w:pPr>
-              <w:jc w:val="left"/>
-            </w:pPr>
-            <w:r>
-              <w:rPr>
-                <w:rStyle w:val="VerbatimChar"/>
-              </w:rPr>
-              <w:t xml:space="preserve">plotting functions!!</w:t>
-            </w:r>
-          </w:p>
-        </w:tc>
-        <w:tc>
-          <w:p>
-            <w:pPr>
-              <w:jc w:val="left"/>
-            </w:pPr>
-            <w:r>
-              <w:t xml:space="preserve">Plot the output...</w:t>
-            </w:r>
-          </w:p>
-        </w:tc>
-      </w:tr>
-    </w:tbl>
-    <w:p>
-      <w:r>
-        <w:t xml:space="preserve">Table X: Comparison with related software? - maybe a table with the possible columns: software, reference, platform (e.g. R, GUI...), Short description/comparison, examples of papers using it</w:t>
+    <w:bookmarkEnd w:id="35"/>
+    <w:p>
+      <w:r>
+        <w:t xml:space="preserve">Table X: Comparison with related software? Possible columns: software, reference, platform (e.g. R, GUI...), short description/comparison, examples of papers using it</w:t>
       </w:r>
     </w:p>
     <w:p/>
-    <w:bookmarkStart w:id="43" w:name="references"/>
+    <w:bookmarkStart w:id="36" w:name="references"/>
     <w:p>
       <w:pPr>
         <w:pStyle w:val="Heading1"/>
@@ -1542,7 +989,7 @@
         <w:t xml:space="preserve">References</w:t>
       </w:r>
     </w:p>
-    <w:bookmarkEnd w:id="43"/>
+    <w:bookmarkEnd w:id="36"/>
     <w:p>
       <w:r>
         <w:t xml:space="preserve">1. Hilborn RW, Walters C (1992) Quantitative Fisheries Stock Assessment: Choice, Dynamics, and Uncertainty. London: Chapman and Hall.</w:t>
@@ -1590,7 +1037,7 @@
       <w:r>
         <w:t xml:space="preserve"> </w:t>
       </w:r>
-      <w:hyperlink r:id="rId44">
+      <w:hyperlink r:id="rId37">
         <w:r>
           <w:rPr>
             <w:rStyle w:val="Link"/>
@@ -1614,7 +1061,7 @@
       <w:r>
         <w:t xml:space="preserve"> </w:t>
       </w:r>
-      <w:hyperlink r:id="rId45">
+      <w:hyperlink r:id="rId38">
         <w:r>
           <w:rPr>
             <w:rStyle w:val="Link"/>
@@ -1647,7 +1094,7 @@
 <file path=word/numbering.xml><?xml version="1.0" encoding="utf-8"?>
 <w:numbering xmlns:w="http://schemas.openxmlformats.org/wordprocessingml/2006/main">
   <w:abstractNum w:abstractNumId="0">
-    <w:nsid w:val="4263fc41"/>
+    <w:nsid w:val="96929b30"/>
     <w:multiLevelType w:val="multilevel"/>
     <w:lvl w:ilvl="0">
       <w:numFmt w:val="bullet"/>
@@ -1727,8 +1174,8 @@
       </w:pPr>
     </w:lvl>
   </w:abstractNum>
-  <w:abstractNum w:abstractNumId="3">
-    <w:nsid w:val="f6cb6bd4"/>
+  <w:abstractNum w:abstractNumId="2">
+    <w:nsid w:val="220259a8"/>
     <w:multiLevelType w:val="multilevel"/>
     <w:lvl w:ilvl="0">
       <w:numFmt w:val="bullet"/>
@@ -1808,8 +1255,8 @@
       </w:pPr>
     </w:lvl>
   </w:abstractNum>
-  <w:abstractNum w:abstractNumId="2">
-    <w:nsid w:val="c51e1386"/>
+  <w:abstractNum w:abstractNumId="3">
+    <w:nsid w:val="fe79cf97"/>
     <w:multiLevelType w:val="multilevel"/>
     <w:lvl w:ilvl="0">
       <w:start w:val="1"/>
@@ -1901,6 +1348,27 @@
   </w:num>
   <w:num w:numId="2">
     <w:abstractNumId w:val="2"/>
+  </w:num>
+  <w:num w:numId="3">
+    <w:abstractNumId w:val="2"/>
+  </w:num>
+  <w:num w:numId="4">
+    <w:abstractNumId w:val="2"/>
+  </w:num>
+  <w:num w:numId="5">
+    <w:abstractNumId w:val="2"/>
+  </w:num>
+  <w:num w:numId="6">
+    <w:abstractNumId w:val="2"/>
+  </w:num>
+  <w:num w:numId="7">
+    <w:abstractNumId w:val="2"/>
+  </w:num>
+  <w:num w:numId="8">
+    <w:abstractNumId w:val="2"/>
+  </w:num>
+  <w:num w:numId="9">
+    <w:abstractNumId w:val="3"/>
     <w:lvlOverride w:ilvl="0">
       <w:startOverride w:val="1"/>
     </w:lvlOverride>
@@ -1923,68 +1391,14 @@
       <w:startOverride w:val="1"/>
     </w:lvlOverride>
   </w:num>
-  <w:num w:numId="3">
-    <w:abstractNumId w:val="3"/>
-  </w:num>
-  <w:num w:numId="4">
-    <w:abstractNumId w:val="3"/>
-  </w:num>
-  <w:num w:numId="5">
-    <w:abstractNumId w:val="3"/>
-  </w:num>
-  <w:num w:numId="6">
-    <w:abstractNumId w:val="3"/>
-  </w:num>
-  <w:num w:numId="7">
-    <w:abstractNumId w:val="3"/>
-  </w:num>
-  <w:num w:numId="8">
-    <w:abstractNumId w:val="3"/>
-  </w:num>
-  <w:num w:numId="9">
-    <w:abstractNumId w:val="3"/>
-  </w:num>
   <w:num w:numId="10">
-    <w:abstractNumId w:val="3"/>
+    <w:abstractNumId w:val="2"/>
   </w:num>
   <w:num w:numId="11">
-    <w:abstractNumId w:val="3"/>
+    <w:abstractNumId w:val="2"/>
   </w:num>
   <w:num w:numId="12">
-    <w:abstractNumId w:val="3"/>
-  </w:num>
-  <w:num w:numId="13">
-    <w:abstractNumId w:val="3"/>
-  </w:num>
-  <w:num w:numId="14">
     <w:abstractNumId w:val="2"/>
-    <w:lvlOverride w:ilvl="0">
-      <w:startOverride w:val="1"/>
-    </w:lvlOverride>
-    <w:lvlOverride w:ilvl="1">
-      <w:startOverride w:val="1"/>
-    </w:lvlOverride>
-    <w:lvlOverride w:ilvl="2">
-      <w:startOverride w:val="1"/>
-    </w:lvlOverride>
-    <w:lvlOverride w:ilvl="3">
-      <w:startOverride w:val="1"/>
-    </w:lvlOverride>
-    <w:lvlOverride w:ilvl="4">
-      <w:startOverride w:val="1"/>
-    </w:lvlOverride>
-    <w:lvlOverride w:ilvl="5">
-      <w:startOverride w:val="1"/>
-    </w:lvlOverride>
-    <w:lvlOverride w:ilvl="6">
-      <w:startOverride w:val="1"/>
-    </w:lvlOverride>
-  </w:num>
-  <w:num w:numId="15">
-    <w:abstractNumId w:val="3"/>
-  </w:num>
-  <w:num w:numId="16">
-    <w:abstractNumId w:val="3"/>
   </w:num>
 </w:numbering>
 </file>

</xml_diff>

<commit_message>
Edit ms; add references
</commit_message>
<xml_diff>
--- a/inst/ms/ss3sim-ms.docx
+++ b/inst/ms/ss3sim-ms.docx
@@ -88,16 +88,25 @@
         <w:t xml:space="preserve"> </w:t>
       </w:r>
       <w:r>
-        <w:t xml:space="preserve">[1]</w:t>
-      </w:r>
-      <w:r>
-        <w:t xml:space="preserve">. With simulation, we can evaluate the precision and bias of complex assessment methods in a controlled environment where we know the true state of nature (REFs). Recently, simulation studies have been key to improving strategies for dealing with, for example, time-varying natural mortality</w:t>
-      </w:r>
-      <w:r>
-        <w:t xml:space="preserve"> </w:t>
-      </w:r>
-      <w:r>
-        <w:t xml:space="preserve">[2–4]</w:t>
+        <w:t xml:space="preserve">[1–4]</w:t>
+      </w:r>
+      <w:r>
+        <w:t xml:space="preserve">. With simulation, we can evaluate the precision and bias of complex assessment methods in a controlled environment where we know the true state of nature</w:t>
+      </w:r>
+      <w:r>
+        <w:t xml:space="preserve"> </w:t>
+      </w:r>
+      <w:r>
+        <w:t xml:space="preserve">[2]</w:t>
+      </w:r>
+      <w:r>
+        <w:t xml:space="preserve">. Recently, simulation studies have been key to improving strategies for dealing with, for example, time-varying natural mortality</w:t>
+      </w:r>
+      <w:r>
+        <w:t xml:space="preserve"> </w:t>
+      </w:r>
+      <w:r>
+        <w:t xml:space="preserve">[5–7]</w:t>
       </w:r>
       <w:r>
         <w:t xml:space="preserve">, uncertainty in steepness of the stock-recruit relationship</w:t>
@@ -106,7 +115,7 @@
         <w:t xml:space="preserve"> </w:t>
       </w:r>
       <w:r>
-        <w:t xml:space="preserve">[5]</w:t>
+        <w:t xml:space="preserve">[8]</w:t>
       </w:r>
       <w:r>
         <w:t xml:space="preserve">, and uncertainty in stock productivity</w:t>
@@ -115,7 +124,48 @@
         <w:t xml:space="preserve"> </w:t>
       </w:r>
       <w:r>
-        <w:t xml:space="preserve">[6]</w:t>
+        <w:t xml:space="preserve">[9]</w:t>
+      </w:r>
+      <w:r>
+        <w:t xml:space="preserve">. [not necessarily the best examples]</w:t>
+      </w:r>
+    </w:p>
+    <w:p>
+      <w:r>
+        <w:t xml:space="preserve">Stock Synthesis</w:t>
+      </w:r>
+      <w:r>
+        <w:t xml:space="preserve"> </w:t>
+      </w:r>
+      <w:r>
+        <w:t xml:space="preserve">[10]</w:t>
+      </w:r>
+      <w:r>
+        <w:t xml:space="preserve">, is a widely-used stock-assessment framework. It implements statistical age-structured population dynamics modeling using a wide range of minimally-processed data</w:t>
+      </w:r>
+      <w:r>
+        <w:t xml:space="preserve"> </w:t>
+      </w:r>
+      <w:r>
+        <w:t xml:space="preserve">[10,11]</w:t>
+      </w:r>
+      <w:r>
+        <w:t xml:space="preserve">. By using this framework, individuals conducting stock assessments and peer reviewers can focus on the underlying science, instead of the model code</w:t>
+      </w:r>
+      <w:r>
+        <w:t xml:space="preserve"> </w:t>
+      </w:r>
+      <w:r>
+        <w:t xml:space="preserve">[10]</w:t>
+      </w:r>
+      <w:r>
+        <w:t xml:space="preserve">. Owing to these advantages, SS3 (the third version of the software) is one of the world's most commonly-used stock-assessment tools, particularly in the United States and Australia, where it has been used in 35 and 12 stock assessments, respectively, as of 2012</w:t>
+      </w:r>
+      <w:r>
+        <w:t xml:space="preserve"> </w:t>
+      </w:r>
+      <w:r>
+        <w:t xml:space="preserve">[10]</w:t>
       </w:r>
       <w:r>
         <w:t xml:space="preserve">.</w:t>
@@ -123,60 +173,19 @@
     </w:p>
     <w:p>
       <w:r>
-        <w:t xml:space="preserve">Stock Synthesis</w:t>
-      </w:r>
-      <w:r>
-        <w:t xml:space="preserve"> </w:t>
-      </w:r>
-      <w:r>
-        <w:t xml:space="preserve">[7]</w:t>
-      </w:r>
-      <w:r>
-        <w:t xml:space="preserve">, is a widely-used stock-assessment framework. It implements statistical age-structured population dynamics models using a wide range of minimally-processed data</w:t>
-      </w:r>
-      <w:r>
-        <w:t xml:space="preserve"> </w:t>
-      </w:r>
-      <w:r>
-        <w:t xml:space="preserve">[7,8]</w:t>
-      </w:r>
-      <w:r>
-        <w:t xml:space="preserve">. By using this framework, individuals conducting stock assessments and peer reviewers can focus on the underlying science, instead of the model code</w:t>
-      </w:r>
-      <w:r>
-        <w:t xml:space="preserve"> </w:t>
-      </w:r>
-      <w:r>
-        <w:t xml:space="preserve">[7]</w:t>
-      </w:r>
-      <w:r>
-        <w:t xml:space="preserve">. Owing to these advantages, SS3 (the third version of the software) is one of the world's most commonly-used stock-assessment tools, particularly in the United States and Australia, where it has been used in 35 and 12 stock assessments, respectively, as of 2012</w:t>
-      </w:r>
-      <w:r>
-        <w:t xml:space="preserve"> </w:t>
-      </w:r>
-      <w:r>
-        <w:t xml:space="preserve">[7]</w:t>
-      </w:r>
-      <w:r>
-        <w:t xml:space="preserve">.</w:t>
-      </w:r>
-    </w:p>
-    <w:p>
-      <w:r>
         <w:t xml:space="preserve">Although SS is increasingly a standard for fisheries stock assessment, and the programming language R</w:t>
       </w:r>
       <w:r>
         <w:t xml:space="preserve"> </w:t>
       </w:r>
       <w:r>
-        <w:t xml:space="preserve">[9]</w:t>
-      </w:r>
-      <w:r>
-        <w:t xml:space="preserve"> </w:t>
-      </w:r>
-      <w:r>
-        <w:t xml:space="preserve">has become the standard for statistical computing and visualization, we lack a generalized framework to link these components in a simulation context. Here, we introduce ss3sim, an R package that facilitates large-scale, rapid, and reproducible stock-assessment simulation with the widely-used SS framework. We begin by outlining the general philosophy of ss3sim and describing its functions. We then demonstrate the software by developing a simple example. We conclude by discussing how ss3sim complements other stock assessment simulation software and outlining research questions our accessible and general SS simulation framework could address.</w:t>
+        <w:t xml:space="preserve">[12]</w:t>
+      </w:r>
+      <w:r>
+        <w:t xml:space="preserve"> </w:t>
+      </w:r>
+      <w:r>
+        <w:t xml:space="preserve">has become the standard for statistical computing and visualization, we lack a generalized framework to link these components in a simulation context. Here, we introduce ss3sim, an R package that facilitates large-scale, rapid, and reproducible stock-assessment simulation with the widely-used SS framework. We begin by outlining the general structure of ss3sim and describing its functions. We then demonstrate the software by developing a simple example. We conclude by discussing how ss3sim complements other stock assessment simulation software and outlining research questions our accessible and general SS simulation framework could address.</w:t>
       </w:r>
     </w:p>
     <w:bookmarkStart w:id="24" w:name="the-ss3sim-framework"/>
@@ -221,7 +230,19 @@
         <w:t xml:space="preserve"> </w:t>
       </w:r>
       <w:r>
-        <w:t xml:space="preserve">(OM) to refer to the model that represents the underlying true dynamics of the system (REF). We use the term</w:t>
+        <w:t xml:space="preserve">(OM)</w:t>
+      </w:r>
+      <w:r>
+        <w:t xml:space="preserve"> </w:t>
+      </w:r>
+      <w:r>
+        <w:t xml:space="preserve">[13]</w:t>
+      </w:r>
+      <w:r>
+        <w:t xml:space="preserve"> </w:t>
+      </w:r>
+      <w:r>
+        <w:t xml:space="preserve">to refer to the model that represents the underlying true dynamics of the system (REF). We use the term</w:t>
       </w:r>
       <w:r>
         <w:t xml:space="preserve"> </w:t>
@@ -362,7 +383,7 @@
         <w:t xml:space="preserve"> </w:t>
       </w:r>
       <w:r>
-        <w:t xml:space="preserve">[10]</w:t>
+        <w:t xml:space="preserve">[14]</w:t>
       </w:r>
       <w:r>
         <w:t xml:space="preserve">. Second, ss3sim allows simulations to be deployed across multiple computers or computer cores. Third, the package provides a number of functions to quickly visualize simulation output. Access to quick visualization tools means that users are more likely to graphically explore their models and are therefore more likely to detect errors and understand their simulation output as they introduce complexity. Finally, ss3sim minimizes the amount of bookkeeping code that researchers have to write so that they can concentrate on the science itself.</w:t>
@@ -660,7 +681,7 @@
         </w:numPr>
       </w:pPr>
       <w:r>
-        <w:t xml:space="preserve">Reference 11</w:t>
+        <w:t xml:space="preserve">Reference 15</w:t>
       </w:r>
     </w:p>
     <w:p>
@@ -701,7 +722,7 @@
         </w:numPr>
       </w:pPr>
       <w:r>
-        <w:t xml:space="preserve">Reference 12</w:t>
+        <w:t xml:space="preserve">Reference 16</w:t>
       </w:r>
       <w:r>
         <w:t xml:space="preserve"> </w:t>
@@ -713,7 +734,7 @@
         <w:t xml:space="preserve"> </w:t>
       </w:r>
       <w:r>
-        <w:t xml:space="preserve">Reference 13</w:t>
+        <w:t xml:space="preserve">Reference 17</w:t>
       </w:r>
       <w:r>
         <w:t xml:space="preserve"> </w:t>
@@ -782,7 +803,7 @@
         </w:numPr>
       </w:pPr>
       <w:r>
-        <w:t xml:space="preserve">Reference 5</w:t>
+        <w:t xml:space="preserve">Reference 8</w:t>
       </w:r>
     </w:p>
     <w:p>
@@ -793,7 +814,7 @@
         </w:numPr>
       </w:pPr>
       <w:r>
-        <w:t xml:space="preserve">Reference 14</w:t>
+        <w:t xml:space="preserve">Reference 18</w:t>
       </w:r>
     </w:p>
     <w:p>
@@ -804,7 +825,7 @@
         </w:numPr>
       </w:pPr>
       <w:r>
-        <w:t xml:space="preserve">Reference 2</w:t>
+        <w:t xml:space="preserve">Reference 5</w:t>
       </w:r>
     </w:p>
     <w:bookmarkStart w:id="30" w:name="research-opportunities-with-ss3sim"/>
@@ -987,47 +1008,62 @@
     <w:bookmarkEnd w:id="35"/>
     <w:p>
       <w:r>
-        <w:t xml:space="preserve">1. Hilborn RW, Walters C (1992) Quantitative Fisheries Stock Assessment: Choice, Dynamics, and Uncertainty. London: Chapman and Hall.</w:t>
-      </w:r>
-    </w:p>
-    <w:p>
-      <w:r>
-        <w:t xml:space="preserve">2. Lee H-H, Maunder MN, Piner KR, Methot RD (2011) Estimating natural mortality within a fisheries stock assessment model: An evaluation using simulation analysis based on twelve stock assessments. Fisheries Research 109: 89–94.</w:t>
-      </w:r>
-    </w:p>
-    <w:p>
-      <w:r>
-        <w:t xml:space="preserve">3. Jiao Y, Smith EP, O’Reilly R, Orth DJ (2012) Modelling non-stationary natural mortality in catch-at-age models. ICES Journal of Marine Science 69: 105–118.</w:t>
-      </w:r>
-    </w:p>
-    <w:p>
-      <w:r>
-        <w:t xml:space="preserve">4. Deroba JJ, Schueller AM (2013) Performance of stock assessments with misspecified age- and time-varying natural mortality. Fisheries Research 146: 27–40.</w:t>
-      </w:r>
-    </w:p>
-    <w:p>
-      <w:r>
-        <w:t xml:space="preserve">5. Lee H-H, Maunder MN, Piner KR, Methot RD (2012) Can steepness of the stock-recruitment relationship be estimated in fishery stock assessment models?. Fisheries Research 125–126: 254–261.</w:t>
-      </w:r>
-    </w:p>
-    <w:p>
-      <w:r>
-        <w:t xml:space="preserve">6. Ianelli JN (2002) Simulation Analyses Testing the Robustness of Productivity Determinations from West Coast Pacific Ocean Perch Stock Assessment Data. North American Journal of Fisheries Management 22: 301–310.</w:t>
-      </w:r>
-    </w:p>
-    <w:p>
-      <w:r>
-        <w:t xml:space="preserve">7. Methot RD, Wetzel CR (2013) Stock Synthesis: A biological and statistical framework for fish stock assessment and fishery management. Fisheries Research 142: 86–99.</w:t>
-      </w:r>
-    </w:p>
-    <w:p>
-      <w:r>
-        <w:t xml:space="preserve">8. Maunder MN, Punt AE (2012) A review of integrated analysis in fisheries stock assessment. Fisheries Research 142: 61–74.</w:t>
-      </w:r>
-    </w:p>
-    <w:p>
-      <w:r>
-        <w:t xml:space="preserve">9. R Core Team (2013) R: A Language and Environment for Statistical Computing. Vienna, Austria: R Foundation for Statistical Computing.. Available:</w:t>
+        <w:t xml:space="preserve">1. Hilborn R, Walters CJ (1987) A general model for simulation of stock and fleet dynamics in spatially heterogeneous fisheries. Canadian Journal of Fisheries and Aquatic Sciences 44: 1366–1369.</w:t>
+      </w:r>
+    </w:p>
+    <w:p>
+      <w:r>
+        <w:t xml:space="preserve">2. Hilborn RW, Walters C (1992) Quantitative Fisheries Stock Assessment: Choice, Dynamics, and Uncertainty. London: Chapman and Hall.</w:t>
+      </w:r>
+    </w:p>
+    <w:p>
+      <w:r>
+        <w:t xml:space="preserve">3. Rosenberg AA, Restrepo VR (1994) Uncertainty and Risk Evaluation in Stock Assessment Advice for U.S. Marine Fisheries. Canadian Journal of Fisheries and Aquatic Sciences 51: 2715–2720.</w:t>
+      </w:r>
+    </w:p>
+    <w:p>
+      <w:r>
+        <w:t xml:space="preserve">4. Peterman R (2004) Possible solutions to some challenges facing fisheries scientists and managers. ICES Journal of Marine Science 61: 1331–1343.</w:t>
+      </w:r>
+    </w:p>
+    <w:p>
+      <w:r>
+        <w:t xml:space="preserve">5. Lee H-H, Maunder MN, Piner KR, Methot RD (2011) Estimating natural mortality within a fisheries stock assessment model: An evaluation using simulation analysis based on twelve stock assessments. Fisheries Research 109: 89–94.</w:t>
+      </w:r>
+    </w:p>
+    <w:p>
+      <w:r>
+        <w:t xml:space="preserve">6. Jiao Y, Smith EP, O’Reilly R, Orth DJ (2012) Modelling non-stationary natural mortality in catch-at-age models. ICES Journal of Marine Science 69: 105–118.</w:t>
+      </w:r>
+    </w:p>
+    <w:p>
+      <w:r>
+        <w:t xml:space="preserve">7. Deroba JJ, Schueller AM (2013) Performance of stock assessments with misspecified age- and time-varying natural mortality. Fisheries Research 146: 27–40.</w:t>
+      </w:r>
+    </w:p>
+    <w:p>
+      <w:r>
+        <w:t xml:space="preserve">8. Lee H-H, Maunder MN, Piner KR, Methot RD (2012) Can steepness of the stock-recruitment relationship be estimated in fishery stock assessment models?. Fisheries Research 125–126: 254–261.</w:t>
+      </w:r>
+    </w:p>
+    <w:p>
+      <w:r>
+        <w:t xml:space="preserve">9. Ianelli JN (2002) Simulation analyses testing the robustness of productivity determinations from West Coast Pacific ocean perch Stock Assessment Data. North American Journal of Fisheries Management 22: 301–310.</w:t>
+      </w:r>
+    </w:p>
+    <w:p>
+      <w:r>
+        <w:t xml:space="preserve">10. Methot RD, Wetzel CR (2013) Stock Synthesis: A biological and statistical framework for fish stock assessment and fishery management. Fisheries Research 142: 86–99.</w:t>
+      </w:r>
+    </w:p>
+    <w:p>
+      <w:r>
+        <w:t xml:space="preserve">11. Maunder MN, Punt AE (2013) A review of integrated analysis in fisheries stock assessment. Fisheries Research 142: 61–74.</w:t>
+      </w:r>
+    </w:p>
+    <w:p>
+      <w:r>
+        <w:t xml:space="preserve">12. R Core Team (2013) R: A Language and Environment for Statistical Computing. Vienna, Austria: R Foundation for Statistical Computing.. Available:</w:t>
       </w:r>
       <w:r>
         <w:t xml:space="preserve"> </w:t>
@@ -1046,12 +1082,17 @@
     </w:p>
     <w:p>
       <w:r>
-        <w:t xml:space="preserve">10. Fournier DA, Skaug HJ, Ancheta J, Ianelli J, Magnusson A, et al. (2012) AD Model Builder: using automatic differentiation for statistical inference of highly parameterized complex nonlinear models. Optimization Methods and Software 27: 233–249.</w:t>
-      </w:r>
-    </w:p>
-    <w:p>
-      <w:r>
-        <w:t xml:space="preserve">11. Taylor I, Stewart I, Hicks A, Garrison T, Punt A, et al. (2013) r4ss: R code for Stock Synthesis. Available:</w:t>
+        <w:t xml:space="preserve">13. Linhart H, Zucchini W (1986) Model Selection. New York: John Wiley.</w:t>
+      </w:r>
+    </w:p>
+    <w:p>
+      <w:r>
+        <w:t xml:space="preserve">14. Fournier DA, Skaug HJ, Ancheta J, Ianelli J, Magnusson A, et al. (2012) AD Model Builder: using automatic differentiation for statistical inference of highly parameterized complex nonlinear models. Optimization Methods and Software 27: 233–249.</w:t>
+      </w:r>
+    </w:p>
+    <w:p>
+      <w:r>
+        <w:t xml:space="preserve">15. Taylor I, Stewart I, Hicks A, Garrison T, Punt A, et al. (2013) r4ss: R code for Stock Synthesis. Available:</w:t>
       </w:r>
       <w:r>
         <w:t xml:space="preserve"> </w:t>
@@ -1070,17 +1111,17 @@
     </w:p>
     <w:p>
       <w:r>
-        <w:t xml:space="preserve">12. Kell LT, Mosqueira I, Grosjean P, Fromentin J-M, Garcia D, et al. (2007) FLR: an open-source framework for the evaluation and development of management strategies. ICES Journal of Marine Science 64: 640–646.</w:t>
-      </w:r>
-    </w:p>
-    <w:p>
-      <w:r>
-        <w:t xml:space="preserve">13. Hillary R (2009) An introduction to FLR fisheries simulation tools. Aquatic Living Resources 22: 225–232.</w:t>
-      </w:r>
-    </w:p>
-    <w:p>
-      <w:r>
-        <w:t xml:space="preserve">14. Piner KR, Lee H-H, Maunder MN, Methot RD (2011) A simulation-based method to determine model misspecification: examples using natural mortality and population dynamics models. Marine and Coastal Fisheries 3: 336–343.</w:t>
+        <w:t xml:space="preserve">16. Kell LT, Mosqueira I, Grosjean P, Fromentin J-M, Garcia D, et al. (2007) FLR: an open-source framework for the evaluation and development of management strategies. ICES Journal of Marine Science 64: 640–646.</w:t>
+      </w:r>
+    </w:p>
+    <w:p>
+      <w:r>
+        <w:t xml:space="preserve">17. Hillary R (2009) An introduction to FLR fisheries simulation tools. Aquatic Living Resources 22: 225–232.</w:t>
+      </w:r>
+    </w:p>
+    <w:p>
+      <w:r>
+        <w:t xml:space="preserve">18. Piner KR, Lee H-H, Maunder MN, Methot RD (2011) A simulation-based method to determine model misspecification: examples using natural mortality and population dynamics models. Marine and Coastal Fisheries 3: 336–343.</w:t>
       </w:r>
     </w:p>
   </w:body>
@@ -1094,7 +1135,7 @@
 <file path=word/numbering.xml><?xml version="1.0" encoding="utf-8"?>
 <w:numbering xmlns:w="http://schemas.openxmlformats.org/wordprocessingml/2006/main">
   <w:abstractNum w:abstractNumId="0">
-    <w:nsid w:val="5428a453"/>
+    <w:nsid w:val="ea052c19"/>
     <w:multiLevelType w:val="multilevel"/>
     <w:lvl w:ilvl="0">
       <w:numFmt w:val="bullet"/>
@@ -1175,7 +1216,7 @@
     </w:lvl>
   </w:abstractNum>
   <w:abstractNum w:abstractNumId="2">
-    <w:nsid w:val="865939eb"/>
+    <w:nsid w:val="513cf665"/>
     <w:multiLevelType w:val="multilevel"/>
     <w:lvl w:ilvl="0">
       <w:numFmt w:val="bullet"/>
@@ -1256,7 +1297,7 @@
     </w:lvl>
   </w:abstractNum>
   <w:abstractNum w:abstractNumId="3">
-    <w:nsid w:val="68345b5e"/>
+    <w:nsid w:val="34c62617"/>
     <w:multiLevelType w:val="multilevel"/>
     <w:lvl w:ilvl="0">
       <w:start w:val="1"/>

</xml_diff>